<commit_message>
Simple algorithm - designate order of destinations - works
Now I have to make it better.
</commit_message>
<xml_diff>
--- a/Inżynierka/_Analysis.docx
+++ b/Inżynierka/_Analysis.docx
@@ -128,8 +128,14 @@
           <w:ilvl w:val="0"/>
           <w:numId w:val="3"/>
         </w:numPr>
-      </w:pPr>
-      <w:r>
+        <w:rPr>
+          <w:color w:val="00B050"/>
+        </w:rPr>
+      </w:pPr>
+      <w:r>
+        <w:rPr>
+          <w:color w:val="00B050"/>
+        </w:rPr>
         <w:t>Dodanie reszty magazynów</w:t>
       </w:r>
     </w:p>
@@ -140,8 +146,14 @@
           <w:ilvl w:val="0"/>
           <w:numId w:val="3"/>
         </w:numPr>
-      </w:pPr>
-      <w:r>
+        <w:rPr>
+          <w:color w:val="00B050"/>
+        </w:rPr>
+      </w:pPr>
+      <w:r>
+        <w:rPr>
+          <w:color w:val="00B050"/>
+        </w:rPr>
         <w:t>Markery przedstawiające magazyny pojawiają się na mapie</w:t>
       </w:r>
     </w:p>
@@ -164,8 +176,14 @@
           <w:ilvl w:val="0"/>
           <w:numId w:val="3"/>
         </w:numPr>
-      </w:pPr>
-      <w:r>
+        <w:rPr>
+          <w:color w:val="00B050"/>
+        </w:rPr>
+      </w:pPr>
+      <w:r>
+        <w:rPr>
+          <w:color w:val="00B050"/>
+        </w:rPr>
         <w:t xml:space="preserve">Przyciśnięcie przycisku „Wyznacz trasę” </w:t>
       </w:r>
     </w:p>
@@ -208,7 +226,10 @@
         </w:numPr>
       </w:pPr>
       <w:r>
-        <w:t>Wybór magazynu, do którego ma dojść do dostawy</w:t>
+        <w:t>Wybór magazynu</w:t>
+      </w:r>
+      <w:r>
+        <w:t>, do którego ma dojść do dostawa</w:t>
       </w:r>
     </w:p>
     <w:p>
@@ -299,8 +320,14 @@
           <w:ilvl w:val="0"/>
           <w:numId w:val="4"/>
         </w:numPr>
-      </w:pPr>
-      <w:r>
+        <w:rPr>
+          <w:color w:val="00B050"/>
+        </w:rPr>
+      </w:pPr>
+      <w:r>
+        <w:rPr>
+          <w:color w:val="00B050"/>
+        </w:rPr>
         <w:t>Wybór trasy i wyświetlenie jej na mapie</w:t>
       </w:r>
     </w:p>
@@ -339,78 +366,6 @@
       <w:r>
         <w:t>Kliknięcie przycisku „Dostawa dostarczona” przerzuca trasę do archiwum</w:t>
       </w:r>
-    </w:p>
-    <w:p>
-      <w:pPr>
-        <w:pStyle w:val="Akapitzlist"/>
-        <w:numPr>
-          <w:ilvl w:val="0"/>
-          <w:numId w:val="1"/>
-        </w:numPr>
-      </w:pPr>
-      <w:r>
-        <w:t>Archiwum</w:t>
-      </w:r>
-      <w:r>
-        <w:t xml:space="preserve"> – LISTA TRAS – pod aktualnymi trasami</w:t>
-      </w:r>
-    </w:p>
-    <w:p>
-      <w:pPr>
-        <w:pStyle w:val="Akapitzlist"/>
-        <w:numPr>
-          <w:ilvl w:val="0"/>
-          <w:numId w:val="7"/>
-        </w:numPr>
-      </w:pPr>
-      <w:r>
-        <w:t>Stare trasy pokazują się w podobny sposób do bieżących tras</w:t>
-      </w:r>
-    </w:p>
-    <w:p>
-      <w:pPr>
-        <w:pStyle w:val="Akapitzlist"/>
-        <w:numPr>
-          <w:ilvl w:val="0"/>
-          <w:numId w:val="7"/>
-        </w:numPr>
-      </w:pPr>
-      <w:r>
-        <w:t>Kliknięcie trasy pokazuje przedstawia:</w:t>
-      </w:r>
-    </w:p>
-    <w:p>
-      <w:pPr>
-        <w:pStyle w:val="Akapitzlist"/>
-        <w:ind w:left="1080"/>
-      </w:pPr>
-      <w:r>
-        <w:t>- trasę</w:t>
-      </w:r>
-    </w:p>
-    <w:p>
-      <w:pPr>
-        <w:pStyle w:val="Akapitzlist"/>
-        <w:ind w:left="1080"/>
-      </w:pPr>
-      <w:r>
-        <w:t>- czas</w:t>
-      </w:r>
-    </w:p>
-    <w:p>
-      <w:pPr>
-        <w:pStyle w:val="Akapitzlist"/>
-        <w:ind w:left="1080"/>
-      </w:pPr>
-      <w:r>
-        <w:t>- wyznaczonych dostawców</w:t>
-      </w:r>
-    </w:p>
-    <w:p>
-      <w:pPr>
-        <w:pStyle w:val="Akapitzlist"/>
-        <w:ind w:left="1080"/>
-      </w:pPr>
     </w:p>
     <w:p/>
     <w:p>
@@ -432,11 +387,9 @@
           <w:numId w:val="8"/>
         </w:numPr>
       </w:pPr>
-      <w:proofErr w:type="spellStart"/>
       <w:r>
         <w:t>Location</w:t>
       </w:r>
-      <w:proofErr w:type="spellEnd"/>
     </w:p>
     <w:p>
       <w:pPr>
@@ -447,13 +400,8 @@
         </w:numPr>
       </w:pPr>
       <w:r>
-        <w:t xml:space="preserve">id – </w:t>
-      </w:r>
-      <w:proofErr w:type="spellStart"/>
-      <w:r>
-        <w:t>long</w:t>
-      </w:r>
-      <w:proofErr w:type="spellEnd"/>
+        <w:t>id – long</w:t>
+      </w:r>
     </w:p>
     <w:p>
       <w:pPr>
@@ -463,13 +411,8 @@
           <w:numId w:val="9"/>
         </w:numPr>
       </w:pPr>
-      <w:proofErr w:type="spellStart"/>
-      <w:r>
-        <w:t>name</w:t>
-      </w:r>
-      <w:proofErr w:type="spellEnd"/>
-      <w:r>
-        <w:t xml:space="preserve"> - string</w:t>
+      <w:r>
+        <w:t>name - string</w:t>
       </w:r>
     </w:p>
     <w:p>
@@ -480,19 +423,9 @@
           <w:numId w:val="9"/>
         </w:numPr>
       </w:pPr>
-      <w:proofErr w:type="spellStart"/>
-      <w:r>
-        <w:t>latitude</w:t>
-      </w:r>
-      <w:proofErr w:type="spellEnd"/>
-      <w:r>
-        <w:t xml:space="preserve"> – </w:t>
-      </w:r>
-      <w:proofErr w:type="spellStart"/>
-      <w:r>
-        <w:t>float</w:t>
-      </w:r>
-      <w:proofErr w:type="spellEnd"/>
+      <w:r>
+        <w:t>latitude – float</w:t>
+      </w:r>
     </w:p>
     <w:p>
       <w:pPr>
@@ -502,19 +435,9 @@
           <w:numId w:val="9"/>
         </w:numPr>
       </w:pPr>
-      <w:proofErr w:type="spellStart"/>
-      <w:r>
-        <w:t>longitude</w:t>
-      </w:r>
-      <w:proofErr w:type="spellEnd"/>
-      <w:r>
-        <w:t xml:space="preserve"> – </w:t>
-      </w:r>
-      <w:proofErr w:type="spellStart"/>
-      <w:r>
-        <w:t>float</w:t>
-      </w:r>
-      <w:proofErr w:type="spellEnd"/>
+      <w:r>
+        <w:t>longitude – float</w:t>
+      </w:r>
     </w:p>
     <w:p>
       <w:pPr>
@@ -524,19 +447,9 @@
           <w:numId w:val="9"/>
         </w:numPr>
       </w:pPr>
-      <w:proofErr w:type="spellStart"/>
-      <w:r>
-        <w:t>airport</w:t>
-      </w:r>
-      <w:proofErr w:type="spellEnd"/>
-      <w:r>
-        <w:t xml:space="preserve"> – </w:t>
-      </w:r>
-      <w:proofErr w:type="spellStart"/>
-      <w:r>
-        <w:t>boolean</w:t>
-      </w:r>
-      <w:proofErr w:type="spellEnd"/>
+      <w:r>
+        <w:t>airport – boolean</w:t>
+      </w:r>
     </w:p>
     <w:p>
       <w:pPr>
@@ -546,25 +459,15 @@
           <w:numId w:val="9"/>
         </w:numPr>
       </w:pPr>
-      <w:proofErr w:type="spellStart"/>
-      <w:r>
-        <w:t>seaport</w:t>
-      </w:r>
-      <w:proofErr w:type="spellEnd"/>
-      <w:r>
-        <w:t xml:space="preserve"> </w:t>
+      <w:r>
+        <w:t xml:space="preserve">seaport </w:t>
       </w:r>
       <w:r>
         <w:t>–</w:t>
       </w:r>
       <w:r>
-        <w:t xml:space="preserve"> </w:t>
-      </w:r>
-      <w:proofErr w:type="spellStart"/>
-      <w:r>
-        <w:t>boolean</w:t>
-      </w:r>
-      <w:proofErr w:type="spellEnd"/>
+        <w:t xml:space="preserve"> boolean</w:t>
+      </w:r>
     </w:p>
     <w:p>
       <w:pPr>
@@ -574,11 +477,9 @@
           <w:numId w:val="8"/>
         </w:numPr>
       </w:pPr>
-      <w:proofErr w:type="spellStart"/>
       <w:r>
         <w:t>Route</w:t>
       </w:r>
-      <w:proofErr w:type="spellEnd"/>
     </w:p>
     <w:p>
       <w:pPr>
@@ -589,13 +490,8 @@
         </w:numPr>
       </w:pPr>
       <w:r>
-        <w:t xml:space="preserve">id – </w:t>
-      </w:r>
-      <w:proofErr w:type="spellStart"/>
-      <w:r>
-        <w:t>long</w:t>
-      </w:r>
-      <w:proofErr w:type="spellEnd"/>
+        <w:t>id – long</w:t>
+      </w:r>
     </w:p>
     <w:p>
       <w:pPr>
@@ -605,13 +501,8 @@
           <w:numId w:val="10"/>
         </w:numPr>
       </w:pPr>
-      <w:proofErr w:type="spellStart"/>
-      <w:r>
-        <w:t>name</w:t>
-      </w:r>
-      <w:proofErr w:type="spellEnd"/>
-      <w:r>
-        <w:t xml:space="preserve"> – string</w:t>
+      <w:r>
+        <w:t>name – string</w:t>
       </w:r>
     </w:p>
     <w:p>
@@ -622,19 +513,9 @@
           <w:numId w:val="10"/>
         </w:numPr>
       </w:pPr>
-      <w:proofErr w:type="spellStart"/>
-      <w:r>
-        <w:t>id_first_warehouse</w:t>
-      </w:r>
-      <w:proofErr w:type="spellEnd"/>
-      <w:r>
-        <w:t xml:space="preserve"> – </w:t>
-      </w:r>
-      <w:proofErr w:type="spellStart"/>
-      <w:r>
-        <w:t>long</w:t>
-      </w:r>
-      <w:proofErr w:type="spellEnd"/>
+      <w:r>
+        <w:t>id_first_warehouse – long</w:t>
+      </w:r>
     </w:p>
     <w:p>
       <w:pPr>
@@ -644,19 +525,9 @@
           <w:numId w:val="10"/>
         </w:numPr>
       </w:pPr>
-      <w:proofErr w:type="spellStart"/>
-      <w:r>
-        <w:t>id_last_warehouse</w:t>
-      </w:r>
-      <w:proofErr w:type="spellEnd"/>
-      <w:r>
-        <w:t xml:space="preserve"> – </w:t>
-      </w:r>
-      <w:proofErr w:type="spellStart"/>
-      <w:r>
-        <w:t>long</w:t>
-      </w:r>
-      <w:proofErr w:type="spellEnd"/>
+      <w:r>
+        <w:t>id_last_warehouse – long</w:t>
+      </w:r>
     </w:p>
     <w:p>
       <w:pPr>
@@ -666,11 +537,9 @@
           <w:numId w:val="8"/>
         </w:numPr>
       </w:pPr>
-      <w:proofErr w:type="spellStart"/>
       <w:r>
         <w:t>Destination</w:t>
       </w:r>
-      <w:proofErr w:type="spellEnd"/>
     </w:p>
     <w:p>
       <w:pPr>
@@ -681,13 +550,8 @@
         </w:numPr>
       </w:pPr>
       <w:r>
-        <w:t xml:space="preserve">Id - </w:t>
-      </w:r>
-      <w:proofErr w:type="spellStart"/>
-      <w:r>
-        <w:t>long</w:t>
-      </w:r>
-      <w:proofErr w:type="spellEnd"/>
+        <w:t>Id - long</w:t>
+      </w:r>
     </w:p>
     <w:p>
       <w:pPr>
@@ -697,22 +561,12 @@
           <w:numId w:val="11"/>
         </w:numPr>
       </w:pPr>
-      <w:proofErr w:type="spellStart"/>
-      <w:r>
-        <w:t>id_route</w:t>
-      </w:r>
-      <w:proofErr w:type="spellEnd"/>
-      <w:r>
-        <w:t xml:space="preserve"> –</w:t>
-      </w:r>
-      <w:r>
-        <w:t xml:space="preserve"> </w:t>
-      </w:r>
-      <w:proofErr w:type="spellStart"/>
-      <w:r>
-        <w:t>long</w:t>
-      </w:r>
-      <w:proofErr w:type="spellEnd"/>
+      <w:r>
+        <w:t>id_route –</w:t>
+      </w:r>
+      <w:r>
+        <w:t xml:space="preserve"> long</w:t>
+      </w:r>
     </w:p>
     <w:p>
       <w:pPr>
@@ -722,19 +576,9 @@
           <w:numId w:val="11"/>
         </w:numPr>
       </w:pPr>
-      <w:proofErr w:type="spellStart"/>
-      <w:r>
-        <w:t>id_warehouse</w:t>
-      </w:r>
-      <w:proofErr w:type="spellEnd"/>
-      <w:r>
-        <w:t xml:space="preserve"> - </w:t>
-      </w:r>
-      <w:proofErr w:type="spellStart"/>
-      <w:r>
-        <w:t>long</w:t>
-      </w:r>
-      <w:proofErr w:type="spellEnd"/>
+      <w:r>
+        <w:t>id_warehouse - long</w:t>
+      </w:r>
     </w:p>
     <w:p>
       <w:pPr>
@@ -745,13 +589,8 @@
         </w:numPr>
       </w:pPr>
       <w:r>
-        <w:t xml:space="preserve">order - </w:t>
-      </w:r>
-      <w:proofErr w:type="spellStart"/>
-      <w:r>
-        <w:t>long</w:t>
-      </w:r>
-      <w:proofErr w:type="spellEnd"/>
+        <w:t>order - long</w:t>
+      </w:r>
     </w:p>
     <w:p>
       <w:r>
@@ -767,47 +606,7 @@
         </w:numPr>
       </w:pPr>
       <w:r>
-        <w:t xml:space="preserve">Pierwszym zadaniem jakie sobie narzuciłem było przypomnienie sobie podstaw </w:t>
-      </w:r>
-      <w:proofErr w:type="spellStart"/>
-      <w:r>
-        <w:t>Angulara</w:t>
-      </w:r>
-      <w:proofErr w:type="spellEnd"/>
-      <w:r>
-        <w:t xml:space="preserve">, </w:t>
-      </w:r>
-      <w:proofErr w:type="spellStart"/>
-      <w:r>
-        <w:t>Springa</w:t>
-      </w:r>
-      <w:proofErr w:type="spellEnd"/>
-      <w:r>
-        <w:t xml:space="preserve">, </w:t>
-      </w:r>
-      <w:proofErr w:type="spellStart"/>
-      <w:r>
-        <w:t>Hibernate’a</w:t>
-      </w:r>
-      <w:proofErr w:type="spellEnd"/>
-      <w:r>
-        <w:t xml:space="preserve">, </w:t>
-      </w:r>
-      <w:proofErr w:type="spellStart"/>
-      <w:r>
-        <w:t>MySQLa</w:t>
-      </w:r>
-      <w:proofErr w:type="spellEnd"/>
-      <w:r>
-        <w:t xml:space="preserve"> oraz tego jak mogę je połączyć. Zajęło to pierwszych kilkanaście godzin wraz z przerobieniem paru </w:t>
-      </w:r>
-      <w:proofErr w:type="spellStart"/>
-      <w:r>
-        <w:t>tutoriali</w:t>
-      </w:r>
-      <w:proofErr w:type="spellEnd"/>
-      <w:r>
-        <w:t xml:space="preserve"> i próbą rozwiązania paru problemów, ale całe szczęście etap ten zajął znacznie krócej niż przy tworzeniu aplikacji na Programowanie Zdarzeniowe. Dało mi to podstawowe klasy, które mogłem potem wykorzysta</w:t>
+        <w:t>Pierwszym zadaniem jakie sobie narzuciłem było przypomnienie sobie podstaw Angulara, Springa, Hibernate’a, MySQLa oraz tego jak mogę je połączyć. Zajęło to pierwszych kilkanaście godzin wraz z przerobieniem paru tutoriali i próbą rozwiązania paru problemów, ale całe szczęście etap ten zajął znacznie krócej niż przy tworzeniu aplikacji na Programowanie Zdarzeniowe. Dało mi to podstawowe klasy, które mogłem potem wykorzysta</w:t>
       </w:r>
       <w:r>
         <w:t>ć przy tworzeniu właściwej aplikacji. Właśnie stąd są wszelkie elementy związane z Pracownikiem. Będzie to do usunięcia, póki co zostawiam wszystko jakby co.</w:t>
@@ -826,235 +625,18 @@
       </w:r>
     </w:p>
     <w:p>
-      <w:r>
-        <w:t>Co chciałbym dodać/ulepszyć:</w:t>
-      </w:r>
-    </w:p>
-    <w:p>
-      <w:proofErr w:type="spellStart"/>
-      <w:r>
-        <w:t>Create</w:t>
-      </w:r>
-      <w:proofErr w:type="spellEnd"/>
-      <w:r>
-        <w:t xml:space="preserve"> </w:t>
-      </w:r>
-      <w:proofErr w:type="spellStart"/>
-      <w:r>
-        <w:t>Route</w:t>
-      </w:r>
-      <w:proofErr w:type="spellEnd"/>
-      <w:r>
-        <w:t xml:space="preserve"> and List of </w:t>
-      </w:r>
-      <w:proofErr w:type="spellStart"/>
-      <w:r>
-        <w:t>routes</w:t>
-      </w:r>
-      <w:proofErr w:type="spellEnd"/>
-      <w:r>
-        <w:t xml:space="preserve"> </w:t>
-      </w:r>
-      <w:proofErr w:type="spellStart"/>
-      <w:r>
-        <w:t>works</w:t>
-      </w:r>
-      <w:proofErr w:type="spellEnd"/>
-      <w:r>
-        <w:t xml:space="preserve">, but </w:t>
-      </w:r>
-      <w:proofErr w:type="spellStart"/>
-      <w:r>
-        <w:t>there</w:t>
-      </w:r>
-      <w:proofErr w:type="spellEnd"/>
-      <w:r>
-        <w:t xml:space="preserve"> </w:t>
-      </w:r>
-      <w:proofErr w:type="spellStart"/>
-      <w:r>
-        <w:t>is</w:t>
-      </w:r>
-      <w:proofErr w:type="spellEnd"/>
-      <w:r>
-        <w:t xml:space="preserve"> a lot to </w:t>
-      </w:r>
-      <w:proofErr w:type="spellStart"/>
-      <w:r>
-        <w:t>fix</w:t>
-      </w:r>
-      <w:proofErr w:type="spellEnd"/>
-      <w:r>
-        <w:t>.</w:t>
-      </w:r>
-    </w:p>
-    <w:p>
-      <w:r>
-        <w:t xml:space="preserve">- </w:t>
-      </w:r>
-      <w:proofErr w:type="spellStart"/>
-      <w:r>
-        <w:t>Add</w:t>
-      </w:r>
-      <w:proofErr w:type="spellEnd"/>
-      <w:r>
-        <w:t xml:space="preserve"> </w:t>
-      </w:r>
-      <w:proofErr w:type="spellStart"/>
-      <w:r>
-        <w:t>Warehouse</w:t>
-      </w:r>
-      <w:proofErr w:type="spellEnd"/>
-      <w:r>
-        <w:t xml:space="preserve"> - </w:t>
-      </w:r>
-      <w:proofErr w:type="spellStart"/>
-      <w:r>
-        <w:t>cl</w:t>
+      <w:pPr>
+        <w:pStyle w:val="Akapitzlist"/>
+        <w:numPr>
+          <w:ilvl w:val="0"/>
+          <w:numId w:val="12"/>
+        </w:numPr>
+      </w:pPr>
+      <w:r>
+        <w:t>Kolejnym zadaniem było dodanie możliwości dodawania tras, a także wyświetlania ich na liście oraz wchodzenie w ich szczegóły, gdzie widać listę magazynów będących częścią danej trasy oraz mapę, na której widać te magazyny oraz trasę między nimi. Kolejność magazynów wyznacza algorytm – pierwszy magazyn jest ustawiony przez użytkownika, reszta zostaje wyliczana, choć będzie to trzeba poprawić.</w:t>
       </w:r>
       <w:bookmarkStart w:id="0" w:name="_GoBack"/>
       <w:bookmarkEnd w:id="0"/>
-      <w:r>
-        <w:t>ick</w:t>
-      </w:r>
-      <w:proofErr w:type="spellEnd"/>
-      <w:r>
-        <w:t xml:space="preserve"> - show </w:t>
-      </w:r>
-      <w:proofErr w:type="spellStart"/>
-      <w:r>
-        <w:t>latitude</w:t>
-      </w:r>
-      <w:proofErr w:type="spellEnd"/>
-      <w:r>
-        <w:t xml:space="preserve"> and </w:t>
-      </w:r>
-      <w:proofErr w:type="spellStart"/>
-      <w:r>
-        <w:t>longitude</w:t>
-      </w:r>
-      <w:proofErr w:type="spellEnd"/>
-    </w:p>
-    <w:p>
-      <w:r>
-        <w:t xml:space="preserve">- </w:t>
-      </w:r>
-      <w:proofErr w:type="spellStart"/>
-      <w:r>
-        <w:t>Add</w:t>
-      </w:r>
-      <w:proofErr w:type="spellEnd"/>
-      <w:r>
-        <w:t xml:space="preserve"> </w:t>
-      </w:r>
-      <w:proofErr w:type="spellStart"/>
-      <w:r>
-        <w:t>Route</w:t>
-      </w:r>
-      <w:proofErr w:type="spellEnd"/>
-      <w:r>
-        <w:t xml:space="preserve"> - </w:t>
-      </w:r>
-      <w:proofErr w:type="spellStart"/>
-      <w:r>
-        <w:t>add</w:t>
-      </w:r>
-      <w:proofErr w:type="spellEnd"/>
-      <w:r>
-        <w:t xml:space="preserve"> </w:t>
-      </w:r>
-      <w:proofErr w:type="spellStart"/>
-      <w:r>
-        <w:t>destinations</w:t>
-      </w:r>
-      <w:proofErr w:type="spellEnd"/>
-    </w:p>
-    <w:p>
-      <w:r>
-        <w:t xml:space="preserve">- </w:t>
-      </w:r>
-      <w:proofErr w:type="spellStart"/>
-      <w:r>
-        <w:t>Add</w:t>
-      </w:r>
-      <w:proofErr w:type="spellEnd"/>
-      <w:r>
-        <w:t xml:space="preserve"> </w:t>
-      </w:r>
-      <w:proofErr w:type="spellStart"/>
-      <w:r>
-        <w:t>Route</w:t>
-      </w:r>
-      <w:proofErr w:type="spellEnd"/>
-      <w:r>
-        <w:t xml:space="preserve"> - </w:t>
-      </w:r>
-      <w:proofErr w:type="spellStart"/>
-      <w:r>
-        <w:t>make</w:t>
-      </w:r>
-      <w:proofErr w:type="spellEnd"/>
-      <w:r>
-        <w:t xml:space="preserve"> </w:t>
-      </w:r>
-      <w:proofErr w:type="spellStart"/>
-      <w:r>
-        <w:t>algorithm</w:t>
-      </w:r>
-      <w:proofErr w:type="spellEnd"/>
-      <w:r>
-        <w:t xml:space="preserve"> </w:t>
-      </w:r>
-      <w:proofErr w:type="spellStart"/>
-      <w:r>
-        <w:t>that</w:t>
-      </w:r>
-      <w:proofErr w:type="spellEnd"/>
-      <w:r>
-        <w:t xml:space="preserve"> </w:t>
-      </w:r>
-      <w:proofErr w:type="spellStart"/>
-      <w:r>
-        <w:t>choose</w:t>
-      </w:r>
-      <w:proofErr w:type="spellEnd"/>
-      <w:r>
-        <w:t xml:space="preserve"> order of </w:t>
-      </w:r>
-      <w:proofErr w:type="spellStart"/>
-      <w:r>
-        <w:t>destinations</w:t>
-      </w:r>
-      <w:proofErr w:type="spellEnd"/>
-    </w:p>
-    <w:p>
-      <w:r>
-        <w:t xml:space="preserve">- </w:t>
-      </w:r>
-      <w:proofErr w:type="spellStart"/>
-      <w:r>
-        <w:t>Route</w:t>
-      </w:r>
-      <w:proofErr w:type="spellEnd"/>
-      <w:r>
-        <w:t xml:space="preserve"> </w:t>
-      </w:r>
-      <w:proofErr w:type="spellStart"/>
-      <w:r>
-        <w:t>Details</w:t>
-      </w:r>
-      <w:proofErr w:type="spellEnd"/>
-      <w:r>
-        <w:t xml:space="preserve"> - show </w:t>
-      </w:r>
-      <w:proofErr w:type="spellStart"/>
-      <w:r>
-        <w:t>route</w:t>
-      </w:r>
-      <w:proofErr w:type="spellEnd"/>
-      <w:r>
-        <w:t xml:space="preserve"> on map</w:t>
-      </w:r>
     </w:p>
     <w:p/>
     <w:sectPr>
@@ -1065,6 +647,56 @@
     </w:sectPr>
   </w:body>
 </w:document>
+</file>
+
+<file path=word/endnotes.xml><?xml version="1.0" encoding="utf-8"?>
+<w:endnotes xmlns:wpc="http://schemas.microsoft.com/office/word/2010/wordprocessingCanvas" xmlns:cx="http://schemas.microsoft.com/office/drawing/2014/chartex" xmlns:cx1="http://schemas.microsoft.com/office/drawing/2015/9/8/chartex" xmlns:mc="http://schemas.openxmlformats.org/markup-compatibility/2006" xmlns:o="urn:schemas-microsoft-com:office:office" xmlns:r="http://schemas.openxmlformats.org/officeDocument/2006/relationships" xmlns:m="http://schemas.openxmlformats.org/officeDocument/2006/math" xmlns:v="urn:schemas-microsoft-com:vml" xmlns:wp14="http://schemas.microsoft.com/office/word/2010/wordprocessingDrawing" xmlns:wp="http://schemas.openxmlformats.org/drawingml/2006/wordprocessingDrawing" xmlns:w10="urn:schemas-microsoft-com:office:word" xmlns:w="http://schemas.openxmlformats.org/wordprocessingml/2006/main" xmlns:w14="http://schemas.microsoft.com/office/word/2010/wordml" xmlns:w15="http://schemas.microsoft.com/office/word/2012/wordml" xmlns:w16se="http://schemas.microsoft.com/office/word/2015/wordml/symex" xmlns:wpg="http://schemas.microsoft.com/office/word/2010/wordprocessingGroup" xmlns:wpi="http://schemas.microsoft.com/office/word/2010/wordprocessingInk" xmlns:wne="http://schemas.microsoft.com/office/word/2006/wordml" xmlns:wps="http://schemas.microsoft.com/office/word/2010/wordprocessingShape" mc:Ignorable="w14 w15 w16se wp14">
+  <w:endnote w:type="separator" w:id="-1">
+    <w:p>
+      <w:pPr>
+        <w:spacing w:after="0" w:line="240" w:lineRule="auto"/>
+      </w:pPr>
+      <w:r>
+        <w:separator/>
+      </w:r>
+    </w:p>
+  </w:endnote>
+  <w:endnote w:type="continuationSeparator" w:id="0">
+    <w:p>
+      <w:pPr>
+        <w:spacing w:after="0" w:line="240" w:lineRule="auto"/>
+      </w:pPr>
+      <w:r>
+        <w:continuationSeparator/>
+      </w:r>
+    </w:p>
+  </w:endnote>
+</w:endnotes>
+</file>
+
+<file path=word/footnotes.xml><?xml version="1.0" encoding="utf-8"?>
+<w:footnotes xmlns:wpc="http://schemas.microsoft.com/office/word/2010/wordprocessingCanvas" xmlns:cx="http://schemas.microsoft.com/office/drawing/2014/chartex" xmlns:cx1="http://schemas.microsoft.com/office/drawing/2015/9/8/chartex" xmlns:mc="http://schemas.openxmlformats.org/markup-compatibility/2006" xmlns:o="urn:schemas-microsoft-com:office:office" xmlns:r="http://schemas.openxmlformats.org/officeDocument/2006/relationships" xmlns:m="http://schemas.openxmlformats.org/officeDocument/2006/math" xmlns:v="urn:schemas-microsoft-com:vml" xmlns:wp14="http://schemas.microsoft.com/office/word/2010/wordprocessingDrawing" xmlns:wp="http://schemas.openxmlformats.org/drawingml/2006/wordprocessingDrawing" xmlns:w10="urn:schemas-microsoft-com:office:word" xmlns:w="http://schemas.openxmlformats.org/wordprocessingml/2006/main" xmlns:w14="http://schemas.microsoft.com/office/word/2010/wordml" xmlns:w15="http://schemas.microsoft.com/office/word/2012/wordml" xmlns:w16se="http://schemas.microsoft.com/office/word/2015/wordml/symex" xmlns:wpg="http://schemas.microsoft.com/office/word/2010/wordprocessingGroup" xmlns:wpi="http://schemas.microsoft.com/office/word/2010/wordprocessingInk" xmlns:wne="http://schemas.microsoft.com/office/word/2006/wordml" xmlns:wps="http://schemas.microsoft.com/office/word/2010/wordprocessingShape" mc:Ignorable="w14 w15 w16se wp14">
+  <w:footnote w:type="separator" w:id="-1">
+    <w:p>
+      <w:pPr>
+        <w:spacing w:after="0" w:line="240" w:lineRule="auto"/>
+      </w:pPr>
+      <w:r>
+        <w:separator/>
+      </w:r>
+    </w:p>
+  </w:footnote>
+  <w:footnote w:type="continuationSeparator" w:id="0">
+    <w:p>
+      <w:pPr>
+        <w:spacing w:after="0" w:line="240" w:lineRule="auto"/>
+      </w:pPr>
+      <w:r>
+        <w:continuationSeparator/>
+      </w:r>
+    </w:p>
+  </w:footnote>
+</w:footnotes>
 </file>
 
 <file path=word/numbering.xml><?xml version="1.0" encoding="utf-8"?>
@@ -2700,6 +2332,45 @@
       <w:contextualSpacing/>
     </w:pPr>
   </w:style>
+  <w:style w:type="paragraph" w:styleId="Tekstprzypisukocowego">
+    <w:name w:val="endnote text"/>
+    <w:basedOn w:val="Normalny"/>
+    <w:link w:val="TekstprzypisukocowegoZnak"/>
+    <w:uiPriority w:val="99"/>
+    <w:semiHidden/>
+    <w:unhideWhenUsed/>
+    <w:rsid w:val="004E16D0"/>
+    <w:pPr>
+      <w:spacing w:after="0" w:line="240" w:lineRule="auto"/>
+    </w:pPr>
+    <w:rPr>
+      <w:sz w:val="20"/>
+      <w:szCs w:val="20"/>
+    </w:rPr>
+  </w:style>
+  <w:style w:type="character" w:customStyle="1" w:styleId="TekstprzypisukocowegoZnak">
+    <w:name w:val="Tekst przypisu końcowego Znak"/>
+    <w:basedOn w:val="Domylnaczcionkaakapitu"/>
+    <w:link w:val="Tekstprzypisukocowego"/>
+    <w:uiPriority w:val="99"/>
+    <w:semiHidden/>
+    <w:rsid w:val="004E16D0"/>
+    <w:rPr>
+      <w:sz w:val="20"/>
+      <w:szCs w:val="20"/>
+    </w:rPr>
+  </w:style>
+  <w:style w:type="character" w:styleId="Odwoanieprzypisukocowego">
+    <w:name w:val="endnote reference"/>
+    <w:basedOn w:val="Domylnaczcionkaakapitu"/>
+    <w:uiPriority w:val="99"/>
+    <w:semiHidden/>
+    <w:unhideWhenUsed/>
+    <w:rsid w:val="004E16D0"/>
+    <w:rPr>
+      <w:vertAlign w:val="superscript"/>
+    </w:rPr>
+  </w:style>
 </w:styles>
 </file>
 

</xml_diff>

<commit_message>
New Algorithm - routing works
</commit_message>
<xml_diff>
--- a/Inżynierka/_Analysis.docx
+++ b/Inżynierka/_Analysis.docx
@@ -28,7 +28,7 @@
         </w:numPr>
       </w:pPr>
       <w:r>
-        <w:t>Route Create – ostatni magazyn, by był rzeczywiście ostatni (ale jeszcze do przemyślenia), może po prostu do usunięcia</w:t>
+        <w:t>Route Update – zaktualizowanie „destinations” danej trasy.</w:t>
       </w:r>
     </w:p>
     <w:p>
@@ -40,7 +40,7 @@
         </w:numPr>
       </w:pPr>
       <w:r>
-        <w:t>Route Update – zaktualizowanie „destinations” danej trasy.</w:t>
+        <w:t xml:space="preserve">Route Details – poprawa algorytmu tak, by w przypadku statusu „NoRoute” trasa była dzielona na dwie i łączona linią i mimo wszystko pokazywana. </w:t>
       </w:r>
     </w:p>
     <w:p>
@@ -52,31 +52,15 @@
         </w:numPr>
       </w:pPr>
       <w:r>
-        <w:t>Route Details – poprawa algorytmu wyznaczającego trasy, tak by brał pod uwagę krzywiznę ziemi – algorytmy w internecie</w:t>
-      </w:r>
-    </w:p>
-    <w:p>
-      <w:pPr>
-        <w:pStyle w:val="Akapitzlist"/>
-        <w:numPr>
-          <w:ilvl w:val="0"/>
-          <w:numId w:val="14"/>
-        </w:numPr>
-      </w:pPr>
-      <w:r>
-        <w:t xml:space="preserve">Route Details – poprawa algorytmu tak, by w przypadku statusu „NoRoute” trasa była dzielona na dwie i łączona linią i mimo wszystko pokazywana. </w:t>
-      </w:r>
-    </w:p>
-    <w:p>
-      <w:pPr>
-        <w:pStyle w:val="Akapitzlist"/>
-        <w:numPr>
-          <w:ilvl w:val="0"/>
-          <w:numId w:val="14"/>
-        </w:numPr>
-      </w:pPr>
-      <w:r>
-        <w:t>Resources Create – dodanie tabeli „resources”, gdzie byłyby przedstawione jakimi produktami dysponuje dany magazyn – możliwość dodawania/aktualizowania surowców oraz przedstawienie ich wraz ze szczegółami danego „warehouse’u” – dodanie Warehouse Details</w:t>
+        <w:t xml:space="preserve">Resources Create – dodanie tabeli „resources”, gdzie byłyby przedstawione jakimi produktami dysponuje dany magazyn – możliwość </w:t>
+      </w:r>
+      <w:bookmarkStart w:id="0" w:name="_GoBack"/>
+      <w:r>
+        <w:t>dodawania</w:t>
+      </w:r>
+      <w:bookmarkEnd w:id="0"/>
+      <w:r>
+        <w:t>/aktualizowania surowców oraz przedstawienie ich wraz ze szczegółami danego „warehouse’u” – dodanie Warehouse Details</w:t>
       </w:r>
     </w:p>
     <w:p>
@@ -566,8 +550,6 @@
       <w:r>
         <w:t>Drugim zadaniem jakie postawiłem przed sobą było wykonanie pierwszej funkcjonalności mojej aplikacji internetowej jaką była możliwość dodawania magazynów na mapie, a także wyświetlania ich listy na mapie</w:t>
       </w:r>
-      <w:bookmarkStart w:id="0" w:name="_GoBack"/>
-      <w:bookmarkEnd w:id="0"/>
     </w:p>
     <w:p>
       <w:pPr>

</xml_diff>

<commit_message>
Deleted Last_Warehouse from Route
</commit_message>
<xml_diff>
--- a/Inżynierka/_Analysis.docx
+++ b/Inżynierka/_Analysis.docx
@@ -1,6 +1,6 @@
 
 <file path=word/document.xml><?xml version="1.0" encoding="utf-8"?>
-<w:document xmlns:wpc="http://schemas.microsoft.com/office/word/2010/wordprocessingCanvas" xmlns:cx="http://schemas.microsoft.com/office/drawing/2014/chartex" xmlns:cx1="http://schemas.microsoft.com/office/drawing/2015/9/8/chartex" xmlns:mc="http://schemas.openxmlformats.org/markup-compatibility/2006" xmlns:o="urn:schemas-microsoft-com:office:office" xmlns:r="http://schemas.openxmlformats.org/officeDocument/2006/relationships" xmlns:m="http://schemas.openxmlformats.org/officeDocument/2006/math" xmlns:v="urn:schemas-microsoft-com:vml" xmlns:wp14="http://schemas.microsoft.com/office/word/2010/wordprocessingDrawing" xmlns:wp="http://schemas.openxmlformats.org/drawingml/2006/wordprocessingDrawing" xmlns:w10="urn:schemas-microsoft-com:office:word" xmlns:w="http://schemas.openxmlformats.org/wordprocessingml/2006/main" xmlns:w14="http://schemas.microsoft.com/office/word/2010/wordml" xmlns:w15="http://schemas.microsoft.com/office/word/2012/wordml" xmlns:w16se="http://schemas.microsoft.com/office/word/2015/wordml/symex" xmlns:wpg="http://schemas.microsoft.com/office/word/2010/wordprocessingGroup" xmlns:wpi="http://schemas.microsoft.com/office/word/2010/wordprocessingInk" xmlns:wne="http://schemas.microsoft.com/office/word/2006/wordml" xmlns:wps="http://schemas.microsoft.com/office/word/2010/wordprocessingShape" mc:Ignorable="w14 w15 w16se wp14">
+<w:document xmlns:wpc="http://schemas.microsoft.com/office/word/2010/wordprocessingCanvas" xmlns:cx="http://schemas.microsoft.com/office/drawing/2014/chartex" xmlns:cx1="http://schemas.microsoft.com/office/drawing/2015/9/8/chartex" xmlns:cx2="http://schemas.microsoft.com/office/drawing/2015/10/21/chartex" xmlns:cx3="http://schemas.microsoft.com/office/drawing/2016/5/9/chartex" xmlns:cx4="http://schemas.microsoft.com/office/drawing/2016/5/10/chartex" xmlns:cx5="http://schemas.microsoft.com/office/drawing/2016/5/11/chartex" xmlns:cx6="http://schemas.microsoft.com/office/drawing/2016/5/12/chartex" xmlns:cx7="http://schemas.microsoft.com/office/drawing/2016/5/13/chartex" xmlns:cx8="http://schemas.microsoft.com/office/drawing/2016/5/14/chartex" xmlns:mc="http://schemas.openxmlformats.org/markup-compatibility/2006" xmlns:aink="http://schemas.microsoft.com/office/drawing/2016/ink" xmlns:am3d="http://schemas.microsoft.com/office/drawing/2017/model3d" xmlns:o="urn:schemas-microsoft-com:office:office" xmlns:r="http://schemas.openxmlformats.org/officeDocument/2006/relationships" xmlns:m="http://schemas.openxmlformats.org/officeDocument/2006/math" xmlns:v="urn:schemas-microsoft-com:vml" xmlns:wp14="http://schemas.microsoft.com/office/word/2010/wordprocessingDrawing" xmlns:wp="http://schemas.openxmlformats.org/drawingml/2006/wordprocessingDrawing" xmlns:w10="urn:schemas-microsoft-com:office:word" xmlns:w="http://schemas.openxmlformats.org/wordprocessingml/2006/main" xmlns:w14="http://schemas.microsoft.com/office/word/2010/wordml" xmlns:w15="http://schemas.microsoft.com/office/word/2012/wordml" xmlns:w16cid="http://schemas.microsoft.com/office/word/2016/wordml/cid" xmlns:w16se="http://schemas.microsoft.com/office/word/2015/wordml/symex" xmlns:wpg="http://schemas.microsoft.com/office/word/2010/wordprocessingGroup" xmlns:wpi="http://schemas.microsoft.com/office/word/2010/wordprocessingInk" xmlns:wne="http://schemas.microsoft.com/office/word/2006/wordml" xmlns:wps="http://schemas.microsoft.com/office/word/2010/wordprocessingShape" mc:Ignorable="w14 w15 w16se w16cid wp14">
   <w:body>
     <w:p>
       <w:r>
@@ -18,6 +18,9 @@
       <w:r>
         <w:t>Wyskakujące błędy</w:t>
       </w:r>
+      <w:r>
+        <w:t xml:space="preserve"> i zoptymalizowanie strony</w:t>
+      </w:r>
     </w:p>
     <w:p>
       <w:pPr>
@@ -27,8 +30,21 @@
           <w:numId w:val="14"/>
         </w:numPr>
       </w:pPr>
-      <w:r>
-        <w:t>Route Update – zaktualizowanie „destinations” danej trasy.</w:t>
+      <w:proofErr w:type="spellStart"/>
+      <w:r>
+        <w:t>Route</w:t>
+      </w:r>
+      <w:proofErr w:type="spellEnd"/>
+      <w:r>
+        <w:t xml:space="preserve"> Update – zaktualizowanie „</w:t>
+      </w:r>
+      <w:proofErr w:type="spellStart"/>
+      <w:r>
+        <w:t>destinations</w:t>
+      </w:r>
+      <w:proofErr w:type="spellEnd"/>
+      <w:r>
+        <w:t>” danej trasy.</w:t>
       </w:r>
     </w:p>
     <w:p>
@@ -39,8 +55,29 @@
           <w:numId w:val="14"/>
         </w:numPr>
       </w:pPr>
-      <w:r>
-        <w:t xml:space="preserve">Route Details – poprawa algorytmu tak, by w przypadku statusu „NoRoute” trasa była dzielona na dwie i łączona linią i mimo wszystko pokazywana. </w:t>
+      <w:proofErr w:type="spellStart"/>
+      <w:r>
+        <w:t>Route</w:t>
+      </w:r>
+      <w:proofErr w:type="spellEnd"/>
+      <w:r>
+        <w:t xml:space="preserve"> </w:t>
+      </w:r>
+      <w:proofErr w:type="spellStart"/>
+      <w:r>
+        <w:t>Details</w:t>
+      </w:r>
+      <w:proofErr w:type="spellEnd"/>
+      <w:r>
+        <w:t xml:space="preserve"> – poprawa algorytmu tak, by w przypadku statusu „</w:t>
+      </w:r>
+      <w:proofErr w:type="spellStart"/>
+      <w:r>
+        <w:t>NoRoute</w:t>
+      </w:r>
+      <w:proofErr w:type="spellEnd"/>
+      <w:r>
+        <w:t xml:space="preserve">” trasa była dzielona na dwie i łączona linią i mimo wszystko pokazywana. </w:t>
       </w:r>
     </w:p>
     <w:p>
@@ -51,17 +88,56 @@
           <w:numId w:val="14"/>
         </w:numPr>
       </w:pPr>
-      <w:r>
-        <w:t xml:space="preserve">Resources Create – dodanie tabeli „resources”, gdzie byłyby przedstawione jakimi produktami dysponuje dany magazyn – możliwość </w:t>
+      <w:proofErr w:type="spellStart"/>
+      <w:r>
+        <w:t>Resources</w:t>
+      </w:r>
+      <w:proofErr w:type="spellEnd"/>
+      <w:r>
+        <w:t xml:space="preserve"> </w:t>
+      </w:r>
+      <w:proofErr w:type="spellStart"/>
+      <w:r>
+        <w:t>Create</w:t>
+      </w:r>
+      <w:proofErr w:type="spellEnd"/>
+      <w:r>
+        <w:t xml:space="preserve"> – dodanie tabeli „</w:t>
+      </w:r>
+      <w:proofErr w:type="spellStart"/>
+      <w:r>
+        <w:t>resources</w:t>
+      </w:r>
+      <w:proofErr w:type="spellEnd"/>
+      <w:r>
+        <w:t>”, gdzie byłyby przedstawione jakimi produktami dysponuje dany magazyn – możliw</w:t>
       </w:r>
       <w:bookmarkStart w:id="0" w:name="_GoBack"/>
-      <w:r>
-        <w:t>dodawania</w:t>
-      </w:r>
       <w:bookmarkEnd w:id="0"/>
       <w:r>
-        <w:t>/aktualizowania surowców oraz przedstawienie ich wraz ze szczegółami danego „warehouse’u” – dodanie Warehouse Details</w:t>
-      </w:r>
+        <w:t>ość dodawania/aktualizowania surowców oraz przedstawienie ich wraz ze szczegółami danego „</w:t>
+      </w:r>
+      <w:proofErr w:type="spellStart"/>
+      <w:r>
+        <w:t>warehouse’u</w:t>
+      </w:r>
+      <w:proofErr w:type="spellEnd"/>
+      <w:r>
+        <w:t xml:space="preserve">” – dodanie </w:t>
+      </w:r>
+      <w:proofErr w:type="spellStart"/>
+      <w:r>
+        <w:t>Warehouse</w:t>
+      </w:r>
+      <w:proofErr w:type="spellEnd"/>
+      <w:r>
+        <w:t xml:space="preserve"> </w:t>
+      </w:r>
+      <w:proofErr w:type="spellStart"/>
+      <w:r>
+        <w:t>Details</w:t>
+      </w:r>
+      <w:proofErr w:type="spellEnd"/>
     </w:p>
     <w:p>
       <w:pPr>
@@ -71,8 +147,13 @@
           <w:numId w:val="14"/>
         </w:numPr>
       </w:pPr>
-      <w:r>
-        <w:t>Resources Delivery – możliwość wybrania magazynu i produktu, którego w nim potrzeba – algorytm powinien wyznaczać trasę do magazynów, do których jest najbliżej i posiadają dany produkt</w:t>
+      <w:proofErr w:type="spellStart"/>
+      <w:r>
+        <w:t>Resources</w:t>
+      </w:r>
+      <w:proofErr w:type="spellEnd"/>
+      <w:r>
+        <w:t xml:space="preserve"> Delivery – możliwość wybrania magazynu i produktu, którego w nim potrzeba – algorytm powinien wyznaczać trasę do magazynów, do których jest najbliżej i posiadają dany produkt</w:t>
       </w:r>
     </w:p>
     <w:p>
@@ -83,8 +164,21 @@
           <w:numId w:val="14"/>
         </w:numPr>
       </w:pPr>
-      <w:r>
-        <w:t>Users Create – dodanie użytkowników i wykonanie rejestracji i logowania na stronie</w:t>
+      <w:proofErr w:type="spellStart"/>
+      <w:r>
+        <w:t>Users</w:t>
+      </w:r>
+      <w:proofErr w:type="spellEnd"/>
+      <w:r>
+        <w:t xml:space="preserve"> </w:t>
+      </w:r>
+      <w:proofErr w:type="spellStart"/>
+      <w:r>
+        <w:t>Create</w:t>
+      </w:r>
+      <w:proofErr w:type="spellEnd"/>
+      <w:r>
+        <w:t xml:space="preserve"> – dodanie użytkowników i wykonanie rejestracji i logowania na stronie</w:t>
       </w:r>
     </w:p>
     <w:p>
@@ -119,9 +213,11 @@
           <w:numId w:val="14"/>
         </w:numPr>
       </w:pPr>
+      <w:proofErr w:type="spellStart"/>
       <w:r>
         <w:t>Kubernetes</w:t>
       </w:r>
+      <w:proofErr w:type="spellEnd"/>
     </w:p>
     <w:p>
       <w:pPr>
@@ -144,7 +240,15 @@
         </w:numPr>
       </w:pPr>
       <w:r>
-        <w:t>Wzorce projetkowe – poczytać, ale niekoniecznie się uczyć</w:t>
+        <w:t xml:space="preserve">Wzorce </w:t>
+      </w:r>
+      <w:proofErr w:type="spellStart"/>
+      <w:r>
+        <w:t>projetkowe</w:t>
+      </w:r>
+      <w:proofErr w:type="spellEnd"/>
+      <w:r>
+        <w:t xml:space="preserve"> – poczytać, ale niekoniecznie się uczyć</w:t>
       </w:r>
     </w:p>
     <w:p>
@@ -192,8 +296,21 @@
         </w:numPr>
       </w:pPr>
       <w:r>
-        <w:t>Git, Maven, Gradle</w:t>
-      </w:r>
+        <w:t xml:space="preserve">Git, </w:t>
+      </w:r>
+      <w:proofErr w:type="spellStart"/>
+      <w:r>
+        <w:t>Maven</w:t>
+      </w:r>
+      <w:proofErr w:type="spellEnd"/>
+      <w:r>
+        <w:t xml:space="preserve">, </w:t>
+      </w:r>
+      <w:proofErr w:type="spellStart"/>
+      <w:r>
+        <w:t>Gradle</w:t>
+      </w:r>
+      <w:proofErr w:type="spellEnd"/>
     </w:p>
     <w:p>
       <w:pPr>
@@ -204,8 +321,13 @@
         </w:numPr>
       </w:pPr>
       <w:r>
-        <w:t>Spring Boot</w:t>
-      </w:r>
+        <w:t xml:space="preserve">Spring </w:t>
+      </w:r>
+      <w:proofErr w:type="spellStart"/>
+      <w:r>
+        <w:t>Boot</w:t>
+      </w:r>
+      <w:proofErr w:type="spellEnd"/>
     </w:p>
     <w:p>
       <w:pPr>
@@ -215,9 +337,27 @@
           <w:numId w:val="14"/>
         </w:numPr>
       </w:pPr>
-      <w:r>
-        <w:t>Gerrit – code review</w:t>
-      </w:r>
+      <w:proofErr w:type="spellStart"/>
+      <w:r>
+        <w:t>Gerrit</w:t>
+      </w:r>
+      <w:proofErr w:type="spellEnd"/>
+      <w:r>
+        <w:t xml:space="preserve"> – </w:t>
+      </w:r>
+      <w:proofErr w:type="spellStart"/>
+      <w:r>
+        <w:t>code</w:t>
+      </w:r>
+      <w:proofErr w:type="spellEnd"/>
+      <w:r>
+        <w:t xml:space="preserve"> </w:t>
+      </w:r>
+      <w:proofErr w:type="spellStart"/>
+      <w:r>
+        <w:t>review</w:t>
+      </w:r>
+      <w:proofErr w:type="spellEnd"/>
     </w:p>
     <w:p>
       <w:pPr>
@@ -227,8 +367,37 @@
           <w:numId w:val="14"/>
         </w:numPr>
       </w:pPr>
-      <w:r>
-        <w:t>SonarQube, CheckStyle – analiza kodu do Jenkinsa (albo Mavena albo IntelliJ)</w:t>
+      <w:proofErr w:type="spellStart"/>
+      <w:r>
+        <w:t>SonarQube</w:t>
+      </w:r>
+      <w:proofErr w:type="spellEnd"/>
+      <w:r>
+        <w:t xml:space="preserve">, </w:t>
+      </w:r>
+      <w:proofErr w:type="spellStart"/>
+      <w:r>
+        <w:t>CheckStyle</w:t>
+      </w:r>
+      <w:proofErr w:type="spellEnd"/>
+      <w:r>
+        <w:t xml:space="preserve"> – analiza kodu do Jenkinsa (albo </w:t>
+      </w:r>
+      <w:proofErr w:type="spellStart"/>
+      <w:r>
+        <w:t>Mavena</w:t>
+      </w:r>
+      <w:proofErr w:type="spellEnd"/>
+      <w:r>
+        <w:t xml:space="preserve"> albo </w:t>
+      </w:r>
+      <w:proofErr w:type="spellStart"/>
+      <w:r>
+        <w:t>IntelliJ</w:t>
+      </w:r>
+      <w:proofErr w:type="spellEnd"/>
+      <w:r>
+        <w:t>)</w:t>
       </w:r>
     </w:p>
     <w:p>
@@ -240,8 +409,24 @@
         </w:numPr>
       </w:pPr>
       <w:r>
-        <w:t>Webpack/Grunt/Gulp - automatyzacja</w:t>
-      </w:r>
+        <w:t xml:space="preserve">LESS, </w:t>
+      </w:r>
+      <w:proofErr w:type="spellStart"/>
+      <w:r>
+        <w:t>Sass</w:t>
+      </w:r>
+      <w:proofErr w:type="spellEnd"/>
+      <w:r>
+        <w:t>, Stylus</w:t>
+      </w:r>
+      <w:r>
+        <w:t xml:space="preserve"> – CSS </w:t>
+      </w:r>
+      <w:proofErr w:type="spellStart"/>
+      <w:r>
+        <w:t>Preporcessor</w:t>
+      </w:r>
+      <w:proofErr w:type="spellEnd"/>
     </w:p>
     <w:p>
       <w:pPr>
@@ -251,12 +436,11 @@
           <w:numId w:val="14"/>
         </w:numPr>
       </w:pPr>
-      <w:r>
-        <w:t>LESS, Sass, Stylus</w:t>
-      </w:r>
-      <w:r>
-        <w:t xml:space="preserve"> – CSS Preporcessor</w:t>
-      </w:r>
+      <w:proofErr w:type="spellStart"/>
+      <w:r>
+        <w:t>Bootstrap</w:t>
+      </w:r>
+      <w:proofErr w:type="spellEnd"/>
     </w:p>
     <w:p>
       <w:pPr>
@@ -266,9 +450,11 @@
           <w:numId w:val="14"/>
         </w:numPr>
       </w:pPr>
-      <w:r>
-        <w:t>Bootstrap</w:t>
-      </w:r>
+      <w:proofErr w:type="spellStart"/>
+      <w:r>
+        <w:t>ngRX</w:t>
+      </w:r>
+      <w:proofErr w:type="spellEnd"/>
     </w:p>
     <w:p>
       <w:pPr>
@@ -278,20 +464,13 @@
           <w:numId w:val="14"/>
         </w:numPr>
       </w:pPr>
-      <w:r>
-        <w:t>ngRX</w:t>
-      </w:r>
-    </w:p>
-    <w:p>
-      <w:pPr>
-        <w:pStyle w:val="Akapitzlist"/>
-        <w:numPr>
-          <w:ilvl w:val="0"/>
-          <w:numId w:val="14"/>
-        </w:numPr>
-      </w:pPr>
-      <w:r>
-        <w:t>Responsive Web Design</w:t>
+      <w:proofErr w:type="spellStart"/>
+      <w:r>
+        <w:t>Responsive</w:t>
+      </w:r>
+      <w:proofErr w:type="spellEnd"/>
+      <w:r>
+        <w:t xml:space="preserve"> Web Design</w:t>
       </w:r>
     </w:p>
     <w:p/>
@@ -314,9 +493,11 @@
           <w:numId w:val="8"/>
         </w:numPr>
       </w:pPr>
+      <w:proofErr w:type="spellStart"/>
       <w:r>
         <w:t>Location</w:t>
       </w:r>
+      <w:proofErr w:type="spellEnd"/>
     </w:p>
     <w:p>
       <w:pPr>
@@ -327,8 +508,13 @@
         </w:numPr>
       </w:pPr>
       <w:r>
-        <w:t>id – long</w:t>
-      </w:r>
+        <w:t xml:space="preserve">id – </w:t>
+      </w:r>
+      <w:proofErr w:type="spellStart"/>
+      <w:r>
+        <w:t>long</w:t>
+      </w:r>
+      <w:proofErr w:type="spellEnd"/>
     </w:p>
     <w:p>
       <w:pPr>
@@ -338,8 +524,13 @@
           <w:numId w:val="9"/>
         </w:numPr>
       </w:pPr>
-      <w:r>
-        <w:t>name - string</w:t>
+      <w:proofErr w:type="spellStart"/>
+      <w:r>
+        <w:t>name</w:t>
+      </w:r>
+      <w:proofErr w:type="spellEnd"/>
+      <w:r>
+        <w:t xml:space="preserve"> - string</w:t>
       </w:r>
     </w:p>
     <w:p>
@@ -350,9 +541,19 @@
           <w:numId w:val="9"/>
         </w:numPr>
       </w:pPr>
-      <w:r>
-        <w:t>latitude – float</w:t>
-      </w:r>
+      <w:proofErr w:type="spellStart"/>
+      <w:r>
+        <w:t>latitude</w:t>
+      </w:r>
+      <w:proofErr w:type="spellEnd"/>
+      <w:r>
+        <w:t xml:space="preserve"> – </w:t>
+      </w:r>
+      <w:proofErr w:type="spellStart"/>
+      <w:r>
+        <w:t>float</w:t>
+      </w:r>
+      <w:proofErr w:type="spellEnd"/>
     </w:p>
     <w:p>
       <w:pPr>
@@ -362,9 +563,19 @@
           <w:numId w:val="9"/>
         </w:numPr>
       </w:pPr>
-      <w:r>
-        <w:t>longitude – float</w:t>
-      </w:r>
+      <w:proofErr w:type="spellStart"/>
+      <w:r>
+        <w:t>longitude</w:t>
+      </w:r>
+      <w:proofErr w:type="spellEnd"/>
+      <w:r>
+        <w:t xml:space="preserve"> – </w:t>
+      </w:r>
+      <w:proofErr w:type="spellStart"/>
+      <w:r>
+        <w:t>float</w:t>
+      </w:r>
+      <w:proofErr w:type="spellEnd"/>
     </w:p>
     <w:p>
       <w:pPr>
@@ -374,9 +585,19 @@
           <w:numId w:val="9"/>
         </w:numPr>
       </w:pPr>
-      <w:r>
-        <w:t>airport – boolean</w:t>
-      </w:r>
+      <w:proofErr w:type="spellStart"/>
+      <w:r>
+        <w:t>airport</w:t>
+      </w:r>
+      <w:proofErr w:type="spellEnd"/>
+      <w:r>
+        <w:t xml:space="preserve"> – </w:t>
+      </w:r>
+      <w:proofErr w:type="spellStart"/>
+      <w:r>
+        <w:t>boolean</w:t>
+      </w:r>
+      <w:proofErr w:type="spellEnd"/>
     </w:p>
     <w:p>
       <w:pPr>
@@ -386,15 +607,25 @@
           <w:numId w:val="9"/>
         </w:numPr>
       </w:pPr>
-      <w:r>
-        <w:t xml:space="preserve">seaport </w:t>
+      <w:proofErr w:type="spellStart"/>
+      <w:r>
+        <w:t>seaport</w:t>
+      </w:r>
+      <w:proofErr w:type="spellEnd"/>
+      <w:r>
+        <w:t xml:space="preserve"> </w:t>
       </w:r>
       <w:r>
         <w:t>–</w:t>
       </w:r>
       <w:r>
-        <w:t xml:space="preserve"> boolean</w:t>
-      </w:r>
+        <w:t xml:space="preserve"> </w:t>
+      </w:r>
+      <w:proofErr w:type="spellStart"/>
+      <w:r>
+        <w:t>boolean</w:t>
+      </w:r>
+      <w:proofErr w:type="spellEnd"/>
     </w:p>
     <w:p>
       <w:pPr>
@@ -404,9 +635,11 @@
           <w:numId w:val="8"/>
         </w:numPr>
       </w:pPr>
+      <w:proofErr w:type="spellStart"/>
       <w:r>
         <w:t>Route</w:t>
       </w:r>
+      <w:proofErr w:type="spellEnd"/>
     </w:p>
     <w:p>
       <w:pPr>
@@ -417,8 +650,13 @@
         </w:numPr>
       </w:pPr>
       <w:r>
-        <w:t>id – long</w:t>
-      </w:r>
+        <w:t xml:space="preserve">id – </w:t>
+      </w:r>
+      <w:proofErr w:type="spellStart"/>
+      <w:r>
+        <w:t>long</w:t>
+      </w:r>
+      <w:proofErr w:type="spellEnd"/>
     </w:p>
     <w:p>
       <w:pPr>
@@ -428,8 +666,13 @@
           <w:numId w:val="10"/>
         </w:numPr>
       </w:pPr>
-      <w:r>
-        <w:t>name – string</w:t>
+      <w:proofErr w:type="spellStart"/>
+      <w:r>
+        <w:t>name</w:t>
+      </w:r>
+      <w:proofErr w:type="spellEnd"/>
+      <w:r>
+        <w:t xml:space="preserve"> – string</w:t>
       </w:r>
     </w:p>
     <w:p>
@@ -440,9 +683,19 @@
           <w:numId w:val="10"/>
         </w:numPr>
       </w:pPr>
-      <w:r>
-        <w:t>id_first_warehouse – long</w:t>
-      </w:r>
+      <w:proofErr w:type="spellStart"/>
+      <w:r>
+        <w:t>id_first_warehouse</w:t>
+      </w:r>
+      <w:proofErr w:type="spellEnd"/>
+      <w:r>
+        <w:t xml:space="preserve"> – </w:t>
+      </w:r>
+      <w:proofErr w:type="spellStart"/>
+      <w:r>
+        <w:t>long</w:t>
+      </w:r>
+      <w:proofErr w:type="spellEnd"/>
     </w:p>
     <w:p>
       <w:pPr>
@@ -452,9 +705,19 @@
           <w:numId w:val="10"/>
         </w:numPr>
       </w:pPr>
-      <w:r>
-        <w:t>id_last_warehouse – long</w:t>
-      </w:r>
+      <w:proofErr w:type="spellStart"/>
+      <w:r>
+        <w:t>id_last_warehouse</w:t>
+      </w:r>
+      <w:proofErr w:type="spellEnd"/>
+      <w:r>
+        <w:t xml:space="preserve"> – </w:t>
+      </w:r>
+      <w:proofErr w:type="spellStart"/>
+      <w:r>
+        <w:t>long</w:t>
+      </w:r>
+      <w:proofErr w:type="spellEnd"/>
     </w:p>
     <w:p>
       <w:pPr>
@@ -464,9 +727,11 @@
           <w:numId w:val="8"/>
         </w:numPr>
       </w:pPr>
+      <w:proofErr w:type="spellStart"/>
       <w:r>
         <w:t>Destination</w:t>
       </w:r>
+      <w:proofErr w:type="spellEnd"/>
     </w:p>
     <w:p>
       <w:pPr>
@@ -477,8 +742,13 @@
         </w:numPr>
       </w:pPr>
       <w:r>
-        <w:t>Id - long</w:t>
-      </w:r>
+        <w:t xml:space="preserve">Id - </w:t>
+      </w:r>
+      <w:proofErr w:type="spellStart"/>
+      <w:r>
+        <w:t>long</w:t>
+      </w:r>
+      <w:proofErr w:type="spellEnd"/>
     </w:p>
     <w:p>
       <w:pPr>
@@ -488,12 +758,22 @@
           <w:numId w:val="11"/>
         </w:numPr>
       </w:pPr>
-      <w:r>
-        <w:t>id_route –</w:t>
-      </w:r>
-      <w:r>
-        <w:t xml:space="preserve"> long</w:t>
-      </w:r>
+      <w:proofErr w:type="spellStart"/>
+      <w:r>
+        <w:t>id_route</w:t>
+      </w:r>
+      <w:proofErr w:type="spellEnd"/>
+      <w:r>
+        <w:t xml:space="preserve"> –</w:t>
+      </w:r>
+      <w:r>
+        <w:t xml:space="preserve"> </w:t>
+      </w:r>
+      <w:proofErr w:type="spellStart"/>
+      <w:r>
+        <w:t>long</w:t>
+      </w:r>
+      <w:proofErr w:type="spellEnd"/>
     </w:p>
     <w:p>
       <w:pPr>
@@ -503,9 +783,19 @@
           <w:numId w:val="11"/>
         </w:numPr>
       </w:pPr>
-      <w:r>
-        <w:t>id_warehouse - long</w:t>
-      </w:r>
+      <w:proofErr w:type="spellStart"/>
+      <w:r>
+        <w:t>id_warehouse</w:t>
+      </w:r>
+      <w:proofErr w:type="spellEnd"/>
+      <w:r>
+        <w:t xml:space="preserve"> - </w:t>
+      </w:r>
+      <w:proofErr w:type="spellStart"/>
+      <w:r>
+        <w:t>long</w:t>
+      </w:r>
+      <w:proofErr w:type="spellEnd"/>
     </w:p>
     <w:p>
       <w:pPr>
@@ -516,8 +806,13 @@
         </w:numPr>
       </w:pPr>
       <w:r>
-        <w:t>order - long</w:t>
-      </w:r>
+        <w:t xml:space="preserve">order - </w:t>
+      </w:r>
+      <w:proofErr w:type="spellStart"/>
+      <w:r>
+        <w:t>long</w:t>
+      </w:r>
+      <w:proofErr w:type="spellEnd"/>
     </w:p>
     <w:p>
       <w:r>
@@ -533,7 +828,47 @@
         </w:numPr>
       </w:pPr>
       <w:r>
-        <w:t>Pierwszym zadaniem jakie sobie narzuciłem było przypomnienie sobie podstaw Angulara, Springa, Hibernate’a, MySQLa oraz tego jak mogę je połączyć. Zajęło to pierwszych kilkanaście godzin wraz z przerobieniem paru tutoriali i próbą rozwiązania paru problemów, ale całe szczęście etap ten zajął znacznie krócej niż przy tworzeniu aplikacji na Programowanie Zdarzeniowe. Dało mi to podstawowe klasy, które mogłem potem wykorzysta</w:t>
+        <w:t xml:space="preserve">Pierwszym zadaniem jakie sobie narzuciłem było przypomnienie sobie podstaw </w:t>
+      </w:r>
+      <w:proofErr w:type="spellStart"/>
+      <w:r>
+        <w:t>Angulara</w:t>
+      </w:r>
+      <w:proofErr w:type="spellEnd"/>
+      <w:r>
+        <w:t xml:space="preserve">, </w:t>
+      </w:r>
+      <w:proofErr w:type="spellStart"/>
+      <w:r>
+        <w:t>Springa</w:t>
+      </w:r>
+      <w:proofErr w:type="spellEnd"/>
+      <w:r>
+        <w:t xml:space="preserve">, </w:t>
+      </w:r>
+      <w:proofErr w:type="spellStart"/>
+      <w:r>
+        <w:t>Hibernate’a</w:t>
+      </w:r>
+      <w:proofErr w:type="spellEnd"/>
+      <w:r>
+        <w:t xml:space="preserve">, </w:t>
+      </w:r>
+      <w:proofErr w:type="spellStart"/>
+      <w:r>
+        <w:t>MySQLa</w:t>
+      </w:r>
+      <w:proofErr w:type="spellEnd"/>
+      <w:r>
+        <w:t xml:space="preserve"> oraz tego jak mogę je połączyć. Zajęło to pierwszych kilkanaście godzin wraz z przerobieniem paru </w:t>
+      </w:r>
+      <w:proofErr w:type="spellStart"/>
+      <w:r>
+        <w:t>tutoriali</w:t>
+      </w:r>
+      <w:proofErr w:type="spellEnd"/>
+      <w:r>
+        <w:t xml:space="preserve"> i próbą rozwiązania paru problemów, ale całe szczęście etap ten zajął znacznie krócej niż przy tworzeniu aplikacji na Programowanie Zdarzeniowe. Dało mi to podstawowe klasy, które mogłem potem wykorzysta</w:t>
       </w:r>
       <w:r>
         <w:t>ć przy tworzeniu właściwej aplikacji. Właśnie stąd są wszelkie elementy związane z Pracownikiem. Będzie to do usunięcia, póki co zostawiam wszystko jakby co.</w:t>
@@ -576,7 +911,7 @@
 </file>
 
 <file path=word/endnotes.xml><?xml version="1.0" encoding="utf-8"?>
-<w:endnotes xmlns:wpc="http://schemas.microsoft.com/office/word/2010/wordprocessingCanvas" xmlns:cx="http://schemas.microsoft.com/office/drawing/2014/chartex" xmlns:cx1="http://schemas.microsoft.com/office/drawing/2015/9/8/chartex" xmlns:mc="http://schemas.openxmlformats.org/markup-compatibility/2006" xmlns:o="urn:schemas-microsoft-com:office:office" xmlns:r="http://schemas.openxmlformats.org/officeDocument/2006/relationships" xmlns:m="http://schemas.openxmlformats.org/officeDocument/2006/math" xmlns:v="urn:schemas-microsoft-com:vml" xmlns:wp14="http://schemas.microsoft.com/office/word/2010/wordprocessingDrawing" xmlns:wp="http://schemas.openxmlformats.org/drawingml/2006/wordprocessingDrawing" xmlns:w10="urn:schemas-microsoft-com:office:word" xmlns:w="http://schemas.openxmlformats.org/wordprocessingml/2006/main" xmlns:w14="http://schemas.microsoft.com/office/word/2010/wordml" xmlns:w15="http://schemas.microsoft.com/office/word/2012/wordml" xmlns:w16se="http://schemas.microsoft.com/office/word/2015/wordml/symex" xmlns:wpg="http://schemas.microsoft.com/office/word/2010/wordprocessingGroup" xmlns:wpi="http://schemas.microsoft.com/office/word/2010/wordprocessingInk" xmlns:wne="http://schemas.microsoft.com/office/word/2006/wordml" xmlns:wps="http://schemas.microsoft.com/office/word/2010/wordprocessingShape" mc:Ignorable="w14 w15 w16se wp14">
+<w:endnotes xmlns:wpc="http://schemas.microsoft.com/office/word/2010/wordprocessingCanvas" xmlns:cx="http://schemas.microsoft.com/office/drawing/2014/chartex" xmlns:cx1="http://schemas.microsoft.com/office/drawing/2015/9/8/chartex" xmlns:cx2="http://schemas.microsoft.com/office/drawing/2015/10/21/chartex" xmlns:cx3="http://schemas.microsoft.com/office/drawing/2016/5/9/chartex" xmlns:cx4="http://schemas.microsoft.com/office/drawing/2016/5/10/chartex" xmlns:cx5="http://schemas.microsoft.com/office/drawing/2016/5/11/chartex" xmlns:cx6="http://schemas.microsoft.com/office/drawing/2016/5/12/chartex" xmlns:cx7="http://schemas.microsoft.com/office/drawing/2016/5/13/chartex" xmlns:cx8="http://schemas.microsoft.com/office/drawing/2016/5/14/chartex" xmlns:mc="http://schemas.openxmlformats.org/markup-compatibility/2006" xmlns:aink="http://schemas.microsoft.com/office/drawing/2016/ink" xmlns:am3d="http://schemas.microsoft.com/office/drawing/2017/model3d" xmlns:o="urn:schemas-microsoft-com:office:office" xmlns:r="http://schemas.openxmlformats.org/officeDocument/2006/relationships" xmlns:m="http://schemas.openxmlformats.org/officeDocument/2006/math" xmlns:v="urn:schemas-microsoft-com:vml" xmlns:wp14="http://schemas.microsoft.com/office/word/2010/wordprocessingDrawing" xmlns:wp="http://schemas.openxmlformats.org/drawingml/2006/wordprocessingDrawing" xmlns:w10="urn:schemas-microsoft-com:office:word" xmlns:w="http://schemas.openxmlformats.org/wordprocessingml/2006/main" xmlns:w14="http://schemas.microsoft.com/office/word/2010/wordml" xmlns:w15="http://schemas.microsoft.com/office/word/2012/wordml" xmlns:w16cid="http://schemas.microsoft.com/office/word/2016/wordml/cid" xmlns:w16se="http://schemas.microsoft.com/office/word/2015/wordml/symex" xmlns:wpg="http://schemas.microsoft.com/office/word/2010/wordprocessingGroup" xmlns:wpi="http://schemas.microsoft.com/office/word/2010/wordprocessingInk" xmlns:wne="http://schemas.microsoft.com/office/word/2006/wordml" xmlns:wps="http://schemas.microsoft.com/office/word/2010/wordprocessingShape" mc:Ignorable="w14 w15 w16se w16cid wp14">
   <w:endnote w:type="separator" w:id="-1">
     <w:p>
       <w:pPr>
@@ -601,7 +936,7 @@
 </file>
 
 <file path=word/footnotes.xml><?xml version="1.0" encoding="utf-8"?>
-<w:footnotes xmlns:wpc="http://schemas.microsoft.com/office/word/2010/wordprocessingCanvas" xmlns:cx="http://schemas.microsoft.com/office/drawing/2014/chartex" xmlns:cx1="http://schemas.microsoft.com/office/drawing/2015/9/8/chartex" xmlns:mc="http://schemas.openxmlformats.org/markup-compatibility/2006" xmlns:o="urn:schemas-microsoft-com:office:office" xmlns:r="http://schemas.openxmlformats.org/officeDocument/2006/relationships" xmlns:m="http://schemas.openxmlformats.org/officeDocument/2006/math" xmlns:v="urn:schemas-microsoft-com:vml" xmlns:wp14="http://schemas.microsoft.com/office/word/2010/wordprocessingDrawing" xmlns:wp="http://schemas.openxmlformats.org/drawingml/2006/wordprocessingDrawing" xmlns:w10="urn:schemas-microsoft-com:office:word" xmlns:w="http://schemas.openxmlformats.org/wordprocessingml/2006/main" xmlns:w14="http://schemas.microsoft.com/office/word/2010/wordml" xmlns:w15="http://schemas.microsoft.com/office/word/2012/wordml" xmlns:w16se="http://schemas.microsoft.com/office/word/2015/wordml/symex" xmlns:wpg="http://schemas.microsoft.com/office/word/2010/wordprocessingGroup" xmlns:wpi="http://schemas.microsoft.com/office/word/2010/wordprocessingInk" xmlns:wne="http://schemas.microsoft.com/office/word/2006/wordml" xmlns:wps="http://schemas.microsoft.com/office/word/2010/wordprocessingShape" mc:Ignorable="w14 w15 w16se wp14">
+<w:footnotes xmlns:wpc="http://schemas.microsoft.com/office/word/2010/wordprocessingCanvas" xmlns:cx="http://schemas.microsoft.com/office/drawing/2014/chartex" xmlns:cx1="http://schemas.microsoft.com/office/drawing/2015/9/8/chartex" xmlns:cx2="http://schemas.microsoft.com/office/drawing/2015/10/21/chartex" xmlns:cx3="http://schemas.microsoft.com/office/drawing/2016/5/9/chartex" xmlns:cx4="http://schemas.microsoft.com/office/drawing/2016/5/10/chartex" xmlns:cx5="http://schemas.microsoft.com/office/drawing/2016/5/11/chartex" xmlns:cx6="http://schemas.microsoft.com/office/drawing/2016/5/12/chartex" xmlns:cx7="http://schemas.microsoft.com/office/drawing/2016/5/13/chartex" xmlns:cx8="http://schemas.microsoft.com/office/drawing/2016/5/14/chartex" xmlns:mc="http://schemas.openxmlformats.org/markup-compatibility/2006" xmlns:aink="http://schemas.microsoft.com/office/drawing/2016/ink" xmlns:am3d="http://schemas.microsoft.com/office/drawing/2017/model3d" xmlns:o="urn:schemas-microsoft-com:office:office" xmlns:r="http://schemas.openxmlformats.org/officeDocument/2006/relationships" xmlns:m="http://schemas.openxmlformats.org/officeDocument/2006/math" xmlns:v="urn:schemas-microsoft-com:vml" xmlns:wp14="http://schemas.microsoft.com/office/word/2010/wordprocessingDrawing" xmlns:wp="http://schemas.openxmlformats.org/drawingml/2006/wordprocessingDrawing" xmlns:w10="urn:schemas-microsoft-com:office:word" xmlns:w="http://schemas.openxmlformats.org/wordprocessingml/2006/main" xmlns:w14="http://schemas.microsoft.com/office/word/2010/wordml" xmlns:w15="http://schemas.microsoft.com/office/word/2012/wordml" xmlns:w16cid="http://schemas.microsoft.com/office/word/2016/wordml/cid" xmlns:w16se="http://schemas.microsoft.com/office/word/2015/wordml/symex" xmlns:wpg="http://schemas.microsoft.com/office/word/2010/wordprocessingGroup" xmlns:wpi="http://schemas.microsoft.com/office/word/2010/wordprocessingInk" xmlns:wne="http://schemas.microsoft.com/office/word/2006/wordml" xmlns:wps="http://schemas.microsoft.com/office/word/2010/wordprocessingShape" mc:Ignorable="w14 w15 w16se w16cid wp14">
   <w:footnote w:type="separator" w:id="-1">
     <w:p>
       <w:pPr>
@@ -626,7 +961,7 @@
 </file>
 
 <file path=word/numbering.xml><?xml version="1.0" encoding="utf-8"?>
-<w:numbering xmlns:wpc="http://schemas.microsoft.com/office/word/2010/wordprocessingCanvas" xmlns:cx="http://schemas.microsoft.com/office/drawing/2014/chartex" xmlns:cx1="http://schemas.microsoft.com/office/drawing/2015/9/8/chartex" xmlns:mc="http://schemas.openxmlformats.org/markup-compatibility/2006" xmlns:o="urn:schemas-microsoft-com:office:office" xmlns:r="http://schemas.openxmlformats.org/officeDocument/2006/relationships" xmlns:m="http://schemas.openxmlformats.org/officeDocument/2006/math" xmlns:v="urn:schemas-microsoft-com:vml" xmlns:wp14="http://schemas.microsoft.com/office/word/2010/wordprocessingDrawing" xmlns:wp="http://schemas.openxmlformats.org/drawingml/2006/wordprocessingDrawing" xmlns:w10="urn:schemas-microsoft-com:office:word" xmlns:w="http://schemas.openxmlformats.org/wordprocessingml/2006/main" xmlns:w14="http://schemas.microsoft.com/office/word/2010/wordml" xmlns:w15="http://schemas.microsoft.com/office/word/2012/wordml" xmlns:w16se="http://schemas.microsoft.com/office/word/2015/wordml/symex" xmlns:wpg="http://schemas.microsoft.com/office/word/2010/wordprocessingGroup" xmlns:wpi="http://schemas.microsoft.com/office/word/2010/wordprocessingInk" xmlns:wne="http://schemas.microsoft.com/office/word/2006/wordml" xmlns:wps="http://schemas.microsoft.com/office/word/2010/wordprocessingShape" mc:Ignorable="w14 w15 w16se wp14">
+<w:numbering xmlns:wpc="http://schemas.microsoft.com/office/word/2010/wordprocessingCanvas" xmlns:cx="http://schemas.microsoft.com/office/drawing/2014/chartex" xmlns:cx1="http://schemas.microsoft.com/office/drawing/2015/9/8/chartex" xmlns:cx2="http://schemas.microsoft.com/office/drawing/2015/10/21/chartex" xmlns:cx3="http://schemas.microsoft.com/office/drawing/2016/5/9/chartex" xmlns:cx4="http://schemas.microsoft.com/office/drawing/2016/5/10/chartex" xmlns:cx5="http://schemas.microsoft.com/office/drawing/2016/5/11/chartex" xmlns:cx6="http://schemas.microsoft.com/office/drawing/2016/5/12/chartex" xmlns:cx7="http://schemas.microsoft.com/office/drawing/2016/5/13/chartex" xmlns:cx8="http://schemas.microsoft.com/office/drawing/2016/5/14/chartex" xmlns:mc="http://schemas.openxmlformats.org/markup-compatibility/2006" xmlns:aink="http://schemas.microsoft.com/office/drawing/2016/ink" xmlns:am3d="http://schemas.microsoft.com/office/drawing/2017/model3d" xmlns:o="urn:schemas-microsoft-com:office:office" xmlns:r="http://schemas.openxmlformats.org/officeDocument/2006/relationships" xmlns:m="http://schemas.openxmlformats.org/officeDocument/2006/math" xmlns:v="urn:schemas-microsoft-com:vml" xmlns:wp14="http://schemas.microsoft.com/office/word/2010/wordprocessingDrawing" xmlns:wp="http://schemas.openxmlformats.org/drawingml/2006/wordprocessingDrawing" xmlns:w10="urn:schemas-microsoft-com:office:word" xmlns:w="http://schemas.openxmlformats.org/wordprocessingml/2006/main" xmlns:w14="http://schemas.microsoft.com/office/word/2010/wordml" xmlns:w15="http://schemas.microsoft.com/office/word/2012/wordml" xmlns:w16cid="http://schemas.microsoft.com/office/word/2016/wordml/cid" xmlns:w16se="http://schemas.microsoft.com/office/word/2015/wordml/symex" xmlns:wpg="http://schemas.microsoft.com/office/word/2010/wordprocessingGroup" xmlns:wpi="http://schemas.microsoft.com/office/word/2010/wordprocessingInk" xmlns:wne="http://schemas.microsoft.com/office/word/2006/wordml" xmlns:wps="http://schemas.microsoft.com/office/word/2010/wordprocessingShape" mc:Ignorable="w14 w15 w16se w16cid wp14">
   <w:abstractNum w:abstractNumId="0" w15:restartNumberingAfterBreak="0">
     <w:nsid w:val="074C2850"/>
     <w:multiLevelType w:val="hybridMultilevel"/>
@@ -1919,7 +2254,7 @@
 </file>
 
 <file path=word/styles.xml><?xml version="1.0" encoding="utf-8"?>
-<w:styles xmlns:mc="http://schemas.openxmlformats.org/markup-compatibility/2006" xmlns:r="http://schemas.openxmlformats.org/officeDocument/2006/relationships" xmlns:w="http://schemas.openxmlformats.org/wordprocessingml/2006/main" xmlns:w14="http://schemas.microsoft.com/office/word/2010/wordml" xmlns:w15="http://schemas.microsoft.com/office/word/2012/wordml" xmlns:w16se="http://schemas.microsoft.com/office/word/2015/wordml/symex" mc:Ignorable="w14 w15 w16se">
+<w:styles xmlns:mc="http://schemas.openxmlformats.org/markup-compatibility/2006" xmlns:r="http://schemas.openxmlformats.org/officeDocument/2006/relationships" xmlns:w="http://schemas.openxmlformats.org/wordprocessingml/2006/main" xmlns:w14="http://schemas.microsoft.com/office/word/2010/wordml" xmlns:w15="http://schemas.microsoft.com/office/word/2012/wordml" xmlns:w16cid="http://schemas.microsoft.com/office/word/2016/wordml/cid" xmlns:w16se="http://schemas.microsoft.com/office/word/2015/wordml/symex" mc:Ignorable="w14 w15 w16se w16cid">
   <w:docDefaults>
     <w:rPrDefault>
       <w:rPr>
@@ -1935,7 +2270,7 @@
       </w:pPr>
     </w:pPrDefault>
   </w:docDefaults>
-  <w:latentStyles w:defLockedState="0" w:defUIPriority="99" w:defSemiHidden="0" w:defUnhideWhenUsed="0" w:defQFormat="0" w:count="371">
+  <w:latentStyles w:defLockedState="0" w:defUIPriority="99" w:defSemiHidden="0" w:defUnhideWhenUsed="0" w:defQFormat="0" w:count="377">
     <w:lsdException w:name="Normal" w:uiPriority="0" w:qFormat="1"/>
     <w:lsdException w:name="heading 1" w:uiPriority="9" w:qFormat="1"/>
     <w:lsdException w:name="heading 2" w:semiHidden="1" w:uiPriority="9" w:unhideWhenUsed="1" w:qFormat="1"/>
@@ -2083,11 +2418,8 @@
     <w:lsdException w:name="Table 3D effects 3" w:semiHidden="1" w:unhideWhenUsed="1"/>
     <w:lsdException w:name="Table Contemporary" w:semiHidden="1" w:unhideWhenUsed="1"/>
     <w:lsdException w:name="Table Elegant" w:semiHidden="1" w:unhideWhenUsed="1"/>
-    <w:lsdException w:name="Table Professional" w:semiHidden="1" w:unhideWhenUsed="1"/>
     <w:lsdException w:name="Table Subtle 1" w:semiHidden="1" w:unhideWhenUsed="1"/>
     <w:lsdException w:name="Table Subtle 2" w:semiHidden="1" w:unhideWhenUsed="1"/>
-    <w:lsdException w:name="Table Web 1" w:semiHidden="1" w:unhideWhenUsed="1"/>
-    <w:lsdException w:name="Table Web 2" w:semiHidden="1" w:unhideWhenUsed="1"/>
     <w:lsdException w:name="Table Web 3" w:semiHidden="1" w:unhideWhenUsed="1"/>
     <w:lsdException w:name="Balloon Text" w:semiHidden="1" w:unhideWhenUsed="1"/>
     <w:lsdException w:name="Table Grid" w:uiPriority="39"/>
@@ -2307,6 +2639,12 @@
     <w:lsdException w:name="List Table 5 Dark Accent 6" w:uiPriority="50"/>
     <w:lsdException w:name="List Table 6 Colorful Accent 6" w:uiPriority="51"/>
     <w:lsdException w:name="List Table 7 Colorful Accent 6" w:uiPriority="52"/>
+    <w:lsdException w:name="Mention" w:semiHidden="1" w:unhideWhenUsed="1"/>
+    <w:lsdException w:name="Smart Hyperlink" w:semiHidden="1" w:unhideWhenUsed="1"/>
+    <w:lsdException w:name="Hashtag" w:semiHidden="1" w:unhideWhenUsed="1"/>
+    <w:lsdException w:name="Unresolved Mention" w:semiHidden="1" w:unhideWhenUsed="1"/>
+    <w:lsdException w:name="Smart Link" w:semiHidden="1" w:unhideWhenUsed="1"/>
+    <w:lsdException w:name="Smart Link Error" w:semiHidden="1" w:unhideWhenUsed="1"/>
   </w:latentStyles>
   <w:style w:type="paragraph" w:default="1" w:styleId="Normalny">
     <w:name w:val="Normal"/>

</xml_diff>

<commit_message>
Unit tests - basics in Spring
</commit_message>
<xml_diff>
--- a/Inżynierka/_Analysis.docx
+++ b/Inżynierka/_Analysis.docx
@@ -30,21 +30,8 @@
           <w:numId w:val="14"/>
         </w:numPr>
       </w:pPr>
-      <w:proofErr w:type="spellStart"/>
-      <w:r>
-        <w:t>Route</w:t>
-      </w:r>
-      <w:proofErr w:type="spellEnd"/>
-      <w:r>
-        <w:t xml:space="preserve"> Update – zaktualizowanie „</w:t>
-      </w:r>
-      <w:proofErr w:type="spellStart"/>
-      <w:r>
-        <w:t>destinations</w:t>
-      </w:r>
-      <w:proofErr w:type="spellEnd"/>
-      <w:r>
-        <w:t>” danej trasy.</w:t>
+      <w:r>
+        <w:t>Route Update – zaktualizowanie „destinations” danej trasy.</w:t>
       </w:r>
     </w:p>
     <w:p>
@@ -55,29 +42,8 @@
           <w:numId w:val="14"/>
         </w:numPr>
       </w:pPr>
-      <w:proofErr w:type="spellStart"/>
-      <w:r>
-        <w:t>Route</w:t>
-      </w:r>
-      <w:proofErr w:type="spellEnd"/>
-      <w:r>
-        <w:t xml:space="preserve"> </w:t>
-      </w:r>
-      <w:proofErr w:type="spellStart"/>
-      <w:r>
-        <w:t>Details</w:t>
-      </w:r>
-      <w:proofErr w:type="spellEnd"/>
-      <w:r>
-        <w:t xml:space="preserve"> – poprawa algorytmu tak, by w przypadku statusu „</w:t>
-      </w:r>
-      <w:proofErr w:type="spellStart"/>
-      <w:r>
-        <w:t>NoRoute</w:t>
-      </w:r>
-      <w:proofErr w:type="spellEnd"/>
-      <w:r>
-        <w:t xml:space="preserve">” trasa była dzielona na dwie i łączona linią i mimo wszystko pokazywana. </w:t>
+      <w:r>
+        <w:t xml:space="preserve">Route Details – poprawa algorytmu tak, by w przypadku statusu „NoRoute” trasa była dzielona na dwie i łączona linią i mimo wszystko pokazywana. </w:t>
       </w:r>
     </w:p>
     <w:p>
@@ -88,390 +54,245 @@
           <w:numId w:val="14"/>
         </w:numPr>
       </w:pPr>
-      <w:proofErr w:type="spellStart"/>
-      <w:r>
-        <w:t>Resources</w:t>
-      </w:r>
-      <w:proofErr w:type="spellEnd"/>
-      <w:r>
-        <w:t xml:space="preserve"> </w:t>
-      </w:r>
-      <w:proofErr w:type="spellStart"/>
-      <w:r>
-        <w:t>Create</w:t>
-      </w:r>
-      <w:proofErr w:type="spellEnd"/>
-      <w:r>
-        <w:t xml:space="preserve"> – dodanie tabeli „</w:t>
-      </w:r>
-      <w:proofErr w:type="spellStart"/>
-      <w:r>
-        <w:t>resources</w:t>
-      </w:r>
-      <w:proofErr w:type="spellEnd"/>
-      <w:r>
-        <w:t>”, gdzie byłyby przedstawione jakimi produktami dysponuje dany magazyn – możliw</w:t>
+      <w:r>
+        <w:t>Resources Create – dodanie tabeli „resources”, gdzie byłyby przedstawione jakimi produktami dysponuje dany magazyn – możliwość dodawania/aktualizowania surowców oraz przedstawienie ich wraz ze szczegółami danego „warehouse’u” – dodanie Warehouse Details</w:t>
+      </w:r>
+    </w:p>
+    <w:p>
+      <w:pPr>
+        <w:pStyle w:val="Akapitzlist"/>
+        <w:numPr>
+          <w:ilvl w:val="0"/>
+          <w:numId w:val="14"/>
+        </w:numPr>
+      </w:pPr>
+      <w:r>
+        <w:t>Resources Delivery – możliwość wybrania magazynu i produktu, którego w nim potrzeba – algorytm powinien wyznaczać trasę do magazynów, do których jest najbliżej i posiadają dany produkt</w:t>
+      </w:r>
+    </w:p>
+    <w:p>
+      <w:pPr>
+        <w:pStyle w:val="Akapitzlist"/>
+        <w:numPr>
+          <w:ilvl w:val="0"/>
+          <w:numId w:val="14"/>
+        </w:numPr>
+      </w:pPr>
+      <w:r>
+        <w:t>Users Create – dodanie użytkowników i wykonanie rejestracji i logowania na stronie</w:t>
+      </w:r>
+      <w:r>
+        <w:t xml:space="preserve"> – Spring Security</w:t>
+      </w:r>
+    </w:p>
+    <w:p>
+      <w:pPr>
+        <w:pStyle w:val="Akapitzlist"/>
+        <w:numPr>
+          <w:ilvl w:val="0"/>
+          <w:numId w:val="14"/>
+        </w:numPr>
+      </w:pPr>
+      <w:r>
+        <w:t>Testowanie jednostkowe</w:t>
+      </w:r>
+    </w:p>
+    <w:p>
+      <w:pPr>
+        <w:pStyle w:val="Akapitzlist"/>
+        <w:numPr>
+          <w:ilvl w:val="0"/>
+          <w:numId w:val="14"/>
+        </w:numPr>
+      </w:pPr>
+      <w:r>
+        <w:t xml:space="preserve">Docker </w:t>
+      </w:r>
+    </w:p>
+    <w:p>
+      <w:pPr>
+        <w:pStyle w:val="Akapitzlist"/>
+        <w:numPr>
+          <w:ilvl w:val="0"/>
+          <w:numId w:val="14"/>
+        </w:numPr>
+      </w:pPr>
+      <w:r>
+        <w:t>Kubernetes</w:t>
+      </w:r>
+    </w:p>
+    <w:p>
+      <w:pPr>
+        <w:pStyle w:val="Akapitzlist"/>
+        <w:numPr>
+          <w:ilvl w:val="0"/>
+          <w:numId w:val="14"/>
+        </w:numPr>
+      </w:pPr>
+      <w:r>
+        <w:t>Jenkins</w:t>
+      </w:r>
+    </w:p>
+    <w:p>
+      <w:pPr>
+        <w:pStyle w:val="Akapitzlist"/>
+        <w:numPr>
+          <w:ilvl w:val="0"/>
+          <w:numId w:val="14"/>
+        </w:numPr>
+      </w:pPr>
+      <w:r>
+        <w:t>Wzorce projetkowe – poczytać, ale niekoniecznie się uczyć</w:t>
+      </w:r>
+    </w:p>
+    <w:p>
+      <w:pPr>
+        <w:pStyle w:val="Akapitzlist"/>
+        <w:numPr>
+          <w:ilvl w:val="0"/>
+          <w:numId w:val="14"/>
+        </w:numPr>
+      </w:pPr>
+      <w:r>
+        <w:t>SOLID</w:t>
+      </w:r>
+    </w:p>
+    <w:p>
+      <w:pPr>
+        <w:pStyle w:val="Akapitzlist"/>
+        <w:numPr>
+          <w:ilvl w:val="0"/>
+          <w:numId w:val="14"/>
+        </w:numPr>
+      </w:pPr>
+      <w:r>
+        <w:t>REST, SOAP</w:t>
+      </w:r>
+    </w:p>
+    <w:p>
+      <w:pPr>
+        <w:pStyle w:val="Akapitzlist"/>
+        <w:numPr>
+          <w:ilvl w:val="0"/>
+          <w:numId w:val="14"/>
+        </w:numPr>
+      </w:pPr>
+      <w:r>
+        <w:t>ORM</w:t>
+      </w:r>
+    </w:p>
+    <w:p>
+      <w:pPr>
+        <w:pStyle w:val="Akapitzlist"/>
+        <w:numPr>
+          <w:ilvl w:val="0"/>
+          <w:numId w:val="14"/>
+        </w:numPr>
+      </w:pPr>
+      <w:r>
+        <w:t>Git, Maven, Gradle</w:t>
+      </w:r>
+    </w:p>
+    <w:p>
+      <w:pPr>
+        <w:pStyle w:val="Akapitzlist"/>
+        <w:numPr>
+          <w:ilvl w:val="0"/>
+          <w:numId w:val="14"/>
+        </w:numPr>
+      </w:pPr>
+      <w:r>
+        <w:t>Spring Boot</w:t>
+      </w:r>
+    </w:p>
+    <w:p>
+      <w:pPr>
+        <w:pStyle w:val="Akapitzlist"/>
+        <w:numPr>
+          <w:ilvl w:val="0"/>
+          <w:numId w:val="14"/>
+        </w:numPr>
+      </w:pPr>
+      <w:r>
+        <w:t>Gerrit – code review</w:t>
+      </w:r>
+    </w:p>
+    <w:p>
+      <w:pPr>
+        <w:pStyle w:val="Akapitzlist"/>
+        <w:numPr>
+          <w:ilvl w:val="0"/>
+          <w:numId w:val="14"/>
+        </w:numPr>
+      </w:pPr>
+      <w:r>
+        <w:t>SonarQube, CheckStyle – analiza kodu do Jenkinsa (albo Mavena albo IntelliJ)</w:t>
+      </w:r>
+    </w:p>
+    <w:p>
+      <w:pPr>
+        <w:pStyle w:val="Akapitzlist"/>
+        <w:numPr>
+          <w:ilvl w:val="0"/>
+          <w:numId w:val="14"/>
+        </w:numPr>
+      </w:pPr>
+      <w:r>
+        <w:t>LESS, Sass, Stylus</w:t>
+      </w:r>
+      <w:r>
+        <w:t xml:space="preserve"> – CSS Preporcessor</w:t>
+      </w:r>
+    </w:p>
+    <w:p>
+      <w:pPr>
+        <w:pStyle w:val="Akapitzlist"/>
+        <w:numPr>
+          <w:ilvl w:val="0"/>
+          <w:numId w:val="14"/>
+        </w:numPr>
+      </w:pPr>
+      <w:r>
+        <w:t>Bootstrap</w:t>
+      </w:r>
+    </w:p>
+    <w:p>
+      <w:pPr>
+        <w:pStyle w:val="Akapitzlist"/>
+        <w:numPr>
+          <w:ilvl w:val="0"/>
+          <w:numId w:val="14"/>
+        </w:numPr>
+      </w:pPr>
+      <w:r>
+        <w:t>ngRX</w:t>
+      </w:r>
+    </w:p>
+    <w:p>
+      <w:pPr>
+        <w:pStyle w:val="Akapitzlist"/>
+        <w:numPr>
+          <w:ilvl w:val="0"/>
+          <w:numId w:val="14"/>
+        </w:numPr>
+      </w:pPr>
+      <w:r>
+        <w:t>Responsive Web Design</w:t>
+      </w:r>
+    </w:p>
+    <w:p>
+      <w:pPr>
+        <w:pStyle w:val="Akapitzlist"/>
+        <w:numPr>
+          <w:ilvl w:val="0"/>
+          <w:numId w:val="14"/>
+        </w:numPr>
+      </w:pPr>
+      <w:r>
+        <w:t>+Hadoop</w:t>
       </w:r>
       <w:bookmarkStart w:id="0" w:name="_GoBack"/>
       <w:bookmarkEnd w:id="0"/>
-      <w:r>
-        <w:t>ość dodawania/aktualizowania surowców oraz przedstawienie ich wraz ze szczegółami danego „</w:t>
-      </w:r>
-      <w:proofErr w:type="spellStart"/>
-      <w:r>
-        <w:t>warehouse’u</w:t>
-      </w:r>
-      <w:proofErr w:type="spellEnd"/>
-      <w:r>
-        <w:t xml:space="preserve">” – dodanie </w:t>
-      </w:r>
-      <w:proofErr w:type="spellStart"/>
-      <w:r>
-        <w:t>Warehouse</w:t>
-      </w:r>
-      <w:proofErr w:type="spellEnd"/>
-      <w:r>
-        <w:t xml:space="preserve"> </w:t>
-      </w:r>
-      <w:proofErr w:type="spellStart"/>
-      <w:r>
-        <w:t>Details</w:t>
-      </w:r>
-      <w:proofErr w:type="spellEnd"/>
-    </w:p>
-    <w:p>
-      <w:pPr>
-        <w:pStyle w:val="Akapitzlist"/>
-        <w:numPr>
-          <w:ilvl w:val="0"/>
-          <w:numId w:val="14"/>
-        </w:numPr>
-      </w:pPr>
-      <w:proofErr w:type="spellStart"/>
-      <w:r>
-        <w:t>Resources</w:t>
-      </w:r>
-      <w:proofErr w:type="spellEnd"/>
-      <w:r>
-        <w:t xml:space="preserve"> Delivery – możliwość wybrania magazynu i produktu, którego w nim potrzeba – algorytm powinien wyznaczać trasę do magazynów, do których jest najbliżej i posiadają dany produkt</w:t>
-      </w:r>
-    </w:p>
-    <w:p>
-      <w:pPr>
-        <w:pStyle w:val="Akapitzlist"/>
-        <w:numPr>
-          <w:ilvl w:val="0"/>
-          <w:numId w:val="14"/>
-        </w:numPr>
-      </w:pPr>
-      <w:proofErr w:type="spellStart"/>
-      <w:r>
-        <w:t>Users</w:t>
-      </w:r>
-      <w:proofErr w:type="spellEnd"/>
-      <w:r>
-        <w:t xml:space="preserve"> </w:t>
-      </w:r>
-      <w:proofErr w:type="spellStart"/>
-      <w:r>
-        <w:t>Create</w:t>
-      </w:r>
-      <w:proofErr w:type="spellEnd"/>
-      <w:r>
-        <w:t xml:space="preserve"> – dodanie użytkowników i wykonanie rejestracji i logowania na stronie</w:t>
-      </w:r>
-    </w:p>
-    <w:p>
-      <w:pPr>
-        <w:pStyle w:val="Akapitzlist"/>
-        <w:numPr>
-          <w:ilvl w:val="0"/>
-          <w:numId w:val="14"/>
-        </w:numPr>
-      </w:pPr>
-      <w:r>
-        <w:t>Testowanie jednostkowe</w:t>
-      </w:r>
-    </w:p>
-    <w:p>
-      <w:pPr>
-        <w:pStyle w:val="Akapitzlist"/>
-        <w:numPr>
-          <w:ilvl w:val="0"/>
-          <w:numId w:val="14"/>
-        </w:numPr>
-      </w:pPr>
-      <w:r>
-        <w:t xml:space="preserve">Docker </w:t>
-      </w:r>
-    </w:p>
-    <w:p>
-      <w:pPr>
-        <w:pStyle w:val="Akapitzlist"/>
-        <w:numPr>
-          <w:ilvl w:val="0"/>
-          <w:numId w:val="14"/>
-        </w:numPr>
-      </w:pPr>
-      <w:proofErr w:type="spellStart"/>
-      <w:r>
-        <w:t>Kubernetes</w:t>
-      </w:r>
-      <w:proofErr w:type="spellEnd"/>
-    </w:p>
-    <w:p>
-      <w:pPr>
-        <w:pStyle w:val="Akapitzlist"/>
-        <w:numPr>
-          <w:ilvl w:val="0"/>
-          <w:numId w:val="14"/>
-        </w:numPr>
-      </w:pPr>
-      <w:r>
-        <w:t>Jenkins</w:t>
-      </w:r>
-    </w:p>
-    <w:p>
-      <w:pPr>
-        <w:pStyle w:val="Akapitzlist"/>
-        <w:numPr>
-          <w:ilvl w:val="0"/>
-          <w:numId w:val="14"/>
-        </w:numPr>
-      </w:pPr>
-      <w:r>
-        <w:t xml:space="preserve">Wzorce </w:t>
-      </w:r>
-      <w:proofErr w:type="spellStart"/>
-      <w:r>
-        <w:t>projetkowe</w:t>
-      </w:r>
-      <w:proofErr w:type="spellEnd"/>
-      <w:r>
-        <w:t xml:space="preserve"> – poczytać, ale niekoniecznie się uczyć</w:t>
-      </w:r>
-    </w:p>
-    <w:p>
-      <w:pPr>
-        <w:pStyle w:val="Akapitzlist"/>
-        <w:numPr>
-          <w:ilvl w:val="0"/>
-          <w:numId w:val="14"/>
-        </w:numPr>
-      </w:pPr>
-      <w:r>
-        <w:t>SOLID</w:t>
-      </w:r>
-    </w:p>
-    <w:p>
-      <w:pPr>
-        <w:pStyle w:val="Akapitzlist"/>
-        <w:numPr>
-          <w:ilvl w:val="0"/>
-          <w:numId w:val="14"/>
-        </w:numPr>
-      </w:pPr>
-      <w:r>
-        <w:t>REST, SOAP</w:t>
-      </w:r>
-    </w:p>
-    <w:p>
-      <w:pPr>
-        <w:pStyle w:val="Akapitzlist"/>
-        <w:numPr>
-          <w:ilvl w:val="0"/>
-          <w:numId w:val="14"/>
-        </w:numPr>
-      </w:pPr>
-      <w:r>
-        <w:t>ORM</w:t>
-      </w:r>
-    </w:p>
-    <w:p>
-      <w:pPr>
-        <w:pStyle w:val="Akapitzlist"/>
-        <w:numPr>
-          <w:ilvl w:val="0"/>
-          <w:numId w:val="14"/>
-        </w:numPr>
-      </w:pPr>
-      <w:r>
-        <w:t xml:space="preserve">Git, </w:t>
-      </w:r>
-      <w:proofErr w:type="spellStart"/>
-      <w:r>
-        <w:t>Maven</w:t>
-      </w:r>
-      <w:proofErr w:type="spellEnd"/>
-      <w:r>
-        <w:t xml:space="preserve">, </w:t>
-      </w:r>
-      <w:proofErr w:type="spellStart"/>
-      <w:r>
-        <w:t>Gradle</w:t>
-      </w:r>
-      <w:proofErr w:type="spellEnd"/>
-    </w:p>
-    <w:p>
-      <w:pPr>
-        <w:pStyle w:val="Akapitzlist"/>
-        <w:numPr>
-          <w:ilvl w:val="0"/>
-          <w:numId w:val="14"/>
-        </w:numPr>
-      </w:pPr>
-      <w:r>
-        <w:t xml:space="preserve">Spring </w:t>
-      </w:r>
-      <w:proofErr w:type="spellStart"/>
-      <w:r>
-        <w:t>Boot</w:t>
-      </w:r>
-      <w:proofErr w:type="spellEnd"/>
-    </w:p>
-    <w:p>
-      <w:pPr>
-        <w:pStyle w:val="Akapitzlist"/>
-        <w:numPr>
-          <w:ilvl w:val="0"/>
-          <w:numId w:val="14"/>
-        </w:numPr>
-      </w:pPr>
-      <w:proofErr w:type="spellStart"/>
-      <w:r>
-        <w:t>Gerrit</w:t>
-      </w:r>
-      <w:proofErr w:type="spellEnd"/>
-      <w:r>
-        <w:t xml:space="preserve"> – </w:t>
-      </w:r>
-      <w:proofErr w:type="spellStart"/>
-      <w:r>
-        <w:t>code</w:t>
-      </w:r>
-      <w:proofErr w:type="spellEnd"/>
-      <w:r>
-        <w:t xml:space="preserve"> </w:t>
-      </w:r>
-      <w:proofErr w:type="spellStart"/>
-      <w:r>
-        <w:t>review</w:t>
-      </w:r>
-      <w:proofErr w:type="spellEnd"/>
-    </w:p>
-    <w:p>
-      <w:pPr>
-        <w:pStyle w:val="Akapitzlist"/>
-        <w:numPr>
-          <w:ilvl w:val="0"/>
-          <w:numId w:val="14"/>
-        </w:numPr>
-      </w:pPr>
-      <w:proofErr w:type="spellStart"/>
-      <w:r>
-        <w:t>SonarQube</w:t>
-      </w:r>
-      <w:proofErr w:type="spellEnd"/>
-      <w:r>
-        <w:t xml:space="preserve">, </w:t>
-      </w:r>
-      <w:proofErr w:type="spellStart"/>
-      <w:r>
-        <w:t>CheckStyle</w:t>
-      </w:r>
-      <w:proofErr w:type="spellEnd"/>
-      <w:r>
-        <w:t xml:space="preserve"> – analiza kodu do Jenkinsa (albo </w:t>
-      </w:r>
-      <w:proofErr w:type="spellStart"/>
-      <w:r>
-        <w:t>Mavena</w:t>
-      </w:r>
-      <w:proofErr w:type="spellEnd"/>
-      <w:r>
-        <w:t xml:space="preserve"> albo </w:t>
-      </w:r>
-      <w:proofErr w:type="spellStart"/>
-      <w:r>
-        <w:t>IntelliJ</w:t>
-      </w:r>
-      <w:proofErr w:type="spellEnd"/>
-      <w:r>
-        <w:t>)</w:t>
-      </w:r>
-    </w:p>
-    <w:p>
-      <w:pPr>
-        <w:pStyle w:val="Akapitzlist"/>
-        <w:numPr>
-          <w:ilvl w:val="0"/>
-          <w:numId w:val="14"/>
-        </w:numPr>
-      </w:pPr>
-      <w:r>
-        <w:t xml:space="preserve">LESS, </w:t>
-      </w:r>
-      <w:proofErr w:type="spellStart"/>
-      <w:r>
-        <w:t>Sass</w:t>
-      </w:r>
-      <w:proofErr w:type="spellEnd"/>
-      <w:r>
-        <w:t>, Stylus</w:t>
-      </w:r>
-      <w:r>
-        <w:t xml:space="preserve"> – CSS </w:t>
-      </w:r>
-      <w:proofErr w:type="spellStart"/>
-      <w:r>
-        <w:t>Preporcessor</w:t>
-      </w:r>
-      <w:proofErr w:type="spellEnd"/>
-    </w:p>
-    <w:p>
-      <w:pPr>
-        <w:pStyle w:val="Akapitzlist"/>
-        <w:numPr>
-          <w:ilvl w:val="0"/>
-          <w:numId w:val="14"/>
-        </w:numPr>
-      </w:pPr>
-      <w:proofErr w:type="spellStart"/>
-      <w:r>
-        <w:t>Bootstrap</w:t>
-      </w:r>
-      <w:proofErr w:type="spellEnd"/>
-    </w:p>
-    <w:p>
-      <w:pPr>
-        <w:pStyle w:val="Akapitzlist"/>
-        <w:numPr>
-          <w:ilvl w:val="0"/>
-          <w:numId w:val="14"/>
-        </w:numPr>
-      </w:pPr>
-      <w:proofErr w:type="spellStart"/>
-      <w:r>
-        <w:t>ngRX</w:t>
-      </w:r>
-      <w:proofErr w:type="spellEnd"/>
-    </w:p>
-    <w:p>
-      <w:pPr>
-        <w:pStyle w:val="Akapitzlist"/>
-        <w:numPr>
-          <w:ilvl w:val="0"/>
-          <w:numId w:val="14"/>
-        </w:numPr>
-      </w:pPr>
-      <w:proofErr w:type="spellStart"/>
-      <w:r>
-        <w:t>Responsive</w:t>
-      </w:r>
-      <w:proofErr w:type="spellEnd"/>
-      <w:r>
-        <w:t xml:space="preserve"> Web Design</w:t>
-      </w:r>
     </w:p>
     <w:p/>
     <w:p>
@@ -493,11 +314,9 @@
           <w:numId w:val="8"/>
         </w:numPr>
       </w:pPr>
-      <w:proofErr w:type="spellStart"/>
       <w:r>
         <w:t>Location</w:t>
       </w:r>
-      <w:proofErr w:type="spellEnd"/>
     </w:p>
     <w:p>
       <w:pPr>
@@ -508,13 +327,8 @@
         </w:numPr>
       </w:pPr>
       <w:r>
-        <w:t xml:space="preserve">id – </w:t>
-      </w:r>
-      <w:proofErr w:type="spellStart"/>
-      <w:r>
-        <w:t>long</w:t>
-      </w:r>
-      <w:proofErr w:type="spellEnd"/>
+        <w:t>id – long</w:t>
+      </w:r>
     </w:p>
     <w:p>
       <w:pPr>
@@ -524,13 +338,8 @@
           <w:numId w:val="9"/>
         </w:numPr>
       </w:pPr>
-      <w:proofErr w:type="spellStart"/>
-      <w:r>
-        <w:t>name</w:t>
-      </w:r>
-      <w:proofErr w:type="spellEnd"/>
-      <w:r>
-        <w:t xml:space="preserve"> - string</w:t>
+      <w:r>
+        <w:t>name - string</w:t>
       </w:r>
     </w:p>
     <w:p>
@@ -541,19 +350,9 @@
           <w:numId w:val="9"/>
         </w:numPr>
       </w:pPr>
-      <w:proofErr w:type="spellStart"/>
-      <w:r>
-        <w:t>latitude</w:t>
-      </w:r>
-      <w:proofErr w:type="spellEnd"/>
-      <w:r>
-        <w:t xml:space="preserve"> – </w:t>
-      </w:r>
-      <w:proofErr w:type="spellStart"/>
-      <w:r>
-        <w:t>float</w:t>
-      </w:r>
-      <w:proofErr w:type="spellEnd"/>
+      <w:r>
+        <w:t>latitude – float</w:t>
+      </w:r>
     </w:p>
     <w:p>
       <w:pPr>
@@ -563,19 +362,9 @@
           <w:numId w:val="9"/>
         </w:numPr>
       </w:pPr>
-      <w:proofErr w:type="spellStart"/>
-      <w:r>
-        <w:t>longitude</w:t>
-      </w:r>
-      <w:proofErr w:type="spellEnd"/>
-      <w:r>
-        <w:t xml:space="preserve"> – </w:t>
-      </w:r>
-      <w:proofErr w:type="spellStart"/>
-      <w:r>
-        <w:t>float</w:t>
-      </w:r>
-      <w:proofErr w:type="spellEnd"/>
+      <w:r>
+        <w:t>longitude – float</w:t>
+      </w:r>
     </w:p>
     <w:p>
       <w:pPr>
@@ -585,19 +374,9 @@
           <w:numId w:val="9"/>
         </w:numPr>
       </w:pPr>
-      <w:proofErr w:type="spellStart"/>
-      <w:r>
-        <w:t>airport</w:t>
-      </w:r>
-      <w:proofErr w:type="spellEnd"/>
-      <w:r>
-        <w:t xml:space="preserve"> – </w:t>
-      </w:r>
-      <w:proofErr w:type="spellStart"/>
-      <w:r>
-        <w:t>boolean</w:t>
-      </w:r>
-      <w:proofErr w:type="spellEnd"/>
+      <w:r>
+        <w:t>airport – boolean</w:t>
+      </w:r>
     </w:p>
     <w:p>
       <w:pPr>
@@ -607,25 +386,15 @@
           <w:numId w:val="9"/>
         </w:numPr>
       </w:pPr>
-      <w:proofErr w:type="spellStart"/>
-      <w:r>
-        <w:t>seaport</w:t>
-      </w:r>
-      <w:proofErr w:type="spellEnd"/>
-      <w:r>
-        <w:t xml:space="preserve"> </w:t>
+      <w:r>
+        <w:t xml:space="preserve">seaport </w:t>
       </w:r>
       <w:r>
         <w:t>–</w:t>
       </w:r>
       <w:r>
-        <w:t xml:space="preserve"> </w:t>
-      </w:r>
-      <w:proofErr w:type="spellStart"/>
-      <w:r>
-        <w:t>boolean</w:t>
-      </w:r>
-      <w:proofErr w:type="spellEnd"/>
+        <w:t xml:space="preserve"> boolean</w:t>
+      </w:r>
     </w:p>
     <w:p>
       <w:pPr>
@@ -635,11 +404,9 @@
           <w:numId w:val="8"/>
         </w:numPr>
       </w:pPr>
-      <w:proofErr w:type="spellStart"/>
       <w:r>
         <w:t>Route</w:t>
       </w:r>
-      <w:proofErr w:type="spellEnd"/>
     </w:p>
     <w:p>
       <w:pPr>
@@ -650,13 +417,8 @@
         </w:numPr>
       </w:pPr>
       <w:r>
-        <w:t xml:space="preserve">id – </w:t>
-      </w:r>
-      <w:proofErr w:type="spellStart"/>
-      <w:r>
-        <w:t>long</w:t>
-      </w:r>
-      <w:proofErr w:type="spellEnd"/>
+        <w:t>id – long</w:t>
+      </w:r>
     </w:p>
     <w:p>
       <w:pPr>
@@ -666,13 +428,8 @@
           <w:numId w:val="10"/>
         </w:numPr>
       </w:pPr>
-      <w:proofErr w:type="spellStart"/>
-      <w:r>
-        <w:t>name</w:t>
-      </w:r>
-      <w:proofErr w:type="spellEnd"/>
-      <w:r>
-        <w:t xml:space="preserve"> – string</w:t>
+      <w:r>
+        <w:t>name – string</w:t>
       </w:r>
     </w:p>
     <w:p>
@@ -683,19 +440,9 @@
           <w:numId w:val="10"/>
         </w:numPr>
       </w:pPr>
-      <w:proofErr w:type="spellStart"/>
-      <w:r>
-        <w:t>id_first_warehouse</w:t>
-      </w:r>
-      <w:proofErr w:type="spellEnd"/>
-      <w:r>
-        <w:t xml:space="preserve"> – </w:t>
-      </w:r>
-      <w:proofErr w:type="spellStart"/>
-      <w:r>
-        <w:t>long</w:t>
-      </w:r>
-      <w:proofErr w:type="spellEnd"/>
+      <w:r>
+        <w:t>id_first_warehouse – long</w:t>
+      </w:r>
     </w:p>
     <w:p>
       <w:pPr>
@@ -705,19 +452,9 @@
           <w:numId w:val="10"/>
         </w:numPr>
       </w:pPr>
-      <w:proofErr w:type="spellStart"/>
-      <w:r>
-        <w:t>id_last_warehouse</w:t>
-      </w:r>
-      <w:proofErr w:type="spellEnd"/>
-      <w:r>
-        <w:t xml:space="preserve"> – </w:t>
-      </w:r>
-      <w:proofErr w:type="spellStart"/>
-      <w:r>
-        <w:t>long</w:t>
-      </w:r>
-      <w:proofErr w:type="spellEnd"/>
+      <w:r>
+        <w:t>id_last_warehouse – long</w:t>
+      </w:r>
     </w:p>
     <w:p>
       <w:pPr>
@@ -727,11 +464,9 @@
           <w:numId w:val="8"/>
         </w:numPr>
       </w:pPr>
-      <w:proofErr w:type="spellStart"/>
       <w:r>
         <w:t>Destination</w:t>
       </w:r>
-      <w:proofErr w:type="spellEnd"/>
     </w:p>
     <w:p>
       <w:pPr>
@@ -742,13 +477,8 @@
         </w:numPr>
       </w:pPr>
       <w:r>
-        <w:t xml:space="preserve">Id - </w:t>
-      </w:r>
-      <w:proofErr w:type="spellStart"/>
-      <w:r>
-        <w:t>long</w:t>
-      </w:r>
-      <w:proofErr w:type="spellEnd"/>
+        <w:t>Id - long</w:t>
+      </w:r>
     </w:p>
     <w:p>
       <w:pPr>
@@ -758,22 +488,12 @@
           <w:numId w:val="11"/>
         </w:numPr>
       </w:pPr>
-      <w:proofErr w:type="spellStart"/>
-      <w:r>
-        <w:t>id_route</w:t>
-      </w:r>
-      <w:proofErr w:type="spellEnd"/>
-      <w:r>
-        <w:t xml:space="preserve"> –</w:t>
-      </w:r>
-      <w:r>
-        <w:t xml:space="preserve"> </w:t>
-      </w:r>
-      <w:proofErr w:type="spellStart"/>
-      <w:r>
-        <w:t>long</w:t>
-      </w:r>
-      <w:proofErr w:type="spellEnd"/>
+      <w:r>
+        <w:t>id_route –</w:t>
+      </w:r>
+      <w:r>
+        <w:t xml:space="preserve"> long</w:t>
+      </w:r>
     </w:p>
     <w:p>
       <w:pPr>
@@ -783,19 +503,9 @@
           <w:numId w:val="11"/>
         </w:numPr>
       </w:pPr>
-      <w:proofErr w:type="spellStart"/>
-      <w:r>
-        <w:t>id_warehouse</w:t>
-      </w:r>
-      <w:proofErr w:type="spellEnd"/>
-      <w:r>
-        <w:t xml:space="preserve"> - </w:t>
-      </w:r>
-      <w:proofErr w:type="spellStart"/>
-      <w:r>
-        <w:t>long</w:t>
-      </w:r>
-      <w:proofErr w:type="spellEnd"/>
+      <w:r>
+        <w:t>id_warehouse - long</w:t>
+      </w:r>
     </w:p>
     <w:p>
       <w:pPr>
@@ -806,13 +516,8 @@
         </w:numPr>
       </w:pPr>
       <w:r>
-        <w:t xml:space="preserve">order - </w:t>
-      </w:r>
-      <w:proofErr w:type="spellStart"/>
-      <w:r>
-        <w:t>long</w:t>
-      </w:r>
-      <w:proofErr w:type="spellEnd"/>
+        <w:t>order - long</w:t>
+      </w:r>
     </w:p>
     <w:p>
       <w:r>
@@ -828,47 +533,7 @@
         </w:numPr>
       </w:pPr>
       <w:r>
-        <w:t xml:space="preserve">Pierwszym zadaniem jakie sobie narzuciłem było przypomnienie sobie podstaw </w:t>
-      </w:r>
-      <w:proofErr w:type="spellStart"/>
-      <w:r>
-        <w:t>Angulara</w:t>
-      </w:r>
-      <w:proofErr w:type="spellEnd"/>
-      <w:r>
-        <w:t xml:space="preserve">, </w:t>
-      </w:r>
-      <w:proofErr w:type="spellStart"/>
-      <w:r>
-        <w:t>Springa</w:t>
-      </w:r>
-      <w:proofErr w:type="spellEnd"/>
-      <w:r>
-        <w:t xml:space="preserve">, </w:t>
-      </w:r>
-      <w:proofErr w:type="spellStart"/>
-      <w:r>
-        <w:t>Hibernate’a</w:t>
-      </w:r>
-      <w:proofErr w:type="spellEnd"/>
-      <w:r>
-        <w:t xml:space="preserve">, </w:t>
-      </w:r>
-      <w:proofErr w:type="spellStart"/>
-      <w:r>
-        <w:t>MySQLa</w:t>
-      </w:r>
-      <w:proofErr w:type="spellEnd"/>
-      <w:r>
-        <w:t xml:space="preserve"> oraz tego jak mogę je połączyć. Zajęło to pierwszych kilkanaście godzin wraz z przerobieniem paru </w:t>
-      </w:r>
-      <w:proofErr w:type="spellStart"/>
-      <w:r>
-        <w:t>tutoriali</w:t>
-      </w:r>
-      <w:proofErr w:type="spellEnd"/>
-      <w:r>
-        <w:t xml:space="preserve"> i próbą rozwiązania paru problemów, ale całe szczęście etap ten zajął znacznie krócej niż przy tworzeniu aplikacji na Programowanie Zdarzeniowe. Dało mi to podstawowe klasy, które mogłem potem wykorzysta</w:t>
+        <w:t>Pierwszym zadaniem jakie sobie narzuciłem było przypomnienie sobie podstaw Angulara, Springa, Hibernate’a, MySQLa oraz tego jak mogę je połączyć. Zajęło to pierwszych kilkanaście godzin wraz z przerobieniem paru tutoriali i próbą rozwiązania paru problemów, ale całe szczęście etap ten zajął znacznie krócej niż przy tworzeniu aplikacji na Programowanie Zdarzeniowe. Dało mi to podstawowe klasy, które mogłem potem wykorzysta</w:t>
       </w:r>
       <w:r>
         <w:t>ć przy tworzeniu właściwej aplikacji. Właśnie stąd są wszelkie elementy związane z Pracownikiem. Będzie to do usunięcia, póki co zostawiam wszystko jakby co.</w:t>
@@ -2418,8 +2083,11 @@
     <w:lsdException w:name="Table 3D effects 3" w:semiHidden="1" w:unhideWhenUsed="1"/>
     <w:lsdException w:name="Table Contemporary" w:semiHidden="1" w:unhideWhenUsed="1"/>
     <w:lsdException w:name="Table Elegant" w:semiHidden="1" w:unhideWhenUsed="1"/>
+    <w:lsdException w:name="Table Professional" w:semiHidden="1" w:unhideWhenUsed="1"/>
     <w:lsdException w:name="Table Subtle 1" w:semiHidden="1" w:unhideWhenUsed="1"/>
     <w:lsdException w:name="Table Subtle 2" w:semiHidden="1" w:unhideWhenUsed="1"/>
+    <w:lsdException w:name="Table Web 1" w:semiHidden="1" w:unhideWhenUsed="1"/>
+    <w:lsdException w:name="Table Web 2" w:semiHidden="1" w:unhideWhenUsed="1"/>
     <w:lsdException w:name="Table Web 3" w:semiHidden="1" w:unhideWhenUsed="1"/>
     <w:lsdException w:name="Balloon Text" w:semiHidden="1" w:unhideWhenUsed="1"/>
     <w:lsdException w:name="Table Grid" w:uiPriority="39"/>

</xml_diff>

<commit_message>
Added Warehouse Name to Route List
</commit_message>
<xml_diff>
--- a/Inżynierka/_Analysis.docx
+++ b/Inżynierka/_Analysis.docx
@@ -1,6 +1,6 @@
 
 <file path=word/document.xml><?xml version="1.0" encoding="utf-8"?>
-<w:document xmlns:wpc="http://schemas.microsoft.com/office/word/2010/wordprocessingCanvas" xmlns:cx="http://schemas.microsoft.com/office/drawing/2014/chartex" xmlns:cx1="http://schemas.microsoft.com/office/drawing/2015/9/8/chartex" xmlns:cx2="http://schemas.microsoft.com/office/drawing/2015/10/21/chartex" xmlns:cx3="http://schemas.microsoft.com/office/drawing/2016/5/9/chartex" xmlns:cx4="http://schemas.microsoft.com/office/drawing/2016/5/10/chartex" xmlns:cx5="http://schemas.microsoft.com/office/drawing/2016/5/11/chartex" xmlns:cx6="http://schemas.microsoft.com/office/drawing/2016/5/12/chartex" xmlns:cx7="http://schemas.microsoft.com/office/drawing/2016/5/13/chartex" xmlns:cx8="http://schemas.microsoft.com/office/drawing/2016/5/14/chartex" xmlns:mc="http://schemas.openxmlformats.org/markup-compatibility/2006" xmlns:aink="http://schemas.microsoft.com/office/drawing/2016/ink" xmlns:am3d="http://schemas.microsoft.com/office/drawing/2017/model3d" xmlns:o="urn:schemas-microsoft-com:office:office" xmlns:r="http://schemas.openxmlformats.org/officeDocument/2006/relationships" xmlns:m="http://schemas.openxmlformats.org/officeDocument/2006/math" xmlns:v="urn:schemas-microsoft-com:vml" xmlns:wp14="http://schemas.microsoft.com/office/word/2010/wordprocessingDrawing" xmlns:wp="http://schemas.openxmlformats.org/drawingml/2006/wordprocessingDrawing" xmlns:w10="urn:schemas-microsoft-com:office:word" xmlns:w="http://schemas.openxmlformats.org/wordprocessingml/2006/main" xmlns:w14="http://schemas.microsoft.com/office/word/2010/wordml" xmlns:w15="http://schemas.microsoft.com/office/word/2012/wordml" xmlns:w16cid="http://schemas.microsoft.com/office/word/2016/wordml/cid" xmlns:w16se="http://schemas.microsoft.com/office/word/2015/wordml/symex" xmlns:wpg="http://schemas.microsoft.com/office/word/2010/wordprocessingGroup" xmlns:wpi="http://schemas.microsoft.com/office/word/2010/wordprocessingInk" xmlns:wne="http://schemas.microsoft.com/office/word/2006/wordml" xmlns:wps="http://schemas.microsoft.com/office/word/2010/wordprocessingShape" mc:Ignorable="w14 w15 w16se w16cid wp14">
+<w:document xmlns:wpc="http://schemas.microsoft.com/office/word/2010/wordprocessingCanvas" xmlns:cx="http://schemas.microsoft.com/office/drawing/2014/chartex" xmlns:cx1="http://schemas.microsoft.com/office/drawing/2015/9/8/chartex" xmlns:mc="http://schemas.openxmlformats.org/markup-compatibility/2006" xmlns:o="urn:schemas-microsoft-com:office:office" xmlns:r="http://schemas.openxmlformats.org/officeDocument/2006/relationships" xmlns:m="http://schemas.openxmlformats.org/officeDocument/2006/math" xmlns:v="urn:schemas-microsoft-com:vml" xmlns:wp14="http://schemas.microsoft.com/office/word/2010/wordprocessingDrawing" xmlns:wp="http://schemas.openxmlformats.org/drawingml/2006/wordprocessingDrawing" xmlns:w10="urn:schemas-microsoft-com:office:word" xmlns:w="http://schemas.openxmlformats.org/wordprocessingml/2006/main" xmlns:w14="http://schemas.microsoft.com/office/word/2010/wordml" xmlns:w15="http://schemas.microsoft.com/office/word/2012/wordml" xmlns:w16se="http://schemas.microsoft.com/office/word/2015/wordml/symex" xmlns:wpg="http://schemas.microsoft.com/office/word/2010/wordprocessingGroup" xmlns:wpi="http://schemas.microsoft.com/office/word/2010/wordprocessingInk" xmlns:wne="http://schemas.microsoft.com/office/word/2006/wordml" xmlns:wps="http://schemas.microsoft.com/office/word/2010/wordprocessingShape" mc:Ignorable="w14 w15 w16se wp14">
   <w:body>
     <w:p>
       <w:r>
@@ -55,6 +55,18 @@
         </w:numPr>
       </w:pPr>
       <w:r>
+        <w:t>Destinations Create – dodanie drugiego algorytmu, który będzie wyznaczał kolejność punktów w taki sposób, by ogółem cała trasa była jak najkrótsza, więc złożoność obliczeniowa takiego problemu to n!</w:t>
+      </w:r>
+    </w:p>
+    <w:p>
+      <w:pPr>
+        <w:pStyle w:val="Akapitzlist"/>
+        <w:numPr>
+          <w:ilvl w:val="0"/>
+          <w:numId w:val="14"/>
+        </w:numPr>
+      </w:pPr>
+      <w:r>
         <w:t>Resources Create – dodanie tabeli „resources”, gdzie byłyby przedstawione jakimi produktami dysponuje dany magazyn – możliwość dodawania/aktualizowania surowców oraz przedstawienie ich wraz ze szczegółami danego „warehouse’u” – dodanie Warehouse Details</w:t>
       </w:r>
     </w:p>
@@ -79,220 +91,223 @@
         </w:numPr>
       </w:pPr>
       <w:r>
-        <w:t>Users Create – dodanie użytkowników i wykonanie rejestracji i logowania na stronie</w:t>
-      </w:r>
-      <w:r>
-        <w:t xml:space="preserve"> – Spring Security</w:t>
-      </w:r>
-    </w:p>
-    <w:p>
-      <w:pPr>
-        <w:pStyle w:val="Akapitzlist"/>
-        <w:numPr>
-          <w:ilvl w:val="0"/>
-          <w:numId w:val="14"/>
-        </w:numPr>
-      </w:pPr>
-      <w:r>
-        <w:t>Testowanie jednostkowe</w:t>
-      </w:r>
-    </w:p>
-    <w:p>
-      <w:pPr>
-        <w:pStyle w:val="Akapitzlist"/>
-        <w:numPr>
-          <w:ilvl w:val="0"/>
-          <w:numId w:val="14"/>
-        </w:numPr>
-      </w:pPr>
-      <w:r>
-        <w:t xml:space="preserve">Docker </w:t>
-      </w:r>
-    </w:p>
-    <w:p>
-      <w:pPr>
-        <w:pStyle w:val="Akapitzlist"/>
-        <w:numPr>
-          <w:ilvl w:val="0"/>
-          <w:numId w:val="14"/>
-        </w:numPr>
-      </w:pPr>
-      <w:r>
-        <w:t>Kubernetes</w:t>
-      </w:r>
-    </w:p>
-    <w:p>
-      <w:pPr>
-        <w:pStyle w:val="Akapitzlist"/>
-        <w:numPr>
-          <w:ilvl w:val="0"/>
-          <w:numId w:val="14"/>
-        </w:numPr>
-      </w:pPr>
-      <w:r>
-        <w:t>Jenkins</w:t>
-      </w:r>
-    </w:p>
-    <w:p>
-      <w:pPr>
-        <w:pStyle w:val="Akapitzlist"/>
-        <w:numPr>
-          <w:ilvl w:val="0"/>
-          <w:numId w:val="14"/>
-        </w:numPr>
-      </w:pPr>
-      <w:r>
-        <w:t>Wzorce projetkowe – poczytać, ale niekoniecznie się uczyć</w:t>
-      </w:r>
-    </w:p>
-    <w:p>
-      <w:pPr>
-        <w:pStyle w:val="Akapitzlist"/>
-        <w:numPr>
-          <w:ilvl w:val="0"/>
-          <w:numId w:val="14"/>
-        </w:numPr>
-      </w:pPr>
-      <w:r>
-        <w:t>SOLID</w:t>
-      </w:r>
-    </w:p>
-    <w:p>
-      <w:pPr>
-        <w:pStyle w:val="Akapitzlist"/>
-        <w:numPr>
-          <w:ilvl w:val="0"/>
-          <w:numId w:val="14"/>
-        </w:numPr>
-      </w:pPr>
-      <w:r>
-        <w:t>REST, SOAP</w:t>
-      </w:r>
-    </w:p>
-    <w:p>
-      <w:pPr>
-        <w:pStyle w:val="Akapitzlist"/>
-        <w:numPr>
-          <w:ilvl w:val="0"/>
-          <w:numId w:val="14"/>
-        </w:numPr>
-      </w:pPr>
-      <w:r>
-        <w:t>ORM</w:t>
-      </w:r>
-    </w:p>
-    <w:p>
-      <w:pPr>
-        <w:pStyle w:val="Akapitzlist"/>
-        <w:numPr>
-          <w:ilvl w:val="0"/>
-          <w:numId w:val="14"/>
-        </w:numPr>
-      </w:pPr>
-      <w:r>
-        <w:t>Git, Maven, Gradle</w:t>
-      </w:r>
-    </w:p>
-    <w:p>
-      <w:pPr>
-        <w:pStyle w:val="Akapitzlist"/>
-        <w:numPr>
-          <w:ilvl w:val="0"/>
-          <w:numId w:val="14"/>
-        </w:numPr>
-      </w:pPr>
-      <w:r>
-        <w:t>Spring Boot</w:t>
-      </w:r>
-    </w:p>
-    <w:p>
-      <w:pPr>
-        <w:pStyle w:val="Akapitzlist"/>
-        <w:numPr>
-          <w:ilvl w:val="0"/>
-          <w:numId w:val="14"/>
-        </w:numPr>
-      </w:pPr>
-      <w:r>
-        <w:t>Gerrit – code review</w:t>
-      </w:r>
-    </w:p>
-    <w:p>
-      <w:pPr>
-        <w:pStyle w:val="Akapitzlist"/>
-        <w:numPr>
-          <w:ilvl w:val="0"/>
-          <w:numId w:val="14"/>
-        </w:numPr>
-      </w:pPr>
-      <w:r>
-        <w:t>SonarQube, CheckStyle – analiza kodu do Jenkinsa (albo Mavena albo IntelliJ)</w:t>
-      </w:r>
-    </w:p>
-    <w:p>
-      <w:pPr>
-        <w:pStyle w:val="Akapitzlist"/>
-        <w:numPr>
-          <w:ilvl w:val="0"/>
-          <w:numId w:val="14"/>
-        </w:numPr>
-      </w:pPr>
-      <w:r>
-        <w:t>LESS, Sass, Stylus</w:t>
-      </w:r>
-      <w:r>
-        <w:t xml:space="preserve"> – CSS Preporcessor</w:t>
-      </w:r>
-    </w:p>
-    <w:p>
-      <w:pPr>
-        <w:pStyle w:val="Akapitzlist"/>
-        <w:numPr>
-          <w:ilvl w:val="0"/>
-          <w:numId w:val="14"/>
-        </w:numPr>
-      </w:pPr>
-      <w:r>
-        <w:t>Bootstrap</w:t>
-      </w:r>
-    </w:p>
-    <w:p>
-      <w:pPr>
-        <w:pStyle w:val="Akapitzlist"/>
-        <w:numPr>
-          <w:ilvl w:val="0"/>
-          <w:numId w:val="14"/>
-        </w:numPr>
-      </w:pPr>
-      <w:r>
-        <w:t>ngRX</w:t>
-      </w:r>
-    </w:p>
-    <w:p>
-      <w:pPr>
-        <w:pStyle w:val="Akapitzlist"/>
-        <w:numPr>
-          <w:ilvl w:val="0"/>
-          <w:numId w:val="14"/>
-        </w:numPr>
-      </w:pPr>
-      <w:r>
-        <w:t>Responsive Web Design</w:t>
-      </w:r>
-    </w:p>
-    <w:p>
-      <w:pPr>
-        <w:pStyle w:val="Akapitzlist"/>
-        <w:numPr>
-          <w:ilvl w:val="0"/>
-          <w:numId w:val="14"/>
-        </w:numPr>
-      </w:pPr>
-      <w:r>
-        <w:t>+Hadoop</w:t>
+        <w:t>Users Create – dodanie użytkowników i wykon</w:t>
       </w:r>
       <w:bookmarkStart w:id="0" w:name="_GoBack"/>
       <w:bookmarkEnd w:id="0"/>
+      <w:r>
+        <w:t>anie rejestracji i logowania na stronie</w:t>
+      </w:r>
+      <w:r>
+        <w:t xml:space="preserve"> – Spring Security</w:t>
+      </w:r>
+    </w:p>
+    <w:p>
+      <w:pPr>
+        <w:pStyle w:val="Akapitzlist"/>
+        <w:numPr>
+          <w:ilvl w:val="0"/>
+          <w:numId w:val="14"/>
+        </w:numPr>
+      </w:pPr>
+      <w:r>
+        <w:t>Protractor – end to end testing</w:t>
+      </w:r>
+    </w:p>
+    <w:p>
+      <w:pPr>
+        <w:pStyle w:val="Akapitzlist"/>
+        <w:numPr>
+          <w:ilvl w:val="0"/>
+          <w:numId w:val="14"/>
+        </w:numPr>
+      </w:pPr>
+      <w:r>
+        <w:t xml:space="preserve">Docker </w:t>
+      </w:r>
+    </w:p>
+    <w:p>
+      <w:pPr>
+        <w:pStyle w:val="Akapitzlist"/>
+        <w:numPr>
+          <w:ilvl w:val="0"/>
+          <w:numId w:val="14"/>
+        </w:numPr>
+      </w:pPr>
+      <w:r>
+        <w:t>Kubernetes</w:t>
+      </w:r>
+    </w:p>
+    <w:p>
+      <w:pPr>
+        <w:pStyle w:val="Akapitzlist"/>
+        <w:numPr>
+          <w:ilvl w:val="0"/>
+          <w:numId w:val="14"/>
+        </w:numPr>
+      </w:pPr>
+      <w:r>
+        <w:t>Jenkins</w:t>
+      </w:r>
+    </w:p>
+    <w:p>
+      <w:pPr>
+        <w:pStyle w:val="Akapitzlist"/>
+        <w:numPr>
+          <w:ilvl w:val="0"/>
+          <w:numId w:val="14"/>
+        </w:numPr>
+      </w:pPr>
+      <w:r>
+        <w:t>Wzorce projetkowe – poczytać, ale niekoniecznie się uczyć</w:t>
+      </w:r>
+    </w:p>
+    <w:p>
+      <w:pPr>
+        <w:pStyle w:val="Akapitzlist"/>
+        <w:numPr>
+          <w:ilvl w:val="0"/>
+          <w:numId w:val="14"/>
+        </w:numPr>
+      </w:pPr>
+      <w:r>
+        <w:t>SOLID</w:t>
+      </w:r>
+    </w:p>
+    <w:p>
+      <w:pPr>
+        <w:pStyle w:val="Akapitzlist"/>
+        <w:numPr>
+          <w:ilvl w:val="0"/>
+          <w:numId w:val="14"/>
+        </w:numPr>
+      </w:pPr>
+      <w:r>
+        <w:t>REST, SOAP</w:t>
+      </w:r>
+    </w:p>
+    <w:p>
+      <w:pPr>
+        <w:pStyle w:val="Akapitzlist"/>
+        <w:numPr>
+          <w:ilvl w:val="0"/>
+          <w:numId w:val="14"/>
+        </w:numPr>
+      </w:pPr>
+      <w:r>
+        <w:t>ORM</w:t>
+      </w:r>
+    </w:p>
+    <w:p>
+      <w:pPr>
+        <w:pStyle w:val="Akapitzlist"/>
+        <w:numPr>
+          <w:ilvl w:val="0"/>
+          <w:numId w:val="14"/>
+        </w:numPr>
+      </w:pPr>
+      <w:r>
+        <w:t>Git, Maven, Gradle</w:t>
+      </w:r>
+    </w:p>
+    <w:p>
+      <w:pPr>
+        <w:pStyle w:val="Akapitzlist"/>
+        <w:numPr>
+          <w:ilvl w:val="0"/>
+          <w:numId w:val="14"/>
+        </w:numPr>
+      </w:pPr>
+      <w:r>
+        <w:t>Spring Boot</w:t>
+      </w:r>
+    </w:p>
+    <w:p>
+      <w:pPr>
+        <w:pStyle w:val="Akapitzlist"/>
+        <w:numPr>
+          <w:ilvl w:val="0"/>
+          <w:numId w:val="14"/>
+        </w:numPr>
+      </w:pPr>
+      <w:r>
+        <w:t>Gerrit – code review</w:t>
+      </w:r>
+    </w:p>
+    <w:p>
+      <w:pPr>
+        <w:pStyle w:val="Akapitzlist"/>
+        <w:numPr>
+          <w:ilvl w:val="0"/>
+          <w:numId w:val="14"/>
+        </w:numPr>
+      </w:pPr>
+      <w:r>
+        <w:t>SonarQube, CheckStyle – analiza kodu do Jenkinsa (albo Mavena albo IntelliJ)</w:t>
+      </w:r>
+    </w:p>
+    <w:p>
+      <w:pPr>
+        <w:pStyle w:val="Akapitzlist"/>
+        <w:numPr>
+          <w:ilvl w:val="0"/>
+          <w:numId w:val="14"/>
+        </w:numPr>
+      </w:pPr>
+      <w:r>
+        <w:t>LESS, Sass, Stylus</w:t>
+      </w:r>
+      <w:r>
+        <w:t xml:space="preserve"> – CSS Preporcessor</w:t>
+      </w:r>
+    </w:p>
+    <w:p>
+      <w:pPr>
+        <w:pStyle w:val="Akapitzlist"/>
+        <w:numPr>
+          <w:ilvl w:val="0"/>
+          <w:numId w:val="14"/>
+        </w:numPr>
+      </w:pPr>
+      <w:r>
+        <w:t>Bootstrap</w:t>
+      </w:r>
+    </w:p>
+    <w:p>
+      <w:pPr>
+        <w:pStyle w:val="Akapitzlist"/>
+        <w:numPr>
+          <w:ilvl w:val="0"/>
+          <w:numId w:val="14"/>
+        </w:numPr>
+      </w:pPr>
+      <w:r>
+        <w:t>ngRX</w:t>
+      </w:r>
+    </w:p>
+    <w:p>
+      <w:pPr>
+        <w:pStyle w:val="Akapitzlist"/>
+        <w:numPr>
+          <w:ilvl w:val="0"/>
+          <w:numId w:val="14"/>
+        </w:numPr>
+      </w:pPr>
+      <w:r>
+        <w:t>Responsive Web Design</w:t>
+      </w:r>
+    </w:p>
+    <w:p>
+      <w:pPr>
+        <w:pStyle w:val="Akapitzlist"/>
+        <w:numPr>
+          <w:ilvl w:val="0"/>
+          <w:numId w:val="14"/>
+        </w:numPr>
+      </w:pPr>
+      <w:r>
+        <w:t>+Hadoop</w:t>
+      </w:r>
     </w:p>
     <w:p/>
     <w:p>
@@ -576,7 +591,7 @@
 </file>
 
 <file path=word/endnotes.xml><?xml version="1.0" encoding="utf-8"?>
-<w:endnotes xmlns:wpc="http://schemas.microsoft.com/office/word/2010/wordprocessingCanvas" xmlns:cx="http://schemas.microsoft.com/office/drawing/2014/chartex" xmlns:cx1="http://schemas.microsoft.com/office/drawing/2015/9/8/chartex" xmlns:cx2="http://schemas.microsoft.com/office/drawing/2015/10/21/chartex" xmlns:cx3="http://schemas.microsoft.com/office/drawing/2016/5/9/chartex" xmlns:cx4="http://schemas.microsoft.com/office/drawing/2016/5/10/chartex" xmlns:cx5="http://schemas.microsoft.com/office/drawing/2016/5/11/chartex" xmlns:cx6="http://schemas.microsoft.com/office/drawing/2016/5/12/chartex" xmlns:cx7="http://schemas.microsoft.com/office/drawing/2016/5/13/chartex" xmlns:cx8="http://schemas.microsoft.com/office/drawing/2016/5/14/chartex" xmlns:mc="http://schemas.openxmlformats.org/markup-compatibility/2006" xmlns:aink="http://schemas.microsoft.com/office/drawing/2016/ink" xmlns:am3d="http://schemas.microsoft.com/office/drawing/2017/model3d" xmlns:o="urn:schemas-microsoft-com:office:office" xmlns:r="http://schemas.openxmlformats.org/officeDocument/2006/relationships" xmlns:m="http://schemas.openxmlformats.org/officeDocument/2006/math" xmlns:v="urn:schemas-microsoft-com:vml" xmlns:wp14="http://schemas.microsoft.com/office/word/2010/wordprocessingDrawing" xmlns:wp="http://schemas.openxmlformats.org/drawingml/2006/wordprocessingDrawing" xmlns:w10="urn:schemas-microsoft-com:office:word" xmlns:w="http://schemas.openxmlformats.org/wordprocessingml/2006/main" xmlns:w14="http://schemas.microsoft.com/office/word/2010/wordml" xmlns:w15="http://schemas.microsoft.com/office/word/2012/wordml" xmlns:w16cid="http://schemas.microsoft.com/office/word/2016/wordml/cid" xmlns:w16se="http://schemas.microsoft.com/office/word/2015/wordml/symex" xmlns:wpg="http://schemas.microsoft.com/office/word/2010/wordprocessingGroup" xmlns:wpi="http://schemas.microsoft.com/office/word/2010/wordprocessingInk" xmlns:wne="http://schemas.microsoft.com/office/word/2006/wordml" xmlns:wps="http://schemas.microsoft.com/office/word/2010/wordprocessingShape" mc:Ignorable="w14 w15 w16se w16cid wp14">
+<w:endnotes xmlns:wpc="http://schemas.microsoft.com/office/word/2010/wordprocessingCanvas" xmlns:cx="http://schemas.microsoft.com/office/drawing/2014/chartex" xmlns:cx1="http://schemas.microsoft.com/office/drawing/2015/9/8/chartex" xmlns:mc="http://schemas.openxmlformats.org/markup-compatibility/2006" xmlns:o="urn:schemas-microsoft-com:office:office" xmlns:r="http://schemas.openxmlformats.org/officeDocument/2006/relationships" xmlns:m="http://schemas.openxmlformats.org/officeDocument/2006/math" xmlns:v="urn:schemas-microsoft-com:vml" xmlns:wp14="http://schemas.microsoft.com/office/word/2010/wordprocessingDrawing" xmlns:wp="http://schemas.openxmlformats.org/drawingml/2006/wordprocessingDrawing" xmlns:w10="urn:schemas-microsoft-com:office:word" xmlns:w="http://schemas.openxmlformats.org/wordprocessingml/2006/main" xmlns:w14="http://schemas.microsoft.com/office/word/2010/wordml" xmlns:w15="http://schemas.microsoft.com/office/word/2012/wordml" xmlns:w16se="http://schemas.microsoft.com/office/word/2015/wordml/symex" xmlns:wpg="http://schemas.microsoft.com/office/word/2010/wordprocessingGroup" xmlns:wpi="http://schemas.microsoft.com/office/word/2010/wordprocessingInk" xmlns:wne="http://schemas.microsoft.com/office/word/2006/wordml" xmlns:wps="http://schemas.microsoft.com/office/word/2010/wordprocessingShape" mc:Ignorable="w14 w15 w16se wp14">
   <w:endnote w:type="separator" w:id="-1">
     <w:p>
       <w:pPr>
@@ -601,7 +616,7 @@
 </file>
 
 <file path=word/footnotes.xml><?xml version="1.0" encoding="utf-8"?>
-<w:footnotes xmlns:wpc="http://schemas.microsoft.com/office/word/2010/wordprocessingCanvas" xmlns:cx="http://schemas.microsoft.com/office/drawing/2014/chartex" xmlns:cx1="http://schemas.microsoft.com/office/drawing/2015/9/8/chartex" xmlns:cx2="http://schemas.microsoft.com/office/drawing/2015/10/21/chartex" xmlns:cx3="http://schemas.microsoft.com/office/drawing/2016/5/9/chartex" xmlns:cx4="http://schemas.microsoft.com/office/drawing/2016/5/10/chartex" xmlns:cx5="http://schemas.microsoft.com/office/drawing/2016/5/11/chartex" xmlns:cx6="http://schemas.microsoft.com/office/drawing/2016/5/12/chartex" xmlns:cx7="http://schemas.microsoft.com/office/drawing/2016/5/13/chartex" xmlns:cx8="http://schemas.microsoft.com/office/drawing/2016/5/14/chartex" xmlns:mc="http://schemas.openxmlformats.org/markup-compatibility/2006" xmlns:aink="http://schemas.microsoft.com/office/drawing/2016/ink" xmlns:am3d="http://schemas.microsoft.com/office/drawing/2017/model3d" xmlns:o="urn:schemas-microsoft-com:office:office" xmlns:r="http://schemas.openxmlformats.org/officeDocument/2006/relationships" xmlns:m="http://schemas.openxmlformats.org/officeDocument/2006/math" xmlns:v="urn:schemas-microsoft-com:vml" xmlns:wp14="http://schemas.microsoft.com/office/word/2010/wordprocessingDrawing" xmlns:wp="http://schemas.openxmlformats.org/drawingml/2006/wordprocessingDrawing" xmlns:w10="urn:schemas-microsoft-com:office:word" xmlns:w="http://schemas.openxmlformats.org/wordprocessingml/2006/main" xmlns:w14="http://schemas.microsoft.com/office/word/2010/wordml" xmlns:w15="http://schemas.microsoft.com/office/word/2012/wordml" xmlns:w16cid="http://schemas.microsoft.com/office/word/2016/wordml/cid" xmlns:w16se="http://schemas.microsoft.com/office/word/2015/wordml/symex" xmlns:wpg="http://schemas.microsoft.com/office/word/2010/wordprocessingGroup" xmlns:wpi="http://schemas.microsoft.com/office/word/2010/wordprocessingInk" xmlns:wne="http://schemas.microsoft.com/office/word/2006/wordml" xmlns:wps="http://schemas.microsoft.com/office/word/2010/wordprocessingShape" mc:Ignorable="w14 w15 w16se w16cid wp14">
+<w:footnotes xmlns:wpc="http://schemas.microsoft.com/office/word/2010/wordprocessingCanvas" xmlns:cx="http://schemas.microsoft.com/office/drawing/2014/chartex" xmlns:cx1="http://schemas.microsoft.com/office/drawing/2015/9/8/chartex" xmlns:mc="http://schemas.openxmlformats.org/markup-compatibility/2006" xmlns:o="urn:schemas-microsoft-com:office:office" xmlns:r="http://schemas.openxmlformats.org/officeDocument/2006/relationships" xmlns:m="http://schemas.openxmlformats.org/officeDocument/2006/math" xmlns:v="urn:schemas-microsoft-com:vml" xmlns:wp14="http://schemas.microsoft.com/office/word/2010/wordprocessingDrawing" xmlns:wp="http://schemas.openxmlformats.org/drawingml/2006/wordprocessingDrawing" xmlns:w10="urn:schemas-microsoft-com:office:word" xmlns:w="http://schemas.openxmlformats.org/wordprocessingml/2006/main" xmlns:w14="http://schemas.microsoft.com/office/word/2010/wordml" xmlns:w15="http://schemas.microsoft.com/office/word/2012/wordml" xmlns:w16se="http://schemas.microsoft.com/office/word/2015/wordml/symex" xmlns:wpg="http://schemas.microsoft.com/office/word/2010/wordprocessingGroup" xmlns:wpi="http://schemas.microsoft.com/office/word/2010/wordprocessingInk" xmlns:wne="http://schemas.microsoft.com/office/word/2006/wordml" xmlns:wps="http://schemas.microsoft.com/office/word/2010/wordprocessingShape" mc:Ignorable="w14 w15 w16se wp14">
   <w:footnote w:type="separator" w:id="-1">
     <w:p>
       <w:pPr>
@@ -626,7 +641,7 @@
 </file>
 
 <file path=word/numbering.xml><?xml version="1.0" encoding="utf-8"?>
-<w:numbering xmlns:wpc="http://schemas.microsoft.com/office/word/2010/wordprocessingCanvas" xmlns:cx="http://schemas.microsoft.com/office/drawing/2014/chartex" xmlns:cx1="http://schemas.microsoft.com/office/drawing/2015/9/8/chartex" xmlns:cx2="http://schemas.microsoft.com/office/drawing/2015/10/21/chartex" xmlns:cx3="http://schemas.microsoft.com/office/drawing/2016/5/9/chartex" xmlns:cx4="http://schemas.microsoft.com/office/drawing/2016/5/10/chartex" xmlns:cx5="http://schemas.microsoft.com/office/drawing/2016/5/11/chartex" xmlns:cx6="http://schemas.microsoft.com/office/drawing/2016/5/12/chartex" xmlns:cx7="http://schemas.microsoft.com/office/drawing/2016/5/13/chartex" xmlns:cx8="http://schemas.microsoft.com/office/drawing/2016/5/14/chartex" xmlns:mc="http://schemas.openxmlformats.org/markup-compatibility/2006" xmlns:aink="http://schemas.microsoft.com/office/drawing/2016/ink" xmlns:am3d="http://schemas.microsoft.com/office/drawing/2017/model3d" xmlns:o="urn:schemas-microsoft-com:office:office" xmlns:r="http://schemas.openxmlformats.org/officeDocument/2006/relationships" xmlns:m="http://schemas.openxmlformats.org/officeDocument/2006/math" xmlns:v="urn:schemas-microsoft-com:vml" xmlns:wp14="http://schemas.microsoft.com/office/word/2010/wordprocessingDrawing" xmlns:wp="http://schemas.openxmlformats.org/drawingml/2006/wordprocessingDrawing" xmlns:w10="urn:schemas-microsoft-com:office:word" xmlns:w="http://schemas.openxmlformats.org/wordprocessingml/2006/main" xmlns:w14="http://schemas.microsoft.com/office/word/2010/wordml" xmlns:w15="http://schemas.microsoft.com/office/word/2012/wordml" xmlns:w16cid="http://schemas.microsoft.com/office/word/2016/wordml/cid" xmlns:w16se="http://schemas.microsoft.com/office/word/2015/wordml/symex" xmlns:wpg="http://schemas.microsoft.com/office/word/2010/wordprocessingGroup" xmlns:wpi="http://schemas.microsoft.com/office/word/2010/wordprocessingInk" xmlns:wne="http://schemas.microsoft.com/office/word/2006/wordml" xmlns:wps="http://schemas.microsoft.com/office/word/2010/wordprocessingShape" mc:Ignorable="w14 w15 w16se w16cid wp14">
+<w:numbering xmlns:wpc="http://schemas.microsoft.com/office/word/2010/wordprocessingCanvas" xmlns:cx="http://schemas.microsoft.com/office/drawing/2014/chartex" xmlns:cx1="http://schemas.microsoft.com/office/drawing/2015/9/8/chartex" xmlns:mc="http://schemas.openxmlformats.org/markup-compatibility/2006" xmlns:o="urn:schemas-microsoft-com:office:office" xmlns:r="http://schemas.openxmlformats.org/officeDocument/2006/relationships" xmlns:m="http://schemas.openxmlformats.org/officeDocument/2006/math" xmlns:v="urn:schemas-microsoft-com:vml" xmlns:wp14="http://schemas.microsoft.com/office/word/2010/wordprocessingDrawing" xmlns:wp="http://schemas.openxmlformats.org/drawingml/2006/wordprocessingDrawing" xmlns:w10="urn:schemas-microsoft-com:office:word" xmlns:w="http://schemas.openxmlformats.org/wordprocessingml/2006/main" xmlns:w14="http://schemas.microsoft.com/office/word/2010/wordml" xmlns:w15="http://schemas.microsoft.com/office/word/2012/wordml" xmlns:w16se="http://schemas.microsoft.com/office/word/2015/wordml/symex" xmlns:wpg="http://schemas.microsoft.com/office/word/2010/wordprocessingGroup" xmlns:wpi="http://schemas.microsoft.com/office/word/2010/wordprocessingInk" xmlns:wne="http://schemas.microsoft.com/office/word/2006/wordml" xmlns:wps="http://schemas.microsoft.com/office/word/2010/wordprocessingShape" mc:Ignorable="w14 w15 w16se wp14">
   <w:abstractNum w:abstractNumId="0" w15:restartNumberingAfterBreak="0">
     <w:nsid w:val="074C2850"/>
     <w:multiLevelType w:val="hybridMultilevel"/>
@@ -1919,7 +1934,7 @@
 </file>
 
 <file path=word/styles.xml><?xml version="1.0" encoding="utf-8"?>
-<w:styles xmlns:mc="http://schemas.openxmlformats.org/markup-compatibility/2006" xmlns:r="http://schemas.openxmlformats.org/officeDocument/2006/relationships" xmlns:w="http://schemas.openxmlformats.org/wordprocessingml/2006/main" xmlns:w14="http://schemas.microsoft.com/office/word/2010/wordml" xmlns:w15="http://schemas.microsoft.com/office/word/2012/wordml" xmlns:w16cid="http://schemas.microsoft.com/office/word/2016/wordml/cid" xmlns:w16se="http://schemas.microsoft.com/office/word/2015/wordml/symex" mc:Ignorable="w14 w15 w16se w16cid">
+<w:styles xmlns:mc="http://schemas.openxmlformats.org/markup-compatibility/2006" xmlns:r="http://schemas.openxmlformats.org/officeDocument/2006/relationships" xmlns:w="http://schemas.openxmlformats.org/wordprocessingml/2006/main" xmlns:w14="http://schemas.microsoft.com/office/word/2010/wordml" xmlns:w15="http://schemas.microsoft.com/office/word/2012/wordml" xmlns:w16se="http://schemas.microsoft.com/office/word/2015/wordml/symex" mc:Ignorable="w14 w15 w16se">
   <w:docDefaults>
     <w:rPrDefault>
       <w:rPr>
@@ -1935,7 +1950,7 @@
       </w:pPr>
     </w:pPrDefault>
   </w:docDefaults>
-  <w:latentStyles w:defLockedState="0" w:defUIPriority="99" w:defSemiHidden="0" w:defUnhideWhenUsed="0" w:defQFormat="0" w:count="377">
+  <w:latentStyles w:defLockedState="0" w:defUIPriority="99" w:defSemiHidden="0" w:defUnhideWhenUsed="0" w:defQFormat="0" w:count="371">
     <w:lsdException w:name="Normal" w:uiPriority="0" w:qFormat="1"/>
     <w:lsdException w:name="heading 1" w:uiPriority="9" w:qFormat="1"/>
     <w:lsdException w:name="heading 2" w:semiHidden="1" w:uiPriority="9" w:unhideWhenUsed="1" w:qFormat="1"/>
@@ -2307,12 +2322,6 @@
     <w:lsdException w:name="List Table 5 Dark Accent 6" w:uiPriority="50"/>
     <w:lsdException w:name="List Table 6 Colorful Accent 6" w:uiPriority="51"/>
     <w:lsdException w:name="List Table 7 Colorful Accent 6" w:uiPriority="52"/>
-    <w:lsdException w:name="Mention" w:semiHidden="1" w:unhideWhenUsed="1"/>
-    <w:lsdException w:name="Smart Hyperlink" w:semiHidden="1" w:unhideWhenUsed="1"/>
-    <w:lsdException w:name="Hashtag" w:semiHidden="1" w:unhideWhenUsed="1"/>
-    <w:lsdException w:name="Unresolved Mention" w:semiHidden="1" w:unhideWhenUsed="1"/>
-    <w:lsdException w:name="Smart Link" w:semiHidden="1" w:unhideWhenUsed="1"/>
-    <w:lsdException w:name="Smart Link Error" w:semiHidden="1" w:unhideWhenUsed="1"/>
   </w:latentStyles>
   <w:style w:type="paragraph" w:default="1" w:styleId="Normalny">
     <w:name w:val="Normal"/>

</xml_diff>

<commit_message>
Resource - added service to frontend
</commit_message>
<xml_diff>
--- a/Inżynierka/_Analysis.docx
+++ b/Inżynierka/_Analysis.docx
@@ -31,83 +31,177 @@
         </w:numPr>
       </w:pPr>
       <w:r>
+        <w:t>Usunąć powtarzający się kod</w:t>
+      </w:r>
+    </w:p>
+    <w:p>
+      <w:pPr>
+        <w:pStyle w:val="Akapitzlist"/>
+        <w:numPr>
+          <w:ilvl w:val="0"/>
+          <w:numId w:val="14"/>
+        </w:numPr>
+      </w:pPr>
+      <w:r>
+        <w:t>Pozmieniać strukturę plików we frontendzie – wrzucić modele do oddzielnego pliku i tak samo serwisy</w:t>
+      </w:r>
+    </w:p>
+    <w:p>
+      <w:pPr>
+        <w:pStyle w:val="Akapitzlist"/>
+        <w:numPr>
+          <w:ilvl w:val="0"/>
+          <w:numId w:val="14"/>
+        </w:numPr>
+      </w:pPr>
+      <w:r>
+        <w:t>Odświeżanie list po aktualizacji</w:t>
+      </w:r>
+      <w:r>
+        <w:t>/dodaniu</w:t>
+      </w:r>
+      <w:r>
+        <w:t xml:space="preserve"> danych – obecnie jest jak jest.</w:t>
+      </w:r>
+    </w:p>
+    <w:p>
+      <w:pPr>
+        <w:pStyle w:val="Akapitzlist"/>
+        <w:numPr>
+          <w:ilvl w:val="0"/>
+          <w:numId w:val="14"/>
+        </w:numPr>
+      </w:pPr>
+      <w:r>
+        <w:t>Destiations Create – usunąć błąd, który powstaje jak się zostawi któreś z pól jako puste</w:t>
+      </w:r>
+    </w:p>
+    <w:p>
+      <w:pPr>
+        <w:pStyle w:val="Akapitzlist"/>
+        <w:numPr>
+          <w:ilvl w:val="0"/>
+          <w:numId w:val="14"/>
+        </w:numPr>
+      </w:pPr>
+      <w:r>
+        <w:t>Destinations Create – usuwać duplikaty</w:t>
+      </w:r>
+      <w:r>
+        <w:t xml:space="preserve"> dodawanych magazynów</w:t>
+      </w:r>
+      <w:r>
+        <w:t xml:space="preserve"> albo nie pozwalać na dodawanie duplikatów.</w:t>
+      </w:r>
+    </w:p>
+    <w:p>
+      <w:pPr>
+        <w:pStyle w:val="Akapitzlist"/>
+        <w:numPr>
+          <w:ilvl w:val="0"/>
+          <w:numId w:val="14"/>
+        </w:numPr>
+      </w:pPr>
+      <w:r>
         <w:t>Route Update – zaktualizowanie „destinations” danej trasy.</w:t>
-      </w:r>
-    </w:p>
-    <w:p>
-      <w:pPr>
-        <w:pStyle w:val="Akapitzlist"/>
-        <w:numPr>
-          <w:ilvl w:val="0"/>
-          <w:numId w:val="14"/>
-        </w:numPr>
-      </w:pPr>
-      <w:r>
-        <w:t xml:space="preserve">Route Details – poprawa algorytmu tak, by w przypadku statusu „NoRoute” trasa była dzielona na dwie i łączona linią i mimo wszystko pokazywana. </w:t>
-      </w:r>
-    </w:p>
-    <w:p>
-      <w:pPr>
-        <w:pStyle w:val="Akapitzlist"/>
-        <w:numPr>
-          <w:ilvl w:val="0"/>
-          <w:numId w:val="14"/>
-        </w:numPr>
-      </w:pPr>
-      <w:r>
-        <w:t>Destinations Create – dodanie drugiego algorytmu, który będzie wyznaczał kolejność punktów w taki sposób, by ogółem cała trasa była jak najkrótsza, więc złożoność obliczeniowa takiego problemu to n!</w:t>
-      </w:r>
-    </w:p>
-    <w:p>
-      <w:pPr>
-        <w:pStyle w:val="Akapitzlist"/>
-        <w:numPr>
-          <w:ilvl w:val="0"/>
-          <w:numId w:val="14"/>
-        </w:numPr>
-      </w:pPr>
-      <w:r>
-        <w:t>Resources Create – dodanie tabeli „resources”, gdzie byłyby przedstawione jakimi produktami dysponuje dany magazyn – możliwość dodawania/aktualizowania surowców oraz przedstawienie ich wraz ze szczegółami danego „warehouse’u” – dodanie Warehouse Details</w:t>
-      </w:r>
-    </w:p>
-    <w:p>
-      <w:pPr>
-        <w:pStyle w:val="Akapitzlist"/>
-        <w:numPr>
-          <w:ilvl w:val="0"/>
-          <w:numId w:val="14"/>
-        </w:numPr>
-      </w:pPr>
-      <w:r>
-        <w:t>Resources Delivery – możliwość wybrania magazynu i produktu, którego w nim potrzeba – algorytm powinien wyznaczać trasę do magazynów, do których jest najbliżej i posiadają dany produkt</w:t>
-      </w:r>
-    </w:p>
-    <w:p>
-      <w:pPr>
-        <w:pStyle w:val="Akapitzlist"/>
-        <w:numPr>
-          <w:ilvl w:val="0"/>
-          <w:numId w:val="14"/>
-        </w:numPr>
-      </w:pPr>
-      <w:r>
-        <w:t>Users Create – dodanie użytkowników i wykon</w:t>
       </w:r>
       <w:bookmarkStart w:id="0" w:name="_GoBack"/>
       <w:bookmarkEnd w:id="0"/>
-      <w:r>
-        <w:t>anie rejestracji i logowania na stronie</w:t>
+    </w:p>
+    <w:p>
+      <w:pPr>
+        <w:pStyle w:val="Akapitzlist"/>
+        <w:numPr>
+          <w:ilvl w:val="0"/>
+          <w:numId w:val="14"/>
+        </w:numPr>
+      </w:pPr>
+      <w:r>
+        <w:t xml:space="preserve">Route Details – poprawa algorytmu tak, by w przypadku statusu „NoRoute” trasa była dzielona na dwie i łączona linią i mimo wszystko pokazywana. </w:t>
+      </w:r>
+    </w:p>
+    <w:p>
+      <w:pPr>
+        <w:pStyle w:val="Akapitzlist"/>
+        <w:numPr>
+          <w:ilvl w:val="0"/>
+          <w:numId w:val="14"/>
+        </w:numPr>
+      </w:pPr>
+      <w:r>
+        <w:t xml:space="preserve">Destinations Create – </w:t>
+      </w:r>
+      <w:r>
+        <w:t>drugi algorytm, który sprawdzałby długość każdej możliwej trasy. Złożoność – n!</w:t>
+      </w:r>
+    </w:p>
+    <w:p>
+      <w:pPr>
+        <w:pStyle w:val="Akapitzlist"/>
+        <w:numPr>
+          <w:ilvl w:val="0"/>
+          <w:numId w:val="14"/>
+        </w:numPr>
+      </w:pPr>
+      <w:r>
+        <w:t>Add Distance – ewentualnie stworzenie tabeli w BD i przerzucenie obliczeń odległości między magazynami do backendu</w:t>
+      </w:r>
+    </w:p>
+    <w:p>
+      <w:r>
+        <w:t>Funkcjonalności na teraz:</w:t>
+      </w:r>
+    </w:p>
+    <w:p>
+      <w:pPr>
+        <w:pStyle w:val="Akapitzlist"/>
+        <w:numPr>
+          <w:ilvl w:val="0"/>
+          <w:numId w:val="16"/>
+        </w:numPr>
+      </w:pPr>
+      <w:r>
+        <w:t>Resources Create – dodanie tabeli „resources”, gdzie byłyby przedstawione jakimi produktami dysponuje dany magazyn – możliwość dodawania/aktualizowania surowców oraz przedstawienie ich wraz ze szczegółami danego „warehouse’u” – dodanie Warehouse Details</w:t>
+      </w:r>
+    </w:p>
+    <w:p>
+      <w:pPr>
+        <w:pStyle w:val="Akapitzlist"/>
+        <w:numPr>
+          <w:ilvl w:val="0"/>
+          <w:numId w:val="16"/>
+        </w:numPr>
+      </w:pPr>
+      <w:r>
+        <w:t>Resources Delivery – możliwość wybrania magazynu i produktu, którego w nim potrzeba – algorytm powinien wyznaczać trasę do magazynów, do których jest najbliżej i posiadają dany produkt</w:t>
+      </w:r>
+    </w:p>
+    <w:p>
+      <w:pPr>
+        <w:pStyle w:val="Akapitzlist"/>
+        <w:numPr>
+          <w:ilvl w:val="0"/>
+          <w:numId w:val="16"/>
+        </w:numPr>
+      </w:pPr>
+      <w:r>
+        <w:t>Users Create – dodanie użytkowników i wykonanie rejestracji i logowania na stronie</w:t>
       </w:r>
       <w:r>
         <w:t xml:space="preserve"> – Spring Security</w:t>
       </w:r>
     </w:p>
     <w:p>
-      <w:pPr>
-        <w:pStyle w:val="Akapitzlist"/>
-        <w:numPr>
-          <w:ilvl w:val="0"/>
-          <w:numId w:val="14"/>
+      <w:r>
+        <w:t>Technologie:</w:t>
+      </w:r>
+    </w:p>
+    <w:p>
+      <w:pPr>
+        <w:pStyle w:val="Akapitzlist"/>
+        <w:numPr>
+          <w:ilvl w:val="0"/>
+          <w:numId w:val="15"/>
         </w:numPr>
       </w:pPr>
       <w:r>
@@ -119,7 +213,7 @@
         <w:pStyle w:val="Akapitzlist"/>
         <w:numPr>
           <w:ilvl w:val="0"/>
-          <w:numId w:val="14"/>
+          <w:numId w:val="15"/>
         </w:numPr>
       </w:pPr>
       <w:r>
@@ -131,7 +225,7 @@
         <w:pStyle w:val="Akapitzlist"/>
         <w:numPr>
           <w:ilvl w:val="0"/>
-          <w:numId w:val="14"/>
+          <w:numId w:val="15"/>
         </w:numPr>
       </w:pPr>
       <w:r>
@@ -143,7 +237,7 @@
         <w:pStyle w:val="Akapitzlist"/>
         <w:numPr>
           <w:ilvl w:val="0"/>
-          <w:numId w:val="14"/>
+          <w:numId w:val="15"/>
         </w:numPr>
       </w:pPr>
       <w:r>
@@ -155,7 +249,7 @@
         <w:pStyle w:val="Akapitzlist"/>
         <w:numPr>
           <w:ilvl w:val="0"/>
-          <w:numId w:val="14"/>
+          <w:numId w:val="15"/>
         </w:numPr>
       </w:pPr>
       <w:r>
@@ -167,7 +261,7 @@
         <w:pStyle w:val="Akapitzlist"/>
         <w:numPr>
           <w:ilvl w:val="0"/>
-          <w:numId w:val="14"/>
+          <w:numId w:val="15"/>
         </w:numPr>
       </w:pPr>
       <w:r>
@@ -179,7 +273,7 @@
         <w:pStyle w:val="Akapitzlist"/>
         <w:numPr>
           <w:ilvl w:val="0"/>
-          <w:numId w:val="14"/>
+          <w:numId w:val="15"/>
         </w:numPr>
       </w:pPr>
       <w:r>
@@ -191,7 +285,7 @@
         <w:pStyle w:val="Akapitzlist"/>
         <w:numPr>
           <w:ilvl w:val="0"/>
-          <w:numId w:val="14"/>
+          <w:numId w:val="15"/>
         </w:numPr>
       </w:pPr>
       <w:r>
@@ -203,7 +297,7 @@
         <w:pStyle w:val="Akapitzlist"/>
         <w:numPr>
           <w:ilvl w:val="0"/>
-          <w:numId w:val="14"/>
+          <w:numId w:val="15"/>
         </w:numPr>
       </w:pPr>
       <w:r>
@@ -215,7 +309,7 @@
         <w:pStyle w:val="Akapitzlist"/>
         <w:numPr>
           <w:ilvl w:val="0"/>
-          <w:numId w:val="14"/>
+          <w:numId w:val="15"/>
         </w:numPr>
       </w:pPr>
       <w:r>
@@ -227,7 +321,7 @@
         <w:pStyle w:val="Akapitzlist"/>
         <w:numPr>
           <w:ilvl w:val="0"/>
-          <w:numId w:val="14"/>
+          <w:numId w:val="15"/>
         </w:numPr>
       </w:pPr>
       <w:r>
@@ -239,7 +333,7 @@
         <w:pStyle w:val="Akapitzlist"/>
         <w:numPr>
           <w:ilvl w:val="0"/>
-          <w:numId w:val="14"/>
+          <w:numId w:val="15"/>
         </w:numPr>
       </w:pPr>
       <w:r>
@@ -251,7 +345,7 @@
         <w:pStyle w:val="Akapitzlist"/>
         <w:numPr>
           <w:ilvl w:val="0"/>
-          <w:numId w:val="14"/>
+          <w:numId w:val="15"/>
         </w:numPr>
       </w:pPr>
       <w:r>
@@ -266,7 +360,7 @@
         <w:pStyle w:val="Akapitzlist"/>
         <w:numPr>
           <w:ilvl w:val="0"/>
-          <w:numId w:val="14"/>
+          <w:numId w:val="15"/>
         </w:numPr>
       </w:pPr>
       <w:r>
@@ -278,7 +372,7 @@
         <w:pStyle w:val="Akapitzlist"/>
         <w:numPr>
           <w:ilvl w:val="0"/>
-          <w:numId w:val="14"/>
+          <w:numId w:val="15"/>
         </w:numPr>
       </w:pPr>
       <w:r>
@@ -290,7 +384,7 @@
         <w:pStyle w:val="Akapitzlist"/>
         <w:numPr>
           <w:ilvl w:val="0"/>
-          <w:numId w:val="14"/>
+          <w:numId w:val="15"/>
         </w:numPr>
       </w:pPr>
       <w:r>
@@ -302,7 +396,7 @@
         <w:pStyle w:val="Akapitzlist"/>
         <w:numPr>
           <w:ilvl w:val="0"/>
-          <w:numId w:val="14"/>
+          <w:numId w:val="15"/>
         </w:numPr>
       </w:pPr>
       <w:r>
@@ -312,6 +406,7 @@
     <w:p/>
     <w:p>
       <w:r>
+        <w:lastRenderedPageBreak/>
         <w:br w:type="page"/>
       </w:r>
     </w:p>
@@ -457,18 +552,6 @@
       </w:pPr>
       <w:r>
         <w:t>id_first_warehouse – long</w:t>
-      </w:r>
-    </w:p>
-    <w:p>
-      <w:pPr>
-        <w:pStyle w:val="Akapitzlist"/>
-        <w:numPr>
-          <w:ilvl w:val="0"/>
-          <w:numId w:val="10"/>
-        </w:numPr>
-      </w:pPr>
-      <w:r>
-        <w:t>id_last_warehouse – long</w:t>
       </w:r>
     </w:p>
     <w:p>
@@ -1266,6 +1349,95 @@
     </w:lvl>
   </w:abstractNum>
   <w:abstractNum w:abstractNumId="7" w15:restartNumberingAfterBreak="0">
+    <w:nsid w:val="39FD4C8F"/>
+    <w:multiLevelType w:val="hybridMultilevel"/>
+    <w:tmpl w:val="9710E5FC"/>
+    <w:lvl w:ilvl="0" w:tplc="0415000F">
+      <w:start w:val="1"/>
+      <w:numFmt w:val="decimal"/>
+      <w:lvlText w:val="%1."/>
+      <w:lvlJc w:val="left"/>
+      <w:pPr>
+        <w:ind w:left="720" w:hanging="360"/>
+      </w:pPr>
+      <w:rPr>
+        <w:rFonts w:hint="default"/>
+      </w:rPr>
+    </w:lvl>
+    <w:lvl w:ilvl="1" w:tplc="04150019" w:tentative="1">
+      <w:start w:val="1"/>
+      <w:numFmt w:val="lowerLetter"/>
+      <w:lvlText w:val="%2."/>
+      <w:lvlJc w:val="left"/>
+      <w:pPr>
+        <w:ind w:left="1440" w:hanging="360"/>
+      </w:pPr>
+    </w:lvl>
+    <w:lvl w:ilvl="2" w:tplc="0415001B" w:tentative="1">
+      <w:start w:val="1"/>
+      <w:numFmt w:val="lowerRoman"/>
+      <w:lvlText w:val="%3."/>
+      <w:lvlJc w:val="right"/>
+      <w:pPr>
+        <w:ind w:left="2160" w:hanging="180"/>
+      </w:pPr>
+    </w:lvl>
+    <w:lvl w:ilvl="3" w:tplc="0415000F" w:tentative="1">
+      <w:start w:val="1"/>
+      <w:numFmt w:val="decimal"/>
+      <w:lvlText w:val="%4."/>
+      <w:lvlJc w:val="left"/>
+      <w:pPr>
+        <w:ind w:left="2880" w:hanging="360"/>
+      </w:pPr>
+    </w:lvl>
+    <w:lvl w:ilvl="4" w:tplc="04150019" w:tentative="1">
+      <w:start w:val="1"/>
+      <w:numFmt w:val="lowerLetter"/>
+      <w:lvlText w:val="%5."/>
+      <w:lvlJc w:val="left"/>
+      <w:pPr>
+        <w:ind w:left="3600" w:hanging="360"/>
+      </w:pPr>
+    </w:lvl>
+    <w:lvl w:ilvl="5" w:tplc="0415001B" w:tentative="1">
+      <w:start w:val="1"/>
+      <w:numFmt w:val="lowerRoman"/>
+      <w:lvlText w:val="%6."/>
+      <w:lvlJc w:val="right"/>
+      <w:pPr>
+        <w:ind w:left="4320" w:hanging="180"/>
+      </w:pPr>
+    </w:lvl>
+    <w:lvl w:ilvl="6" w:tplc="0415000F" w:tentative="1">
+      <w:start w:val="1"/>
+      <w:numFmt w:val="decimal"/>
+      <w:lvlText w:val="%7."/>
+      <w:lvlJc w:val="left"/>
+      <w:pPr>
+        <w:ind w:left="5040" w:hanging="360"/>
+      </w:pPr>
+    </w:lvl>
+    <w:lvl w:ilvl="7" w:tplc="04150019" w:tentative="1">
+      <w:start w:val="1"/>
+      <w:numFmt w:val="lowerLetter"/>
+      <w:lvlText w:val="%8."/>
+      <w:lvlJc w:val="left"/>
+      <w:pPr>
+        <w:ind w:left="5760" w:hanging="360"/>
+      </w:pPr>
+    </w:lvl>
+    <w:lvl w:ilvl="8" w:tplc="0415001B" w:tentative="1">
+      <w:start w:val="1"/>
+      <w:numFmt w:val="lowerRoman"/>
+      <w:lvlText w:val="%9."/>
+      <w:lvlJc w:val="right"/>
+      <w:pPr>
+        <w:ind w:left="6480" w:hanging="180"/>
+      </w:pPr>
+    </w:lvl>
+  </w:abstractNum>
+  <w:abstractNum w:abstractNumId="8" w15:restartNumberingAfterBreak="0">
     <w:nsid w:val="4632290C"/>
     <w:multiLevelType w:val="hybridMultilevel"/>
     <w:tmpl w:val="382C4A18"/>
@@ -1354,7 +1526,7 @@
       </w:pPr>
     </w:lvl>
   </w:abstractNum>
-  <w:abstractNum w:abstractNumId="8" w15:restartNumberingAfterBreak="0">
+  <w:abstractNum w:abstractNumId="9" w15:restartNumberingAfterBreak="0">
     <w:nsid w:val="474A386D"/>
     <w:multiLevelType w:val="hybridMultilevel"/>
     <w:tmpl w:val="F6E65840"/>
@@ -1443,7 +1615,96 @@
       </w:pPr>
     </w:lvl>
   </w:abstractNum>
-  <w:abstractNum w:abstractNumId="9" w15:restartNumberingAfterBreak="0">
+  <w:abstractNum w:abstractNumId="10" w15:restartNumberingAfterBreak="0">
+    <w:nsid w:val="5B3A7A5C"/>
+    <w:multiLevelType w:val="hybridMultilevel"/>
+    <w:tmpl w:val="AC804AA4"/>
+    <w:lvl w:ilvl="0" w:tplc="0415000F">
+      <w:start w:val="1"/>
+      <w:numFmt w:val="decimal"/>
+      <w:lvlText w:val="%1."/>
+      <w:lvlJc w:val="left"/>
+      <w:pPr>
+        <w:ind w:left="720" w:hanging="360"/>
+      </w:pPr>
+      <w:rPr>
+        <w:rFonts w:hint="default"/>
+      </w:rPr>
+    </w:lvl>
+    <w:lvl w:ilvl="1" w:tplc="04150019" w:tentative="1">
+      <w:start w:val="1"/>
+      <w:numFmt w:val="lowerLetter"/>
+      <w:lvlText w:val="%2."/>
+      <w:lvlJc w:val="left"/>
+      <w:pPr>
+        <w:ind w:left="1440" w:hanging="360"/>
+      </w:pPr>
+    </w:lvl>
+    <w:lvl w:ilvl="2" w:tplc="0415001B" w:tentative="1">
+      <w:start w:val="1"/>
+      <w:numFmt w:val="lowerRoman"/>
+      <w:lvlText w:val="%3."/>
+      <w:lvlJc w:val="right"/>
+      <w:pPr>
+        <w:ind w:left="2160" w:hanging="180"/>
+      </w:pPr>
+    </w:lvl>
+    <w:lvl w:ilvl="3" w:tplc="0415000F" w:tentative="1">
+      <w:start w:val="1"/>
+      <w:numFmt w:val="decimal"/>
+      <w:lvlText w:val="%4."/>
+      <w:lvlJc w:val="left"/>
+      <w:pPr>
+        <w:ind w:left="2880" w:hanging="360"/>
+      </w:pPr>
+    </w:lvl>
+    <w:lvl w:ilvl="4" w:tplc="04150019" w:tentative="1">
+      <w:start w:val="1"/>
+      <w:numFmt w:val="lowerLetter"/>
+      <w:lvlText w:val="%5."/>
+      <w:lvlJc w:val="left"/>
+      <w:pPr>
+        <w:ind w:left="3600" w:hanging="360"/>
+      </w:pPr>
+    </w:lvl>
+    <w:lvl w:ilvl="5" w:tplc="0415001B" w:tentative="1">
+      <w:start w:val="1"/>
+      <w:numFmt w:val="lowerRoman"/>
+      <w:lvlText w:val="%6."/>
+      <w:lvlJc w:val="right"/>
+      <w:pPr>
+        <w:ind w:left="4320" w:hanging="180"/>
+      </w:pPr>
+    </w:lvl>
+    <w:lvl w:ilvl="6" w:tplc="0415000F" w:tentative="1">
+      <w:start w:val="1"/>
+      <w:numFmt w:val="decimal"/>
+      <w:lvlText w:val="%7."/>
+      <w:lvlJc w:val="left"/>
+      <w:pPr>
+        <w:ind w:left="5040" w:hanging="360"/>
+      </w:pPr>
+    </w:lvl>
+    <w:lvl w:ilvl="7" w:tplc="04150019" w:tentative="1">
+      <w:start w:val="1"/>
+      <w:numFmt w:val="lowerLetter"/>
+      <w:lvlText w:val="%8."/>
+      <w:lvlJc w:val="left"/>
+      <w:pPr>
+        <w:ind w:left="5760" w:hanging="360"/>
+      </w:pPr>
+    </w:lvl>
+    <w:lvl w:ilvl="8" w:tplc="0415001B" w:tentative="1">
+      <w:start w:val="1"/>
+      <w:numFmt w:val="lowerRoman"/>
+      <w:lvlText w:val="%9."/>
+      <w:lvlJc w:val="right"/>
+      <w:pPr>
+        <w:ind w:left="6480" w:hanging="180"/>
+      </w:pPr>
+    </w:lvl>
+  </w:abstractNum>
+  <w:abstractNum w:abstractNumId="11" w15:restartNumberingAfterBreak="0">
     <w:nsid w:val="5CE80284"/>
     <w:multiLevelType w:val="hybridMultilevel"/>
     <w:tmpl w:val="43381F6E"/>
@@ -1532,7 +1793,7 @@
       </w:pPr>
     </w:lvl>
   </w:abstractNum>
-  <w:abstractNum w:abstractNumId="10" w15:restartNumberingAfterBreak="0">
+  <w:abstractNum w:abstractNumId="12" w15:restartNumberingAfterBreak="0">
     <w:nsid w:val="5E081787"/>
     <w:multiLevelType w:val="hybridMultilevel"/>
     <w:tmpl w:val="17FC7E3C"/>
@@ -1621,7 +1882,7 @@
       </w:pPr>
     </w:lvl>
   </w:abstractNum>
-  <w:abstractNum w:abstractNumId="11" w15:restartNumberingAfterBreak="0">
+  <w:abstractNum w:abstractNumId="13" w15:restartNumberingAfterBreak="0">
     <w:nsid w:val="67597DA4"/>
     <w:multiLevelType w:val="hybridMultilevel"/>
     <w:tmpl w:val="F226477A"/>
@@ -1710,7 +1971,7 @@
       </w:pPr>
     </w:lvl>
   </w:abstractNum>
-  <w:abstractNum w:abstractNumId="12" w15:restartNumberingAfterBreak="0">
+  <w:abstractNum w:abstractNumId="14" w15:restartNumberingAfterBreak="0">
     <w:nsid w:val="69F47F7E"/>
     <w:multiLevelType w:val="hybridMultilevel"/>
     <w:tmpl w:val="F3CC8EF0"/>
@@ -1799,7 +2060,7 @@
       </w:pPr>
     </w:lvl>
   </w:abstractNum>
-  <w:abstractNum w:abstractNumId="13" w15:restartNumberingAfterBreak="0">
+  <w:abstractNum w:abstractNumId="15" w15:restartNumberingAfterBreak="0">
     <w:nsid w:val="755803AC"/>
     <w:multiLevelType w:val="hybridMultilevel"/>
     <w:tmpl w:val="A26E0428"/>
@@ -1889,7 +2150,7 @@
     </w:lvl>
   </w:abstractNum>
   <w:num w:numId="1">
-    <w:abstractNumId w:val="7"/>
+    <w:abstractNumId w:val="8"/>
   </w:num>
   <w:num w:numId="2">
     <w:abstractNumId w:val="1"/>
@@ -1901,7 +2162,7 @@
     <w:abstractNumId w:val="6"/>
   </w:num>
   <w:num w:numId="5">
-    <w:abstractNumId w:val="10"/>
+    <w:abstractNumId w:val="12"/>
   </w:num>
   <w:num w:numId="6">
     <w:abstractNumId w:val="5"/>
@@ -1913,22 +2174,28 @@
     <w:abstractNumId w:val="4"/>
   </w:num>
   <w:num w:numId="9">
+    <w:abstractNumId w:val="11"/>
+  </w:num>
+  <w:num w:numId="10">
+    <w:abstractNumId w:val="13"/>
+  </w:num>
+  <w:num w:numId="11">
+    <w:abstractNumId w:val="14"/>
+  </w:num>
+  <w:num w:numId="12">
     <w:abstractNumId w:val="9"/>
   </w:num>
-  <w:num w:numId="10">
-    <w:abstractNumId w:val="11"/>
-  </w:num>
-  <w:num w:numId="11">
-    <w:abstractNumId w:val="12"/>
-  </w:num>
-  <w:num w:numId="12">
-    <w:abstractNumId w:val="8"/>
-  </w:num>
   <w:num w:numId="13">
-    <w:abstractNumId w:val="13"/>
+    <w:abstractNumId w:val="15"/>
   </w:num>
   <w:num w:numId="14">
     <w:abstractNumId w:val="0"/>
+  </w:num>
+  <w:num w:numId="15">
+    <w:abstractNumId w:val="7"/>
+  </w:num>
+  <w:num w:numId="16">
+    <w:abstractNumId w:val="10"/>
   </w:num>
 </w:numbering>
 </file>

</xml_diff>

<commit_message>
Added Quantity to Resource Type - Frontend
</commit_message>
<xml_diff>
--- a/Inżynierka/_Analysis.docx
+++ b/Inżynierka/_Analysis.docx
@@ -105,310 +105,314 @@
       <w:r>
         <w:t>Route Update – zaktualizowanie „destinations” danej trasy.</w:t>
       </w:r>
+    </w:p>
+    <w:p>
+      <w:pPr>
+        <w:pStyle w:val="Akapitzlist"/>
+        <w:numPr>
+          <w:ilvl w:val="0"/>
+          <w:numId w:val="14"/>
+        </w:numPr>
+      </w:pPr>
+      <w:r>
+        <w:t xml:space="preserve">Route Details – poprawa algorytmu tak, by w przypadku statusu „NoRoute” trasa była dzielona na dwie i łączona linią i mimo wszystko pokazywana. </w:t>
+      </w:r>
+    </w:p>
+    <w:p>
+      <w:pPr>
+        <w:pStyle w:val="Akapitzlist"/>
+        <w:numPr>
+          <w:ilvl w:val="0"/>
+          <w:numId w:val="14"/>
+        </w:numPr>
+      </w:pPr>
+      <w:r>
+        <w:t>Destinations Create – drugi algorytm, który sprawdzałby długość każdej możliwej trasy. Złożoność – n!</w:t>
+      </w:r>
+    </w:p>
+    <w:p>
+      <w:pPr>
+        <w:pStyle w:val="Akapitzlist"/>
+        <w:numPr>
+          <w:ilvl w:val="0"/>
+          <w:numId w:val="14"/>
+        </w:numPr>
+      </w:pPr>
+      <w:r>
+        <w:t>Add Distance – ewentualnie stworzenie tabeli w BD i przerzucenie obliczeń odległości między magazynami do backendu</w:t>
+      </w:r>
+    </w:p>
+    <w:p>
+      <w:r>
+        <w:t>Funkcjonalności na teraz:</w:t>
+      </w:r>
+    </w:p>
+    <w:p>
+      <w:pPr>
+        <w:pStyle w:val="Akapitzlist"/>
+        <w:numPr>
+          <w:ilvl w:val="0"/>
+          <w:numId w:val="16"/>
+        </w:numPr>
+      </w:pPr>
+      <w:r>
+        <w:t>Resources Create – dodanie tabeli „resources”, gdzie byłyby przedstawione jakimi produktami dysponuje dany magazyn – możliwość dodawania/aktualizowania surowców oraz przedstawienie ich wraz ze szczegółami danego „warehouse’u” – dodanie Warehouse Details</w:t>
+      </w:r>
+    </w:p>
+    <w:p>
+      <w:pPr>
+        <w:pStyle w:val="Akapitzlist"/>
+        <w:numPr>
+          <w:ilvl w:val="0"/>
+          <w:numId w:val="16"/>
+        </w:numPr>
+      </w:pPr>
+      <w:r>
+        <w:t>Resources Delivery – możliwość wybrania magazynu i produktu, którego w nim potrzeba – algorytm powinien wyznaczać trasę do magazynów, do których jest najbliżej i posiadają dany produkt</w:t>
+      </w:r>
+    </w:p>
+    <w:p>
+      <w:pPr>
+        <w:pStyle w:val="Akapitzlist"/>
+        <w:numPr>
+          <w:ilvl w:val="0"/>
+          <w:numId w:val="16"/>
+        </w:numPr>
+      </w:pPr>
+      <w:r>
+        <w:t>Users Create – dodanie użytkowników i wykonanie rejestracji i logowania na stronie</w:t>
+      </w:r>
+      <w:r>
+        <w:t xml:space="preserve"> – Spring Security</w:t>
+      </w:r>
+    </w:p>
+    <w:p>
+      <w:r>
+        <w:t>Technologie:</w:t>
+      </w:r>
+    </w:p>
+    <w:p>
+      <w:pPr>
+        <w:pStyle w:val="Akapitzlist"/>
+        <w:numPr>
+          <w:ilvl w:val="0"/>
+          <w:numId w:val="15"/>
+        </w:numPr>
+      </w:pPr>
+      <w:r>
+        <w:t>Przejść z RxJS na NgRX</w:t>
+      </w:r>
+    </w:p>
+    <w:p>
+      <w:pPr>
+        <w:pStyle w:val="Akapitzlist"/>
+        <w:numPr>
+          <w:ilvl w:val="0"/>
+          <w:numId w:val="15"/>
+        </w:numPr>
+      </w:pPr>
+      <w:r>
+        <w:t>Protractor – end to end testing</w:t>
+      </w:r>
+    </w:p>
+    <w:p>
+      <w:pPr>
+        <w:pStyle w:val="Akapitzlist"/>
+        <w:numPr>
+          <w:ilvl w:val="0"/>
+          <w:numId w:val="15"/>
+        </w:numPr>
+      </w:pPr>
+      <w:r>
+        <w:t xml:space="preserve">Docker </w:t>
+      </w:r>
+    </w:p>
+    <w:p>
+      <w:pPr>
+        <w:pStyle w:val="Akapitzlist"/>
+        <w:numPr>
+          <w:ilvl w:val="0"/>
+          <w:numId w:val="15"/>
+        </w:numPr>
+      </w:pPr>
+      <w:r>
+        <w:t>Kubernetes</w:t>
+      </w:r>
+    </w:p>
+    <w:p>
+      <w:pPr>
+        <w:pStyle w:val="Akapitzlist"/>
+        <w:numPr>
+          <w:ilvl w:val="0"/>
+          <w:numId w:val="15"/>
+        </w:numPr>
+      </w:pPr>
+      <w:r>
+        <w:t>Jenkins</w:t>
+      </w:r>
+    </w:p>
+    <w:p>
+      <w:pPr>
+        <w:pStyle w:val="Akapitzlist"/>
+        <w:numPr>
+          <w:ilvl w:val="0"/>
+          <w:numId w:val="15"/>
+        </w:numPr>
+      </w:pPr>
+      <w:r>
+        <w:t>Wzorce projetkowe – poczytać, ale niekoniecznie się uczyć</w:t>
+      </w:r>
+    </w:p>
+    <w:p>
+      <w:pPr>
+        <w:pStyle w:val="Akapitzlist"/>
+        <w:numPr>
+          <w:ilvl w:val="0"/>
+          <w:numId w:val="15"/>
+        </w:numPr>
+      </w:pPr>
+      <w:r>
+        <w:t>SOLID</w:t>
+      </w:r>
+    </w:p>
+    <w:p>
+      <w:pPr>
+        <w:pStyle w:val="Akapitzlist"/>
+        <w:numPr>
+          <w:ilvl w:val="0"/>
+          <w:numId w:val="15"/>
+        </w:numPr>
+      </w:pPr>
+      <w:r>
+        <w:t>REST, SOAP</w:t>
+      </w:r>
+    </w:p>
+    <w:p>
+      <w:pPr>
+        <w:pStyle w:val="Akapitzlist"/>
+        <w:numPr>
+          <w:ilvl w:val="0"/>
+          <w:numId w:val="15"/>
+        </w:numPr>
+      </w:pPr>
+      <w:r>
+        <w:t>ORM</w:t>
+      </w:r>
+    </w:p>
+    <w:p>
+      <w:pPr>
+        <w:pStyle w:val="Akapitzlist"/>
+        <w:numPr>
+          <w:ilvl w:val="0"/>
+          <w:numId w:val="15"/>
+        </w:numPr>
+      </w:pPr>
+      <w:r>
+        <w:t>Git, Maven, Gradle</w:t>
+      </w:r>
+    </w:p>
+    <w:p>
+      <w:pPr>
+        <w:pStyle w:val="Akapitzlist"/>
+        <w:numPr>
+          <w:ilvl w:val="0"/>
+          <w:numId w:val="15"/>
+        </w:numPr>
+      </w:pPr>
+      <w:r>
+        <w:t>Spring Boot</w:t>
+      </w:r>
+    </w:p>
+    <w:p>
+      <w:pPr>
+        <w:pStyle w:val="Akapitzlist"/>
+        <w:numPr>
+          <w:ilvl w:val="0"/>
+          <w:numId w:val="15"/>
+        </w:numPr>
+      </w:pPr>
+      <w:r>
+        <w:t>Gerrit – code review</w:t>
+      </w:r>
+    </w:p>
+    <w:p>
+      <w:pPr>
+        <w:pStyle w:val="Akapitzlist"/>
+        <w:numPr>
+          <w:ilvl w:val="0"/>
+          <w:numId w:val="15"/>
+        </w:numPr>
+      </w:pPr>
+      <w:r>
+        <w:t>SonarQube, CheckStyle – analiza kodu do Jenkinsa (albo Mavena albo IntelliJ)</w:t>
+      </w:r>
+    </w:p>
+    <w:p>
+      <w:pPr>
+        <w:pStyle w:val="Akapitzlist"/>
+        <w:numPr>
+          <w:ilvl w:val="0"/>
+          <w:numId w:val="15"/>
+        </w:numPr>
+      </w:pPr>
+      <w:r>
+        <w:t>LESS, Sass, Stylus</w:t>
+      </w:r>
+      <w:r>
+        <w:t xml:space="preserve"> – CSS Preporcessor</w:t>
+      </w:r>
+    </w:p>
+    <w:p>
+      <w:pPr>
+        <w:pStyle w:val="Akapitzlist"/>
+        <w:numPr>
+          <w:ilvl w:val="0"/>
+          <w:numId w:val="15"/>
+        </w:numPr>
+      </w:pPr>
+      <w:r>
+        <w:t>Bootstrap</w:t>
+      </w:r>
+    </w:p>
+    <w:p>
+      <w:pPr>
+        <w:pStyle w:val="Akapitzlist"/>
+        <w:numPr>
+          <w:ilvl w:val="0"/>
+          <w:numId w:val="15"/>
+        </w:numPr>
+      </w:pPr>
+      <w:r>
+        <w:t>ngRX</w:t>
+      </w:r>
+    </w:p>
+    <w:p>
+      <w:pPr>
+        <w:pStyle w:val="Akapitzlist"/>
+        <w:numPr>
+          <w:ilvl w:val="0"/>
+          <w:numId w:val="15"/>
+        </w:numPr>
+      </w:pPr>
+      <w:r>
+        <w:t>Responsive Web Design</w:t>
+      </w:r>
+    </w:p>
+    <w:p>
+      <w:pPr>
+        <w:pStyle w:val="Akapitzlist"/>
+        <w:numPr>
+          <w:ilvl w:val="0"/>
+          <w:numId w:val="15"/>
+        </w:numPr>
+      </w:pPr>
+      <w:r>
+        <w:t>+Hadoop</w:t>
+      </w:r>
+    </w:p>
+    <w:p>
       <w:bookmarkStart w:id="0" w:name="_GoBack"/>
       <w:bookmarkEnd w:id="0"/>
-    </w:p>
-    <w:p>
-      <w:pPr>
-        <w:pStyle w:val="Akapitzlist"/>
-        <w:numPr>
-          <w:ilvl w:val="0"/>
-          <w:numId w:val="14"/>
-        </w:numPr>
-      </w:pPr>
-      <w:r>
-        <w:t xml:space="preserve">Route Details – poprawa algorytmu tak, by w przypadku statusu „NoRoute” trasa była dzielona na dwie i łączona linią i mimo wszystko pokazywana. </w:t>
-      </w:r>
-    </w:p>
-    <w:p>
-      <w:pPr>
-        <w:pStyle w:val="Akapitzlist"/>
-        <w:numPr>
-          <w:ilvl w:val="0"/>
-          <w:numId w:val="14"/>
-        </w:numPr>
-      </w:pPr>
-      <w:r>
-        <w:t xml:space="preserve">Destinations Create – </w:t>
-      </w:r>
-      <w:r>
-        <w:t>drugi algorytm, który sprawdzałby długość każdej możliwej trasy. Złożoność – n!</w:t>
-      </w:r>
-    </w:p>
-    <w:p>
-      <w:pPr>
-        <w:pStyle w:val="Akapitzlist"/>
-        <w:numPr>
-          <w:ilvl w:val="0"/>
-          <w:numId w:val="14"/>
-        </w:numPr>
-      </w:pPr>
-      <w:r>
-        <w:t>Add Distance – ewentualnie stworzenie tabeli w BD i przerzucenie obliczeń odległości między magazynami do backendu</w:t>
-      </w:r>
-    </w:p>
-    <w:p>
-      <w:r>
-        <w:t>Funkcjonalności na teraz:</w:t>
-      </w:r>
-    </w:p>
-    <w:p>
-      <w:pPr>
-        <w:pStyle w:val="Akapitzlist"/>
-        <w:numPr>
-          <w:ilvl w:val="0"/>
-          <w:numId w:val="16"/>
-        </w:numPr>
-      </w:pPr>
-      <w:r>
-        <w:t>Resources Create – dodanie tabeli „resources”, gdzie byłyby przedstawione jakimi produktami dysponuje dany magazyn – możliwość dodawania/aktualizowania surowców oraz przedstawienie ich wraz ze szczegółami danego „warehouse’u” – dodanie Warehouse Details</w:t>
-      </w:r>
-    </w:p>
-    <w:p>
-      <w:pPr>
-        <w:pStyle w:val="Akapitzlist"/>
-        <w:numPr>
-          <w:ilvl w:val="0"/>
-          <w:numId w:val="16"/>
-        </w:numPr>
-      </w:pPr>
-      <w:r>
-        <w:t>Resources Delivery – możliwość wybrania magazynu i produktu, którego w nim potrzeba – algorytm powinien wyznaczać trasę do magazynów, do których jest najbliżej i posiadają dany produkt</w:t>
-      </w:r>
-    </w:p>
-    <w:p>
-      <w:pPr>
-        <w:pStyle w:val="Akapitzlist"/>
-        <w:numPr>
-          <w:ilvl w:val="0"/>
-          <w:numId w:val="16"/>
-        </w:numPr>
-      </w:pPr>
-      <w:r>
-        <w:t>Users Create – dodanie użytkowników i wykonanie rejestracji i logowania na stronie</w:t>
-      </w:r>
-      <w:r>
-        <w:t xml:space="preserve"> – Spring Security</w:t>
-      </w:r>
-    </w:p>
-    <w:p>
-      <w:r>
-        <w:t>Technologie:</w:t>
-      </w:r>
-    </w:p>
-    <w:p>
-      <w:pPr>
-        <w:pStyle w:val="Akapitzlist"/>
-        <w:numPr>
-          <w:ilvl w:val="0"/>
-          <w:numId w:val="15"/>
-        </w:numPr>
-      </w:pPr>
-      <w:r>
-        <w:t>Protractor – end to end testing</w:t>
-      </w:r>
-    </w:p>
-    <w:p>
-      <w:pPr>
-        <w:pStyle w:val="Akapitzlist"/>
-        <w:numPr>
-          <w:ilvl w:val="0"/>
-          <w:numId w:val="15"/>
-        </w:numPr>
-      </w:pPr>
-      <w:r>
-        <w:t xml:space="preserve">Docker </w:t>
-      </w:r>
-    </w:p>
-    <w:p>
-      <w:pPr>
-        <w:pStyle w:val="Akapitzlist"/>
-        <w:numPr>
-          <w:ilvl w:val="0"/>
-          <w:numId w:val="15"/>
-        </w:numPr>
-      </w:pPr>
-      <w:r>
-        <w:t>Kubernetes</w:t>
-      </w:r>
-    </w:p>
-    <w:p>
-      <w:pPr>
-        <w:pStyle w:val="Akapitzlist"/>
-        <w:numPr>
-          <w:ilvl w:val="0"/>
-          <w:numId w:val="15"/>
-        </w:numPr>
-      </w:pPr>
-      <w:r>
-        <w:t>Jenkins</w:t>
-      </w:r>
-    </w:p>
-    <w:p>
-      <w:pPr>
-        <w:pStyle w:val="Akapitzlist"/>
-        <w:numPr>
-          <w:ilvl w:val="0"/>
-          <w:numId w:val="15"/>
-        </w:numPr>
-      </w:pPr>
-      <w:r>
-        <w:t>Wzorce projetkowe – poczytać, ale niekoniecznie się uczyć</w:t>
-      </w:r>
-    </w:p>
-    <w:p>
-      <w:pPr>
-        <w:pStyle w:val="Akapitzlist"/>
-        <w:numPr>
-          <w:ilvl w:val="0"/>
-          <w:numId w:val="15"/>
-        </w:numPr>
-      </w:pPr>
-      <w:r>
-        <w:t>SOLID</w:t>
-      </w:r>
-    </w:p>
-    <w:p>
-      <w:pPr>
-        <w:pStyle w:val="Akapitzlist"/>
-        <w:numPr>
-          <w:ilvl w:val="0"/>
-          <w:numId w:val="15"/>
-        </w:numPr>
-      </w:pPr>
-      <w:r>
-        <w:t>REST, SOAP</w:t>
-      </w:r>
-    </w:p>
-    <w:p>
-      <w:pPr>
-        <w:pStyle w:val="Akapitzlist"/>
-        <w:numPr>
-          <w:ilvl w:val="0"/>
-          <w:numId w:val="15"/>
-        </w:numPr>
-      </w:pPr>
-      <w:r>
-        <w:t>ORM</w:t>
-      </w:r>
-    </w:p>
-    <w:p>
-      <w:pPr>
-        <w:pStyle w:val="Akapitzlist"/>
-        <w:numPr>
-          <w:ilvl w:val="0"/>
-          <w:numId w:val="15"/>
-        </w:numPr>
-      </w:pPr>
-      <w:r>
-        <w:t>Git, Maven, Gradle</w:t>
-      </w:r>
-    </w:p>
-    <w:p>
-      <w:pPr>
-        <w:pStyle w:val="Akapitzlist"/>
-        <w:numPr>
-          <w:ilvl w:val="0"/>
-          <w:numId w:val="15"/>
-        </w:numPr>
-      </w:pPr>
-      <w:r>
-        <w:t>Spring Boot</w:t>
-      </w:r>
-    </w:p>
-    <w:p>
-      <w:pPr>
-        <w:pStyle w:val="Akapitzlist"/>
-        <w:numPr>
-          <w:ilvl w:val="0"/>
-          <w:numId w:val="15"/>
-        </w:numPr>
-      </w:pPr>
-      <w:r>
-        <w:t>Gerrit – code review</w:t>
-      </w:r>
-    </w:p>
-    <w:p>
-      <w:pPr>
-        <w:pStyle w:val="Akapitzlist"/>
-        <w:numPr>
-          <w:ilvl w:val="0"/>
-          <w:numId w:val="15"/>
-        </w:numPr>
-      </w:pPr>
-      <w:r>
-        <w:t>SonarQube, CheckStyle – analiza kodu do Jenkinsa (albo Mavena albo IntelliJ)</w:t>
-      </w:r>
-    </w:p>
-    <w:p>
-      <w:pPr>
-        <w:pStyle w:val="Akapitzlist"/>
-        <w:numPr>
-          <w:ilvl w:val="0"/>
-          <w:numId w:val="15"/>
-        </w:numPr>
-      </w:pPr>
-      <w:r>
-        <w:t>LESS, Sass, Stylus</w:t>
-      </w:r>
-      <w:r>
-        <w:t xml:space="preserve"> – CSS Preporcessor</w:t>
-      </w:r>
-    </w:p>
-    <w:p>
-      <w:pPr>
-        <w:pStyle w:val="Akapitzlist"/>
-        <w:numPr>
-          <w:ilvl w:val="0"/>
-          <w:numId w:val="15"/>
-        </w:numPr>
-      </w:pPr>
-      <w:r>
-        <w:t>Bootstrap</w:t>
-      </w:r>
-    </w:p>
-    <w:p>
-      <w:pPr>
-        <w:pStyle w:val="Akapitzlist"/>
-        <w:numPr>
-          <w:ilvl w:val="0"/>
-          <w:numId w:val="15"/>
-        </w:numPr>
-      </w:pPr>
-      <w:r>
-        <w:t>ngRX</w:t>
-      </w:r>
-    </w:p>
-    <w:p>
-      <w:pPr>
-        <w:pStyle w:val="Akapitzlist"/>
-        <w:numPr>
-          <w:ilvl w:val="0"/>
-          <w:numId w:val="15"/>
-        </w:numPr>
-      </w:pPr>
-      <w:r>
-        <w:t>Responsive Web Design</w:t>
-      </w:r>
-    </w:p>
-    <w:p>
-      <w:pPr>
-        <w:pStyle w:val="Akapitzlist"/>
-        <w:numPr>
-          <w:ilvl w:val="0"/>
-          <w:numId w:val="15"/>
-        </w:numPr>
-      </w:pPr>
-      <w:r>
-        <w:t>+Hadoop</w:t>
-      </w:r>
-    </w:p>
-    <w:p/>
-    <w:p>
-      <w:r>
-        <w:lastRenderedPageBreak/>
-        <w:br w:type="page"/>
-      </w:r>
     </w:p>
     <w:p>
       <w:r>

</xml_diff>

<commit_message>
Managment of resources works!
</commit_message>
<xml_diff>
--- a/Inżynierka/_Analysis.docx
+++ b/Inżynierka/_Analysis.docx
@@ -156,7 +156,7 @@
         </w:numPr>
       </w:pPr>
       <w:r>
-        <w:t>Resources Create – dodanie tabeli „resources”, gdzie byłyby przedstawione jakimi produktami dysponuje dany magazyn – możliwość dodawania/aktualizowania surowców oraz przedstawienie ich wraz ze szczegółami danego „warehouse’u” – dodanie Warehouse Details</w:t>
+        <w:t>Resources Delivery – możliwość wybrania magazynu i produktu, którego w nim potrzeba – algorytm powinien wyznaczać trasę do magazynów, do których jest najbliżej i posiadają dany produkt</w:t>
       </w:r>
     </w:p>
     <w:p>
@@ -168,267 +168,257 @@
         </w:numPr>
       </w:pPr>
       <w:r>
-        <w:t>Resources Delivery – możliwość wybrania magazynu i produktu, którego w nim potrzeba – algorytm powinien wyznaczać trasę do magazynów, do których jest najbliżej i posiadają dany produkt</w:t>
-      </w:r>
-    </w:p>
-    <w:p>
-      <w:pPr>
-        <w:pStyle w:val="Akapitzlist"/>
-        <w:numPr>
-          <w:ilvl w:val="0"/>
-          <w:numId w:val="16"/>
-        </w:numPr>
-      </w:pPr>
-      <w:r>
-        <w:t>Users Create – dodanie użytkowników i wykonanie rejestracji i logowania na stronie</w:t>
-      </w:r>
-      <w:r>
-        <w:t xml:space="preserve"> – Spring Security</w:t>
-      </w:r>
-    </w:p>
-    <w:p>
-      <w:r>
-        <w:t>Technologie:</w:t>
-      </w:r>
-    </w:p>
-    <w:p>
-      <w:pPr>
-        <w:pStyle w:val="Akapitzlist"/>
-        <w:numPr>
-          <w:ilvl w:val="0"/>
-          <w:numId w:val="15"/>
-        </w:numPr>
-      </w:pPr>
-      <w:r>
-        <w:t>Przejść z RxJS na NgRX</w:t>
-      </w:r>
-    </w:p>
-    <w:p>
-      <w:pPr>
-        <w:pStyle w:val="Akapitzlist"/>
-        <w:numPr>
-          <w:ilvl w:val="0"/>
-          <w:numId w:val="15"/>
-        </w:numPr>
-      </w:pPr>
-      <w:r>
-        <w:t>Protractor – end to end testing</w:t>
-      </w:r>
-    </w:p>
-    <w:p>
-      <w:pPr>
-        <w:pStyle w:val="Akapitzlist"/>
-        <w:numPr>
-          <w:ilvl w:val="0"/>
-          <w:numId w:val="15"/>
-        </w:numPr>
-      </w:pPr>
-      <w:r>
-        <w:t xml:space="preserve">Docker </w:t>
-      </w:r>
-    </w:p>
-    <w:p>
-      <w:pPr>
-        <w:pStyle w:val="Akapitzlist"/>
-        <w:numPr>
-          <w:ilvl w:val="0"/>
-          <w:numId w:val="15"/>
-        </w:numPr>
-      </w:pPr>
-      <w:r>
-        <w:t>Kubernetes</w:t>
-      </w:r>
-    </w:p>
-    <w:p>
-      <w:pPr>
-        <w:pStyle w:val="Akapitzlist"/>
-        <w:numPr>
-          <w:ilvl w:val="0"/>
-          <w:numId w:val="15"/>
-        </w:numPr>
-      </w:pPr>
-      <w:r>
-        <w:t>Jenkins</w:t>
-      </w:r>
-    </w:p>
-    <w:p>
-      <w:pPr>
-        <w:pStyle w:val="Akapitzlist"/>
-        <w:numPr>
-          <w:ilvl w:val="0"/>
-          <w:numId w:val="15"/>
-        </w:numPr>
-      </w:pPr>
-      <w:r>
-        <w:t>Wzorce projetkowe – poczytać, ale niekoniecznie się uczyć</w:t>
-      </w:r>
-    </w:p>
-    <w:p>
-      <w:pPr>
-        <w:pStyle w:val="Akapitzlist"/>
-        <w:numPr>
-          <w:ilvl w:val="0"/>
-          <w:numId w:val="15"/>
-        </w:numPr>
-      </w:pPr>
-      <w:r>
-        <w:t>SOLID</w:t>
-      </w:r>
-    </w:p>
-    <w:p>
-      <w:pPr>
-        <w:pStyle w:val="Akapitzlist"/>
-        <w:numPr>
-          <w:ilvl w:val="0"/>
-          <w:numId w:val="15"/>
-        </w:numPr>
-      </w:pPr>
-      <w:r>
-        <w:t>REST, SOAP</w:t>
-      </w:r>
-    </w:p>
-    <w:p>
-      <w:pPr>
-        <w:pStyle w:val="Akapitzlist"/>
-        <w:numPr>
-          <w:ilvl w:val="0"/>
-          <w:numId w:val="15"/>
-        </w:numPr>
-      </w:pPr>
-      <w:r>
-        <w:t>ORM</w:t>
-      </w:r>
-    </w:p>
-    <w:p>
-      <w:pPr>
-        <w:pStyle w:val="Akapitzlist"/>
-        <w:numPr>
-          <w:ilvl w:val="0"/>
-          <w:numId w:val="15"/>
-        </w:numPr>
-      </w:pPr>
-      <w:r>
-        <w:t>Git, Maven, Gradle</w:t>
-      </w:r>
-    </w:p>
-    <w:p>
-      <w:pPr>
-        <w:pStyle w:val="Akapitzlist"/>
-        <w:numPr>
-          <w:ilvl w:val="0"/>
-          <w:numId w:val="15"/>
-        </w:numPr>
-      </w:pPr>
-      <w:r>
-        <w:t>Spring Boot</w:t>
-      </w:r>
-    </w:p>
-    <w:p>
-      <w:pPr>
-        <w:pStyle w:val="Akapitzlist"/>
-        <w:numPr>
-          <w:ilvl w:val="0"/>
-          <w:numId w:val="15"/>
-        </w:numPr>
-      </w:pPr>
-      <w:r>
-        <w:t>Gerrit – code review</w:t>
-      </w:r>
-    </w:p>
-    <w:p>
-      <w:pPr>
-        <w:pStyle w:val="Akapitzlist"/>
-        <w:numPr>
-          <w:ilvl w:val="0"/>
-          <w:numId w:val="15"/>
-        </w:numPr>
-      </w:pPr>
-      <w:r>
-        <w:t>SonarQube, CheckStyle – analiza kodu do Jenkinsa (albo Mavena albo IntelliJ)</w:t>
-      </w:r>
-    </w:p>
-    <w:p>
-      <w:pPr>
-        <w:pStyle w:val="Akapitzlist"/>
-        <w:numPr>
-          <w:ilvl w:val="0"/>
-          <w:numId w:val="15"/>
-        </w:numPr>
-      </w:pPr>
-      <w:r>
-        <w:t>LESS, Sass, Stylus</w:t>
-      </w:r>
-      <w:r>
-        <w:t xml:space="preserve"> – CSS Preporcessor</w:t>
-      </w:r>
-    </w:p>
-    <w:p>
-      <w:pPr>
-        <w:pStyle w:val="Akapitzlist"/>
-        <w:numPr>
-          <w:ilvl w:val="0"/>
-          <w:numId w:val="15"/>
-        </w:numPr>
-      </w:pPr>
-      <w:r>
-        <w:t>Bootstrap</w:t>
-      </w:r>
-    </w:p>
-    <w:p>
-      <w:pPr>
-        <w:pStyle w:val="Akapitzlist"/>
-        <w:numPr>
-          <w:ilvl w:val="0"/>
-          <w:numId w:val="15"/>
-        </w:numPr>
-      </w:pPr>
-      <w:r>
-        <w:t>ngRX</w:t>
-      </w:r>
-    </w:p>
-    <w:p>
-      <w:pPr>
-        <w:pStyle w:val="Akapitzlist"/>
-        <w:numPr>
-          <w:ilvl w:val="0"/>
-          <w:numId w:val="15"/>
-        </w:numPr>
-      </w:pPr>
-      <w:r>
-        <w:t>Responsive Web Design</w:t>
-      </w:r>
-    </w:p>
-    <w:p>
-      <w:pPr>
-        <w:pStyle w:val="Akapitzlist"/>
-        <w:numPr>
-          <w:ilvl w:val="0"/>
-          <w:numId w:val="15"/>
-        </w:numPr>
-      </w:pPr>
-      <w:r>
-        <w:t>+Hadoop</w:t>
-      </w:r>
-    </w:p>
-    <w:p>
+        <w:t>Users Create – dodanie uży</w:t>
+      </w:r>
       <w:bookmarkStart w:id="0" w:name="_GoBack"/>
       <w:bookmarkEnd w:id="0"/>
-    </w:p>
-    <w:p>
+      <w:r>
+        <w:t>tkowników i wykonanie rejestracji i logowania na stronie</w:t>
+      </w:r>
+      <w:r>
+        <w:t xml:space="preserve"> – Spring Security</w:t>
+      </w:r>
+    </w:p>
+    <w:p>
+      <w:r>
+        <w:t>Technologie:</w:t>
+      </w:r>
+    </w:p>
+    <w:p>
+      <w:pPr>
+        <w:pStyle w:val="Akapitzlist"/>
+        <w:numPr>
+          <w:ilvl w:val="0"/>
+          <w:numId w:val="15"/>
+        </w:numPr>
+      </w:pPr>
+      <w:r>
+        <w:t>Przejść z RxJS na NgRX</w:t>
+      </w:r>
+    </w:p>
+    <w:p>
+      <w:pPr>
+        <w:pStyle w:val="Akapitzlist"/>
+        <w:numPr>
+          <w:ilvl w:val="0"/>
+          <w:numId w:val="15"/>
+        </w:numPr>
+      </w:pPr>
+      <w:r>
+        <w:t>Protractor – end to end testing</w:t>
+      </w:r>
+    </w:p>
+    <w:p>
+      <w:pPr>
+        <w:pStyle w:val="Akapitzlist"/>
+        <w:numPr>
+          <w:ilvl w:val="0"/>
+          <w:numId w:val="15"/>
+        </w:numPr>
+      </w:pPr>
+      <w:r>
+        <w:t xml:space="preserve">Docker </w:t>
+      </w:r>
+    </w:p>
+    <w:p>
+      <w:pPr>
+        <w:pStyle w:val="Akapitzlist"/>
+        <w:numPr>
+          <w:ilvl w:val="0"/>
+          <w:numId w:val="15"/>
+        </w:numPr>
+      </w:pPr>
+      <w:r>
+        <w:t>Kubernetes</w:t>
+      </w:r>
+    </w:p>
+    <w:p>
+      <w:pPr>
+        <w:pStyle w:val="Akapitzlist"/>
+        <w:numPr>
+          <w:ilvl w:val="0"/>
+          <w:numId w:val="15"/>
+        </w:numPr>
+      </w:pPr>
+      <w:r>
+        <w:t>Jenkins</w:t>
+      </w:r>
+    </w:p>
+    <w:p>
+      <w:pPr>
+        <w:pStyle w:val="Akapitzlist"/>
+        <w:numPr>
+          <w:ilvl w:val="0"/>
+          <w:numId w:val="15"/>
+        </w:numPr>
+      </w:pPr>
+      <w:r>
+        <w:t>Wzorce projetkowe – poczytać, ale niekoniecznie się uczyć</w:t>
+      </w:r>
+    </w:p>
+    <w:p>
+      <w:pPr>
+        <w:pStyle w:val="Akapitzlist"/>
+        <w:numPr>
+          <w:ilvl w:val="0"/>
+          <w:numId w:val="15"/>
+        </w:numPr>
+      </w:pPr>
+      <w:r>
+        <w:t>SOLID</w:t>
+      </w:r>
+    </w:p>
+    <w:p>
+      <w:pPr>
+        <w:pStyle w:val="Akapitzlist"/>
+        <w:numPr>
+          <w:ilvl w:val="0"/>
+          <w:numId w:val="15"/>
+        </w:numPr>
+      </w:pPr>
+      <w:r>
+        <w:t>REST, SOAP</w:t>
+      </w:r>
+    </w:p>
+    <w:p>
+      <w:pPr>
+        <w:pStyle w:val="Akapitzlist"/>
+        <w:numPr>
+          <w:ilvl w:val="0"/>
+          <w:numId w:val="15"/>
+        </w:numPr>
+      </w:pPr>
+      <w:r>
+        <w:t>ORM</w:t>
+      </w:r>
+    </w:p>
+    <w:p>
+      <w:pPr>
+        <w:pStyle w:val="Akapitzlist"/>
+        <w:numPr>
+          <w:ilvl w:val="0"/>
+          <w:numId w:val="15"/>
+        </w:numPr>
+      </w:pPr>
+      <w:r>
+        <w:t>Git, Maven, Gradle</w:t>
+      </w:r>
+    </w:p>
+    <w:p>
+      <w:pPr>
+        <w:pStyle w:val="Akapitzlist"/>
+        <w:numPr>
+          <w:ilvl w:val="0"/>
+          <w:numId w:val="15"/>
+        </w:numPr>
+      </w:pPr>
+      <w:r>
+        <w:t>Spring Boot</w:t>
+      </w:r>
+    </w:p>
+    <w:p>
+      <w:pPr>
+        <w:pStyle w:val="Akapitzlist"/>
+        <w:numPr>
+          <w:ilvl w:val="0"/>
+          <w:numId w:val="15"/>
+        </w:numPr>
+      </w:pPr>
+      <w:r>
+        <w:t>Gerrit – code review</w:t>
+      </w:r>
+    </w:p>
+    <w:p>
+      <w:pPr>
+        <w:pStyle w:val="Akapitzlist"/>
+        <w:numPr>
+          <w:ilvl w:val="0"/>
+          <w:numId w:val="15"/>
+        </w:numPr>
+      </w:pPr>
+      <w:r>
+        <w:t>SonarQube, CheckStyle – analiza kodu do Jenkinsa (albo Mavena albo IntelliJ)</w:t>
+      </w:r>
+    </w:p>
+    <w:p>
+      <w:pPr>
+        <w:pStyle w:val="Akapitzlist"/>
+        <w:numPr>
+          <w:ilvl w:val="0"/>
+          <w:numId w:val="15"/>
+        </w:numPr>
+      </w:pPr>
+      <w:r>
+        <w:t>LESS, Sass, Stylus</w:t>
+      </w:r>
+      <w:r>
+        <w:t xml:space="preserve"> – CSS Preporcessor</w:t>
+      </w:r>
+    </w:p>
+    <w:p>
+      <w:pPr>
+        <w:pStyle w:val="Akapitzlist"/>
+        <w:numPr>
+          <w:ilvl w:val="0"/>
+          <w:numId w:val="15"/>
+        </w:numPr>
+      </w:pPr>
+      <w:r>
+        <w:t>Bootstrap</w:t>
+      </w:r>
+    </w:p>
+    <w:p>
+      <w:pPr>
+        <w:pStyle w:val="Akapitzlist"/>
+        <w:numPr>
+          <w:ilvl w:val="0"/>
+          <w:numId w:val="15"/>
+        </w:numPr>
+      </w:pPr>
+      <w:r>
+        <w:t>ngRX</w:t>
+      </w:r>
+    </w:p>
+    <w:p>
+      <w:pPr>
+        <w:pStyle w:val="Akapitzlist"/>
+        <w:numPr>
+          <w:ilvl w:val="0"/>
+          <w:numId w:val="15"/>
+        </w:numPr>
+      </w:pPr>
+      <w:r>
+        <w:t>Responsive Web Design</w:t>
+      </w:r>
+    </w:p>
+    <w:p>
+      <w:pPr>
+        <w:pStyle w:val="Akapitzlist"/>
+        <w:numPr>
+          <w:ilvl w:val="0"/>
+          <w:numId w:val="15"/>
+        </w:numPr>
+      </w:pPr>
+      <w:r>
+        <w:t>+Hadoop</w:t>
+      </w:r>
+    </w:p>
+    <w:p/>
+    <w:p>
+      <w:r>
+        <w:t>Database:</w:t>
+      </w:r>
+    </w:p>
+    <w:p>
+      <w:pPr>
+        <w:pStyle w:val="Akapitzlist"/>
+        <w:numPr>
+          <w:ilvl w:val="0"/>
+          <w:numId w:val="8"/>
+        </w:numPr>
+      </w:pPr>
       <w:r>
         <w:lastRenderedPageBreak/>
-        <w:t>Database:</w:t>
-      </w:r>
-    </w:p>
-    <w:p>
-      <w:pPr>
-        <w:pStyle w:val="Akapitzlist"/>
-        <w:numPr>
-          <w:ilvl w:val="0"/>
-          <w:numId w:val="8"/>
-        </w:numPr>
-      </w:pPr>
-      <w:r>
         <w:t>Location</w:t>
       </w:r>
     </w:p>

</xml_diff>

<commit_message>
New route computing - by resources
</commit_message>
<xml_diff>
--- a/Inżynierka/_Analysis.docx
+++ b/Inżynierka/_Analysis.docx
@@ -168,464 +168,481 @@
         </w:numPr>
       </w:pPr>
       <w:r>
-        <w:t>Users Create – dodanie uży</w:t>
+        <w:t>Users Create – dodanie użytkowników i wykonanie rejestracji i logowania na stronie</w:t>
+      </w:r>
+      <w:r>
+        <w:t xml:space="preserve"> – Spring Security</w:t>
+      </w:r>
+    </w:p>
+    <w:p>
+      <w:r>
+        <w:t>Technologie:</w:t>
+      </w:r>
+    </w:p>
+    <w:p>
+      <w:pPr>
+        <w:pStyle w:val="Akapitzlist"/>
+        <w:numPr>
+          <w:ilvl w:val="0"/>
+          <w:numId w:val="15"/>
+        </w:numPr>
+      </w:pPr>
+      <w:r>
+        <w:t>Przejść z RxJS na NgRX</w:t>
+      </w:r>
+    </w:p>
+    <w:p>
+      <w:pPr>
+        <w:pStyle w:val="Akapitzlist"/>
+        <w:numPr>
+          <w:ilvl w:val="0"/>
+          <w:numId w:val="15"/>
+        </w:numPr>
+      </w:pPr>
+      <w:r>
+        <w:t>Angular Material</w:t>
+      </w:r>
+    </w:p>
+    <w:p>
+      <w:pPr>
+        <w:pStyle w:val="Akapitzlist"/>
+        <w:numPr>
+          <w:ilvl w:val="0"/>
+          <w:numId w:val="15"/>
+        </w:numPr>
+      </w:pPr>
+      <w:r>
+        <w:t>Protractor – end to end testing</w:t>
+      </w:r>
+    </w:p>
+    <w:p>
+      <w:pPr>
+        <w:pStyle w:val="Akapitzlist"/>
+        <w:numPr>
+          <w:ilvl w:val="0"/>
+          <w:numId w:val="15"/>
+        </w:numPr>
+      </w:pPr>
+      <w:r>
+        <w:t xml:space="preserve">Docker </w:t>
+      </w:r>
+    </w:p>
+    <w:p>
+      <w:pPr>
+        <w:pStyle w:val="Akapitzlist"/>
+        <w:numPr>
+          <w:ilvl w:val="0"/>
+          <w:numId w:val="15"/>
+        </w:numPr>
+      </w:pPr>
+      <w:r>
+        <w:t>Kubernetes</w:t>
+      </w:r>
+    </w:p>
+    <w:p>
+      <w:pPr>
+        <w:pStyle w:val="Akapitzlist"/>
+        <w:numPr>
+          <w:ilvl w:val="0"/>
+          <w:numId w:val="15"/>
+        </w:numPr>
+      </w:pPr>
+      <w:r>
+        <w:t>Jenkins</w:t>
+      </w:r>
+    </w:p>
+    <w:p>
+      <w:pPr>
+        <w:pStyle w:val="Akapitzlist"/>
+        <w:numPr>
+          <w:ilvl w:val="0"/>
+          <w:numId w:val="15"/>
+        </w:numPr>
+      </w:pPr>
+      <w:r>
+        <w:t>Wzorce projetkowe – poczytać, ale niekoniecznie się uczyć</w:t>
+      </w:r>
+    </w:p>
+    <w:p>
+      <w:pPr>
+        <w:pStyle w:val="Akapitzlist"/>
+        <w:numPr>
+          <w:ilvl w:val="0"/>
+          <w:numId w:val="15"/>
+        </w:numPr>
+      </w:pPr>
+      <w:r>
+        <w:t>SOLID</w:t>
+      </w:r>
+    </w:p>
+    <w:p>
+      <w:pPr>
+        <w:pStyle w:val="Akapitzlist"/>
+        <w:numPr>
+          <w:ilvl w:val="0"/>
+          <w:numId w:val="15"/>
+        </w:numPr>
+      </w:pPr>
+      <w:r>
+        <w:t>REST, SOAP</w:t>
+      </w:r>
+    </w:p>
+    <w:p>
+      <w:pPr>
+        <w:pStyle w:val="Akapitzlist"/>
+        <w:numPr>
+          <w:ilvl w:val="0"/>
+          <w:numId w:val="15"/>
+        </w:numPr>
+      </w:pPr>
+      <w:r>
+        <w:t>ORM</w:t>
+      </w:r>
+    </w:p>
+    <w:p>
+      <w:pPr>
+        <w:pStyle w:val="Akapitzlist"/>
+        <w:numPr>
+          <w:ilvl w:val="0"/>
+          <w:numId w:val="15"/>
+        </w:numPr>
+      </w:pPr>
+      <w:r>
+        <w:t>Git, Maven, Gradle</w:t>
+      </w:r>
+    </w:p>
+    <w:p>
+      <w:pPr>
+        <w:pStyle w:val="Akapitzlist"/>
+        <w:numPr>
+          <w:ilvl w:val="0"/>
+          <w:numId w:val="15"/>
+        </w:numPr>
+      </w:pPr>
+      <w:r>
+        <w:t>Spring Boot</w:t>
+      </w:r>
+    </w:p>
+    <w:p>
+      <w:pPr>
+        <w:pStyle w:val="Akapitzlist"/>
+        <w:numPr>
+          <w:ilvl w:val="0"/>
+          <w:numId w:val="15"/>
+        </w:numPr>
+      </w:pPr>
+      <w:r>
+        <w:t>Gerrit – code review</w:t>
+      </w:r>
+    </w:p>
+    <w:p>
+      <w:pPr>
+        <w:pStyle w:val="Akapitzlist"/>
+        <w:numPr>
+          <w:ilvl w:val="0"/>
+          <w:numId w:val="15"/>
+        </w:numPr>
+      </w:pPr>
+      <w:r>
+        <w:t>SonarQube, CheckStyle – analiza kodu do Jenkinsa (albo Mavena albo IntelliJ)</w:t>
+      </w:r>
+    </w:p>
+    <w:p>
+      <w:pPr>
+        <w:pStyle w:val="Akapitzlist"/>
+        <w:numPr>
+          <w:ilvl w:val="0"/>
+          <w:numId w:val="15"/>
+        </w:numPr>
+      </w:pPr>
+      <w:r>
+        <w:t>LESS, Sass, Stylus</w:t>
+      </w:r>
+      <w:r>
+        <w:t xml:space="preserve"> – CSS Preporcessor</w:t>
+      </w:r>
+    </w:p>
+    <w:p>
+      <w:pPr>
+        <w:pStyle w:val="Akapitzlist"/>
+        <w:numPr>
+          <w:ilvl w:val="0"/>
+          <w:numId w:val="15"/>
+        </w:numPr>
+      </w:pPr>
+      <w:r>
+        <w:t>Bootstrap</w:t>
+      </w:r>
+    </w:p>
+    <w:p>
+      <w:pPr>
+        <w:pStyle w:val="Akapitzlist"/>
+        <w:numPr>
+          <w:ilvl w:val="0"/>
+          <w:numId w:val="15"/>
+        </w:numPr>
+      </w:pPr>
+      <w:r>
+        <w:t>ngRX</w:t>
+      </w:r>
+    </w:p>
+    <w:p>
+      <w:pPr>
+        <w:pStyle w:val="Akapitzlist"/>
+        <w:numPr>
+          <w:ilvl w:val="0"/>
+          <w:numId w:val="15"/>
+        </w:numPr>
+      </w:pPr>
+      <w:r>
+        <w:t>Responsive Web Design</w:t>
+      </w:r>
+    </w:p>
+    <w:p>
+      <w:pPr>
+        <w:pStyle w:val="Akapitzlist"/>
+        <w:numPr>
+          <w:ilvl w:val="0"/>
+          <w:numId w:val="15"/>
+        </w:numPr>
+      </w:pPr>
+      <w:r>
+        <w:t>Hadoop</w:t>
+      </w:r>
+    </w:p>
+    <w:p/>
+    <w:p>
+      <w:r>
+        <w:br w:type="page"/>
+      </w:r>
+    </w:p>
+    <w:p>
+      <w:r>
+        <w:lastRenderedPageBreak/>
+        <w:t>Database:</w:t>
+      </w:r>
+    </w:p>
+    <w:p>
+      <w:pPr>
+        <w:pStyle w:val="Akapitzlist"/>
+        <w:numPr>
+          <w:ilvl w:val="0"/>
+          <w:numId w:val="8"/>
+        </w:numPr>
+      </w:pPr>
+      <w:r>
+        <w:t>Location</w:t>
+      </w:r>
+    </w:p>
+    <w:p>
+      <w:pPr>
+        <w:pStyle w:val="Akapitzlist"/>
+        <w:numPr>
+          <w:ilvl w:val="0"/>
+          <w:numId w:val="9"/>
+        </w:numPr>
+      </w:pPr>
+      <w:r>
+        <w:t>id – long</w:t>
+      </w:r>
+    </w:p>
+    <w:p>
+      <w:pPr>
+        <w:pStyle w:val="Akapitzlist"/>
+        <w:numPr>
+          <w:ilvl w:val="0"/>
+          <w:numId w:val="9"/>
+        </w:numPr>
+      </w:pPr>
+      <w:r>
+        <w:t>name - string</w:t>
+      </w:r>
+    </w:p>
+    <w:p>
+      <w:pPr>
+        <w:pStyle w:val="Akapitzlist"/>
+        <w:numPr>
+          <w:ilvl w:val="0"/>
+          <w:numId w:val="9"/>
+        </w:numPr>
+      </w:pPr>
+      <w:r>
+        <w:t>latitude – float</w:t>
+      </w:r>
+    </w:p>
+    <w:p>
+      <w:pPr>
+        <w:pStyle w:val="Akapitzlist"/>
+        <w:numPr>
+          <w:ilvl w:val="0"/>
+          <w:numId w:val="9"/>
+        </w:numPr>
+      </w:pPr>
+      <w:r>
+        <w:t>longitude – float</w:t>
+      </w:r>
+    </w:p>
+    <w:p>
+      <w:pPr>
+        <w:pStyle w:val="Akapitzlist"/>
+        <w:numPr>
+          <w:ilvl w:val="0"/>
+          <w:numId w:val="9"/>
+        </w:numPr>
+      </w:pPr>
+      <w:r>
+        <w:t>airport – boolean</w:t>
+      </w:r>
+    </w:p>
+    <w:p>
+      <w:pPr>
+        <w:pStyle w:val="Akapitzlist"/>
+        <w:numPr>
+          <w:ilvl w:val="0"/>
+          <w:numId w:val="9"/>
+        </w:numPr>
+      </w:pPr>
+      <w:r>
+        <w:t xml:space="preserve">seaport </w:t>
+      </w:r>
+      <w:r>
+        <w:t>–</w:t>
+      </w:r>
+      <w:r>
+        <w:t xml:space="preserve"> boolean</w:t>
+      </w:r>
+    </w:p>
+    <w:p>
+      <w:pPr>
+        <w:pStyle w:val="Akapitzlist"/>
+        <w:numPr>
+          <w:ilvl w:val="0"/>
+          <w:numId w:val="8"/>
+        </w:numPr>
+      </w:pPr>
+      <w:r>
+        <w:t>Route</w:t>
+      </w:r>
+    </w:p>
+    <w:p>
+      <w:pPr>
+        <w:pStyle w:val="Akapitzlist"/>
+        <w:numPr>
+          <w:ilvl w:val="0"/>
+          <w:numId w:val="10"/>
+        </w:numPr>
+      </w:pPr>
+      <w:r>
+        <w:t>id – long</w:t>
+      </w:r>
+    </w:p>
+    <w:p>
+      <w:pPr>
+        <w:pStyle w:val="Akapitzlist"/>
+        <w:numPr>
+          <w:ilvl w:val="0"/>
+          <w:numId w:val="10"/>
+        </w:numPr>
+      </w:pPr>
+      <w:r>
+        <w:t>name – string</w:t>
+      </w:r>
+    </w:p>
+    <w:p>
+      <w:pPr>
+        <w:pStyle w:val="Akapitzlist"/>
+        <w:numPr>
+          <w:ilvl w:val="0"/>
+          <w:numId w:val="10"/>
+        </w:numPr>
+      </w:pPr>
+      <w:r>
+        <w:t>id_first_warehouse – long</w:t>
+      </w:r>
+    </w:p>
+    <w:p>
+      <w:pPr>
+        <w:pStyle w:val="Akapitzlist"/>
+        <w:numPr>
+          <w:ilvl w:val="0"/>
+          <w:numId w:val="8"/>
+        </w:numPr>
+      </w:pPr>
+      <w:r>
+        <w:t>Destination</w:t>
+      </w:r>
+    </w:p>
+    <w:p>
+      <w:pPr>
+        <w:pStyle w:val="Akapitzlist"/>
+        <w:numPr>
+          <w:ilvl w:val="0"/>
+          <w:numId w:val="11"/>
+        </w:numPr>
+      </w:pPr>
+      <w:r>
+        <w:t>Id - long</w:t>
+      </w:r>
+    </w:p>
+    <w:p>
+      <w:pPr>
+        <w:pStyle w:val="Akapitzlist"/>
+        <w:numPr>
+          <w:ilvl w:val="0"/>
+          <w:numId w:val="11"/>
+        </w:numPr>
+      </w:pPr>
+      <w:r>
+        <w:t>id_route –</w:t>
+      </w:r>
+      <w:r>
+        <w:t xml:space="preserve"> long</w:t>
+      </w:r>
+    </w:p>
+    <w:p>
+      <w:pPr>
+        <w:pStyle w:val="Akapitzlist"/>
+        <w:numPr>
+          <w:ilvl w:val="0"/>
+          <w:numId w:val="11"/>
+        </w:numPr>
+      </w:pPr>
+      <w:r>
+        <w:t>id_warehouse - long</w:t>
+      </w:r>
+    </w:p>
+    <w:p>
+      <w:pPr>
+        <w:pStyle w:val="Akapitzlist"/>
+        <w:numPr>
+          <w:ilvl w:val="0"/>
+          <w:numId w:val="11"/>
+        </w:numPr>
+      </w:pPr>
+      <w:r>
+        <w:t>order - long</w:t>
+      </w:r>
+    </w:p>
+    <w:p>
+      <w:r>
+        <w:t>Opis wykonywanych zadań:</w:t>
+      </w:r>
+    </w:p>
+    <w:p>
+      <w:pPr>
+        <w:pStyle w:val="Akapitzlist"/>
+        <w:numPr>
+          <w:ilvl w:val="0"/>
+          <w:numId w:val="12"/>
+        </w:numPr>
+      </w:pPr>
+      <w:r>
+        <w:t xml:space="preserve">Pierwszym zadaniem jakie sobie narzuciłem było przypomnienie sobie podstaw Angulara, Springa, Hibernate’a, MySQLa oraz tego jak mogę je połączyć. Zajęło to pierwszych kilkanaście godzin wraz z przerobieniem paru tutoriali i próbą rozwiązania paru problemów, </w:t>
       </w:r>
       <w:bookmarkStart w:id="0" w:name="_GoBack"/>
       <w:bookmarkEnd w:id="0"/>
       <w:r>
-        <w:t>tkowników i wykonanie rejestracji i logowania na stronie</w:t>
-      </w:r>
-      <w:r>
-        <w:t xml:space="preserve"> – Spring Security</w:t>
-      </w:r>
-    </w:p>
-    <w:p>
-      <w:r>
-        <w:t>Technologie:</w:t>
-      </w:r>
-    </w:p>
-    <w:p>
-      <w:pPr>
-        <w:pStyle w:val="Akapitzlist"/>
-        <w:numPr>
-          <w:ilvl w:val="0"/>
-          <w:numId w:val="15"/>
-        </w:numPr>
-      </w:pPr>
-      <w:r>
-        <w:t>Przejść z RxJS na NgRX</w:t>
-      </w:r>
-    </w:p>
-    <w:p>
-      <w:pPr>
-        <w:pStyle w:val="Akapitzlist"/>
-        <w:numPr>
-          <w:ilvl w:val="0"/>
-          <w:numId w:val="15"/>
-        </w:numPr>
-      </w:pPr>
-      <w:r>
-        <w:t>Protractor – end to end testing</w:t>
-      </w:r>
-    </w:p>
-    <w:p>
-      <w:pPr>
-        <w:pStyle w:val="Akapitzlist"/>
-        <w:numPr>
-          <w:ilvl w:val="0"/>
-          <w:numId w:val="15"/>
-        </w:numPr>
-      </w:pPr>
-      <w:r>
-        <w:t xml:space="preserve">Docker </w:t>
-      </w:r>
-    </w:p>
-    <w:p>
-      <w:pPr>
-        <w:pStyle w:val="Akapitzlist"/>
-        <w:numPr>
-          <w:ilvl w:val="0"/>
-          <w:numId w:val="15"/>
-        </w:numPr>
-      </w:pPr>
-      <w:r>
-        <w:t>Kubernetes</w:t>
-      </w:r>
-    </w:p>
-    <w:p>
-      <w:pPr>
-        <w:pStyle w:val="Akapitzlist"/>
-        <w:numPr>
-          <w:ilvl w:val="0"/>
-          <w:numId w:val="15"/>
-        </w:numPr>
-      </w:pPr>
-      <w:r>
-        <w:t>Jenkins</w:t>
-      </w:r>
-    </w:p>
-    <w:p>
-      <w:pPr>
-        <w:pStyle w:val="Akapitzlist"/>
-        <w:numPr>
-          <w:ilvl w:val="0"/>
-          <w:numId w:val="15"/>
-        </w:numPr>
-      </w:pPr>
-      <w:r>
-        <w:t>Wzorce projetkowe – poczytać, ale niekoniecznie się uczyć</w:t>
-      </w:r>
-    </w:p>
-    <w:p>
-      <w:pPr>
-        <w:pStyle w:val="Akapitzlist"/>
-        <w:numPr>
-          <w:ilvl w:val="0"/>
-          <w:numId w:val="15"/>
-        </w:numPr>
-      </w:pPr>
-      <w:r>
-        <w:t>SOLID</w:t>
-      </w:r>
-    </w:p>
-    <w:p>
-      <w:pPr>
-        <w:pStyle w:val="Akapitzlist"/>
-        <w:numPr>
-          <w:ilvl w:val="0"/>
-          <w:numId w:val="15"/>
-        </w:numPr>
-      </w:pPr>
-      <w:r>
-        <w:t>REST, SOAP</w:t>
-      </w:r>
-    </w:p>
-    <w:p>
-      <w:pPr>
-        <w:pStyle w:val="Akapitzlist"/>
-        <w:numPr>
-          <w:ilvl w:val="0"/>
-          <w:numId w:val="15"/>
-        </w:numPr>
-      </w:pPr>
-      <w:r>
-        <w:t>ORM</w:t>
-      </w:r>
-    </w:p>
-    <w:p>
-      <w:pPr>
-        <w:pStyle w:val="Akapitzlist"/>
-        <w:numPr>
-          <w:ilvl w:val="0"/>
-          <w:numId w:val="15"/>
-        </w:numPr>
-      </w:pPr>
-      <w:r>
-        <w:t>Git, Maven, Gradle</w:t>
-      </w:r>
-    </w:p>
-    <w:p>
-      <w:pPr>
-        <w:pStyle w:val="Akapitzlist"/>
-        <w:numPr>
-          <w:ilvl w:val="0"/>
-          <w:numId w:val="15"/>
-        </w:numPr>
-      </w:pPr>
-      <w:r>
-        <w:t>Spring Boot</w:t>
-      </w:r>
-    </w:p>
-    <w:p>
-      <w:pPr>
-        <w:pStyle w:val="Akapitzlist"/>
-        <w:numPr>
-          <w:ilvl w:val="0"/>
-          <w:numId w:val="15"/>
-        </w:numPr>
-      </w:pPr>
-      <w:r>
-        <w:t>Gerrit – code review</w:t>
-      </w:r>
-    </w:p>
-    <w:p>
-      <w:pPr>
-        <w:pStyle w:val="Akapitzlist"/>
-        <w:numPr>
-          <w:ilvl w:val="0"/>
-          <w:numId w:val="15"/>
-        </w:numPr>
-      </w:pPr>
-      <w:r>
-        <w:t>SonarQube, CheckStyle – analiza kodu do Jenkinsa (albo Mavena albo IntelliJ)</w:t>
-      </w:r>
-    </w:p>
-    <w:p>
-      <w:pPr>
-        <w:pStyle w:val="Akapitzlist"/>
-        <w:numPr>
-          <w:ilvl w:val="0"/>
-          <w:numId w:val="15"/>
-        </w:numPr>
-      </w:pPr>
-      <w:r>
-        <w:t>LESS, Sass, Stylus</w:t>
-      </w:r>
-      <w:r>
-        <w:t xml:space="preserve"> – CSS Preporcessor</w:t>
-      </w:r>
-    </w:p>
-    <w:p>
-      <w:pPr>
-        <w:pStyle w:val="Akapitzlist"/>
-        <w:numPr>
-          <w:ilvl w:val="0"/>
-          <w:numId w:val="15"/>
-        </w:numPr>
-      </w:pPr>
-      <w:r>
-        <w:t>Bootstrap</w:t>
-      </w:r>
-    </w:p>
-    <w:p>
-      <w:pPr>
-        <w:pStyle w:val="Akapitzlist"/>
-        <w:numPr>
-          <w:ilvl w:val="0"/>
-          <w:numId w:val="15"/>
-        </w:numPr>
-      </w:pPr>
-      <w:r>
-        <w:t>ngRX</w:t>
-      </w:r>
-    </w:p>
-    <w:p>
-      <w:pPr>
-        <w:pStyle w:val="Akapitzlist"/>
-        <w:numPr>
-          <w:ilvl w:val="0"/>
-          <w:numId w:val="15"/>
-        </w:numPr>
-      </w:pPr>
-      <w:r>
-        <w:t>Responsive Web Design</w:t>
-      </w:r>
-    </w:p>
-    <w:p>
-      <w:pPr>
-        <w:pStyle w:val="Akapitzlist"/>
-        <w:numPr>
-          <w:ilvl w:val="0"/>
-          <w:numId w:val="15"/>
-        </w:numPr>
-      </w:pPr>
-      <w:r>
-        <w:t>+Hadoop</w:t>
-      </w:r>
-    </w:p>
-    <w:p/>
-    <w:p>
-      <w:r>
-        <w:t>Database:</w:t>
-      </w:r>
-    </w:p>
-    <w:p>
-      <w:pPr>
-        <w:pStyle w:val="Akapitzlist"/>
-        <w:numPr>
-          <w:ilvl w:val="0"/>
-          <w:numId w:val="8"/>
-        </w:numPr>
-      </w:pPr>
-      <w:r>
-        <w:lastRenderedPageBreak/>
-        <w:t>Location</w:t>
-      </w:r>
-    </w:p>
-    <w:p>
-      <w:pPr>
-        <w:pStyle w:val="Akapitzlist"/>
-        <w:numPr>
-          <w:ilvl w:val="0"/>
-          <w:numId w:val="9"/>
-        </w:numPr>
-      </w:pPr>
-      <w:r>
-        <w:t>id – long</w:t>
-      </w:r>
-    </w:p>
-    <w:p>
-      <w:pPr>
-        <w:pStyle w:val="Akapitzlist"/>
-        <w:numPr>
-          <w:ilvl w:val="0"/>
-          <w:numId w:val="9"/>
-        </w:numPr>
-      </w:pPr>
-      <w:r>
-        <w:t>name - string</w:t>
-      </w:r>
-    </w:p>
-    <w:p>
-      <w:pPr>
-        <w:pStyle w:val="Akapitzlist"/>
-        <w:numPr>
-          <w:ilvl w:val="0"/>
-          <w:numId w:val="9"/>
-        </w:numPr>
-      </w:pPr>
-      <w:r>
-        <w:t>latitude – float</w:t>
-      </w:r>
-    </w:p>
-    <w:p>
-      <w:pPr>
-        <w:pStyle w:val="Akapitzlist"/>
-        <w:numPr>
-          <w:ilvl w:val="0"/>
-          <w:numId w:val="9"/>
-        </w:numPr>
-      </w:pPr>
-      <w:r>
-        <w:t>longitude – float</w:t>
-      </w:r>
-    </w:p>
-    <w:p>
-      <w:pPr>
-        <w:pStyle w:val="Akapitzlist"/>
-        <w:numPr>
-          <w:ilvl w:val="0"/>
-          <w:numId w:val="9"/>
-        </w:numPr>
-      </w:pPr>
-      <w:r>
-        <w:t>airport – boolean</w:t>
-      </w:r>
-    </w:p>
-    <w:p>
-      <w:pPr>
-        <w:pStyle w:val="Akapitzlist"/>
-        <w:numPr>
-          <w:ilvl w:val="0"/>
-          <w:numId w:val="9"/>
-        </w:numPr>
-      </w:pPr>
-      <w:r>
-        <w:t xml:space="preserve">seaport </w:t>
-      </w:r>
-      <w:r>
-        <w:t>–</w:t>
-      </w:r>
-      <w:r>
-        <w:t xml:space="preserve"> boolean</w:t>
-      </w:r>
-    </w:p>
-    <w:p>
-      <w:pPr>
-        <w:pStyle w:val="Akapitzlist"/>
-        <w:numPr>
-          <w:ilvl w:val="0"/>
-          <w:numId w:val="8"/>
-        </w:numPr>
-      </w:pPr>
-      <w:r>
-        <w:t>Route</w:t>
-      </w:r>
-    </w:p>
-    <w:p>
-      <w:pPr>
-        <w:pStyle w:val="Akapitzlist"/>
-        <w:numPr>
-          <w:ilvl w:val="0"/>
-          <w:numId w:val="10"/>
-        </w:numPr>
-      </w:pPr>
-      <w:r>
-        <w:t>id – long</w:t>
-      </w:r>
-    </w:p>
-    <w:p>
-      <w:pPr>
-        <w:pStyle w:val="Akapitzlist"/>
-        <w:numPr>
-          <w:ilvl w:val="0"/>
-          <w:numId w:val="10"/>
-        </w:numPr>
-      </w:pPr>
-      <w:r>
-        <w:t>name – string</w:t>
-      </w:r>
-    </w:p>
-    <w:p>
-      <w:pPr>
-        <w:pStyle w:val="Akapitzlist"/>
-        <w:numPr>
-          <w:ilvl w:val="0"/>
-          <w:numId w:val="10"/>
-        </w:numPr>
-      </w:pPr>
-      <w:r>
-        <w:t>id_first_warehouse – long</w:t>
-      </w:r>
-    </w:p>
-    <w:p>
-      <w:pPr>
-        <w:pStyle w:val="Akapitzlist"/>
-        <w:numPr>
-          <w:ilvl w:val="0"/>
-          <w:numId w:val="8"/>
-        </w:numPr>
-      </w:pPr>
-      <w:r>
-        <w:t>Destination</w:t>
-      </w:r>
-    </w:p>
-    <w:p>
-      <w:pPr>
-        <w:pStyle w:val="Akapitzlist"/>
-        <w:numPr>
-          <w:ilvl w:val="0"/>
-          <w:numId w:val="11"/>
-        </w:numPr>
-      </w:pPr>
-      <w:r>
-        <w:t>Id - long</w:t>
-      </w:r>
-    </w:p>
-    <w:p>
-      <w:pPr>
-        <w:pStyle w:val="Akapitzlist"/>
-        <w:numPr>
-          <w:ilvl w:val="0"/>
-          <w:numId w:val="11"/>
-        </w:numPr>
-      </w:pPr>
-      <w:r>
-        <w:t>id_route –</w:t>
-      </w:r>
-      <w:r>
-        <w:t xml:space="preserve"> long</w:t>
-      </w:r>
-    </w:p>
-    <w:p>
-      <w:pPr>
-        <w:pStyle w:val="Akapitzlist"/>
-        <w:numPr>
-          <w:ilvl w:val="0"/>
-          <w:numId w:val="11"/>
-        </w:numPr>
-      </w:pPr>
-      <w:r>
-        <w:t>id_warehouse - long</w:t>
-      </w:r>
-    </w:p>
-    <w:p>
-      <w:pPr>
-        <w:pStyle w:val="Akapitzlist"/>
-        <w:numPr>
-          <w:ilvl w:val="0"/>
-          <w:numId w:val="11"/>
-        </w:numPr>
-      </w:pPr>
-      <w:r>
-        <w:t>order - long</w:t>
-      </w:r>
-    </w:p>
-    <w:p>
-      <w:r>
-        <w:t>Opis wykonywanych zadań:</w:t>
-      </w:r>
-    </w:p>
-    <w:p>
-      <w:pPr>
-        <w:pStyle w:val="Akapitzlist"/>
-        <w:numPr>
-          <w:ilvl w:val="0"/>
-          <w:numId w:val="12"/>
-        </w:numPr>
-      </w:pPr>
-      <w:r>
-        <w:t>Pierwszym zadaniem jakie sobie narzuciłem było przypomnienie sobie podstaw Angulara, Springa, Hibernate’a, MySQLa oraz tego jak mogę je połączyć. Zajęło to pierwszych kilkanaście godzin wraz z przerobieniem paru tutoriali i próbą rozwiązania paru problemów, ale całe szczęście etap ten zajął znacznie krócej niż przy tworzeniu aplikacji na Programowanie Zdarzeniowe. Dało mi to podstawowe klasy, które mogłem potem wykorzysta</w:t>
+        <w:t>ale całe szczęście etap ten zajął znacznie krócej niż przy tworzeniu aplikacji na Programowanie Zdarzeniowe. Dało mi to podstawowe klasy, które mogłem potem wykorzysta</w:t>
       </w:r>
       <w:r>
         <w:t>ć przy tworzeniu właściwej aplikacji. Właśnie stąd są wszelkie elementy związane z Pracownikiem. Będzie to do usunięcia, póki co zostawiam wszystko jakby co.</w:t>

</xml_diff>

<commit_message>
Make route by resource
Doesn't work like it should, but it's always something. Of course I will have to fix this, because this is shameful.
</commit_message>
<xml_diff>
--- a/Inżynierka/_Analysis.docx
+++ b/Inżynierka/_Analysis.docx
@@ -143,6 +143,35 @@
       </w:r>
     </w:p>
     <w:p>
+      <w:pPr>
+        <w:pStyle w:val="Akapitzlist"/>
+        <w:numPr>
+          <w:ilvl w:val="0"/>
+          <w:numId w:val="14"/>
+        </w:numPr>
+      </w:pPr>
+      <w:r>
+        <w:t>Poprawić algorytm odpowiedzialny za tworzenie możliwości w jakich mogą się połączyć magazyny z surowcami</w:t>
+      </w:r>
+      <w:r>
+        <w:t>. Nic w nim nie działa tak jak powinno, ale w ogóle istnieje.</w:t>
+      </w:r>
+    </w:p>
+    <w:p>
+      <w:pPr>
+        <w:pStyle w:val="Akapitzlist"/>
+        <w:numPr>
+          <w:ilvl w:val="0"/>
+          <w:numId w:val="14"/>
+        </w:numPr>
+      </w:pPr>
+      <w:r>
+        <w:t>Dodanie wykresów</w:t>
+      </w:r>
+      <w:bookmarkStart w:id="0" w:name="_GoBack"/>
+      <w:bookmarkEnd w:id="0"/>
+    </w:p>
+    <w:p>
       <w:r>
         <w:t>Funkcjonalności na teraz:</w:t>
       </w:r>
@@ -156,7 +185,10 @@
         </w:numPr>
       </w:pPr>
       <w:r>
-        <w:t>Resources Delivery – możliwość wybrania magazynu i produktu, którego w nim potrzeba – algorytm powinien wyznaczać trasę do magazynów, do których jest najbliżej i posiadają dany produkt</w:t>
+        <w:t>Users Create – dodanie użytkowników i wykonanie rejestracji i logowania na stronie</w:t>
+      </w:r>
+      <w:r>
+        <w:t xml:space="preserve"> – Spring Security</w:t>
       </w:r>
     </w:p>
     <w:p>
@@ -168,10 +200,7 @@
         </w:numPr>
       </w:pPr>
       <w:r>
-        <w:t>Users Create – dodanie użytkowników i wykonanie rejestracji i logowania na stronie</w:t>
-      </w:r>
-      <w:r>
-        <w:t xml:space="preserve"> – Spring Security</w:t>
+        <w:t>Transport – dodanie tabeli w bazie danych, która by przetrzymywała informacje na temat tego jakie zasoby mają być przetransportowane w danej trasie.</w:t>
       </w:r>
     </w:p>
     <w:p>
@@ -236,7 +265,7 @@
         </w:numPr>
       </w:pPr>
       <w:r>
-        <w:t>Kubernetes</w:t>
+        <w:t>Jenkins</w:t>
       </w:r>
     </w:p>
     <w:p>
@@ -248,7 +277,7 @@
         </w:numPr>
       </w:pPr>
       <w:r>
-        <w:t>Jenkins</w:t>
+        <w:t>AWS</w:t>
       </w:r>
     </w:p>
     <w:p>
@@ -260,7 +289,7 @@
         </w:numPr>
       </w:pPr>
       <w:r>
-        <w:t>Wzorce projetkowe – poczytać, ale niekoniecznie się uczyć</w:t>
+        <w:t>SOLID</w:t>
       </w:r>
     </w:p>
     <w:p>
@@ -272,407 +301,9 @@
         </w:numPr>
       </w:pPr>
       <w:r>
-        <w:t>SOLID</w:t>
-      </w:r>
-    </w:p>
-    <w:p>
-      <w:pPr>
-        <w:pStyle w:val="Akapitzlist"/>
-        <w:numPr>
-          <w:ilvl w:val="0"/>
-          <w:numId w:val="15"/>
-        </w:numPr>
-      </w:pPr>
-      <w:r>
-        <w:t>REST, SOAP</w:t>
-      </w:r>
-    </w:p>
-    <w:p>
-      <w:pPr>
-        <w:pStyle w:val="Akapitzlist"/>
-        <w:numPr>
-          <w:ilvl w:val="0"/>
-          <w:numId w:val="15"/>
-        </w:numPr>
-      </w:pPr>
-      <w:r>
-        <w:t>ORM</w:t>
-      </w:r>
-    </w:p>
-    <w:p>
-      <w:pPr>
-        <w:pStyle w:val="Akapitzlist"/>
-        <w:numPr>
-          <w:ilvl w:val="0"/>
-          <w:numId w:val="15"/>
-        </w:numPr>
-      </w:pPr>
-      <w:r>
-        <w:t>Git, Maven, Gradle</w:t>
-      </w:r>
-    </w:p>
-    <w:p>
-      <w:pPr>
-        <w:pStyle w:val="Akapitzlist"/>
-        <w:numPr>
-          <w:ilvl w:val="0"/>
-          <w:numId w:val="15"/>
-        </w:numPr>
-      </w:pPr>
-      <w:r>
-        <w:t>Spring Boot</w:t>
-      </w:r>
-    </w:p>
-    <w:p>
-      <w:pPr>
-        <w:pStyle w:val="Akapitzlist"/>
-        <w:numPr>
-          <w:ilvl w:val="0"/>
-          <w:numId w:val="15"/>
-        </w:numPr>
-      </w:pPr>
-      <w:r>
-        <w:t>Gerrit – code review</w:t>
-      </w:r>
-    </w:p>
-    <w:p>
-      <w:pPr>
-        <w:pStyle w:val="Akapitzlist"/>
-        <w:numPr>
-          <w:ilvl w:val="0"/>
-          <w:numId w:val="15"/>
-        </w:numPr>
-      </w:pPr>
-      <w:r>
-        <w:t>SonarQube, CheckStyle – analiza kodu do Jenkinsa (albo Mavena albo IntelliJ)</w:t>
-      </w:r>
-    </w:p>
-    <w:p>
-      <w:pPr>
-        <w:pStyle w:val="Akapitzlist"/>
-        <w:numPr>
-          <w:ilvl w:val="0"/>
-          <w:numId w:val="15"/>
-        </w:numPr>
-      </w:pPr>
-      <w:r>
-        <w:t>LESS, Sass, Stylus</w:t>
-      </w:r>
-      <w:r>
-        <w:t xml:space="preserve"> – CSS Preporcessor</w:t>
-      </w:r>
-    </w:p>
-    <w:p>
-      <w:pPr>
-        <w:pStyle w:val="Akapitzlist"/>
-        <w:numPr>
-          <w:ilvl w:val="0"/>
-          <w:numId w:val="15"/>
-        </w:numPr>
-      </w:pPr>
-      <w:r>
-        <w:t>Bootstrap</w:t>
-      </w:r>
-    </w:p>
-    <w:p>
-      <w:pPr>
-        <w:pStyle w:val="Akapitzlist"/>
-        <w:numPr>
-          <w:ilvl w:val="0"/>
-          <w:numId w:val="15"/>
-        </w:numPr>
-      </w:pPr>
-      <w:r>
-        <w:t>ngRX</w:t>
-      </w:r>
-    </w:p>
-    <w:p>
-      <w:pPr>
-        <w:pStyle w:val="Akapitzlist"/>
-        <w:numPr>
-          <w:ilvl w:val="0"/>
-          <w:numId w:val="15"/>
-        </w:numPr>
-      </w:pPr>
-      <w:r>
-        <w:t>Responsive Web Design</w:t>
-      </w:r>
-    </w:p>
-    <w:p>
-      <w:pPr>
-        <w:pStyle w:val="Akapitzlist"/>
-        <w:numPr>
-          <w:ilvl w:val="0"/>
-          <w:numId w:val="15"/>
-        </w:numPr>
-      </w:pPr>
-      <w:r>
-        <w:t>Hadoop</w:t>
-      </w:r>
-    </w:p>
-    <w:p/>
-    <w:p>
-      <w:r>
-        <w:br w:type="page"/>
-      </w:r>
-    </w:p>
-    <w:p>
-      <w:r>
-        <w:lastRenderedPageBreak/>
-        <w:t>Database:</w:t>
-      </w:r>
-    </w:p>
-    <w:p>
-      <w:pPr>
-        <w:pStyle w:val="Akapitzlist"/>
-        <w:numPr>
-          <w:ilvl w:val="0"/>
-          <w:numId w:val="8"/>
-        </w:numPr>
-      </w:pPr>
-      <w:r>
-        <w:t>Location</w:t>
-      </w:r>
-    </w:p>
-    <w:p>
-      <w:pPr>
-        <w:pStyle w:val="Akapitzlist"/>
-        <w:numPr>
-          <w:ilvl w:val="0"/>
-          <w:numId w:val="9"/>
-        </w:numPr>
-      </w:pPr>
-      <w:r>
-        <w:t>id – long</w:t>
-      </w:r>
-    </w:p>
-    <w:p>
-      <w:pPr>
-        <w:pStyle w:val="Akapitzlist"/>
-        <w:numPr>
-          <w:ilvl w:val="0"/>
-          <w:numId w:val="9"/>
-        </w:numPr>
-      </w:pPr>
-      <w:r>
-        <w:t>name - string</w:t>
-      </w:r>
-    </w:p>
-    <w:p>
-      <w:pPr>
-        <w:pStyle w:val="Akapitzlist"/>
-        <w:numPr>
-          <w:ilvl w:val="0"/>
-          <w:numId w:val="9"/>
-        </w:numPr>
-      </w:pPr>
-      <w:r>
-        <w:t>latitude – float</w:t>
-      </w:r>
-    </w:p>
-    <w:p>
-      <w:pPr>
-        <w:pStyle w:val="Akapitzlist"/>
-        <w:numPr>
-          <w:ilvl w:val="0"/>
-          <w:numId w:val="9"/>
-        </w:numPr>
-      </w:pPr>
-      <w:r>
-        <w:t>longitude – float</w:t>
-      </w:r>
-    </w:p>
-    <w:p>
-      <w:pPr>
-        <w:pStyle w:val="Akapitzlist"/>
-        <w:numPr>
-          <w:ilvl w:val="0"/>
-          <w:numId w:val="9"/>
-        </w:numPr>
-      </w:pPr>
-      <w:r>
-        <w:t>airport – boolean</w:t>
-      </w:r>
-    </w:p>
-    <w:p>
-      <w:pPr>
-        <w:pStyle w:val="Akapitzlist"/>
-        <w:numPr>
-          <w:ilvl w:val="0"/>
-          <w:numId w:val="9"/>
-        </w:numPr>
-      </w:pPr>
-      <w:r>
-        <w:t xml:space="preserve">seaport </w:t>
-      </w:r>
-      <w:r>
-        <w:t>–</w:t>
-      </w:r>
-      <w:r>
-        <w:t xml:space="preserve"> boolean</w:t>
-      </w:r>
-    </w:p>
-    <w:p>
-      <w:pPr>
-        <w:pStyle w:val="Akapitzlist"/>
-        <w:numPr>
-          <w:ilvl w:val="0"/>
-          <w:numId w:val="8"/>
-        </w:numPr>
-      </w:pPr>
-      <w:r>
-        <w:t>Route</w:t>
-      </w:r>
-    </w:p>
-    <w:p>
-      <w:pPr>
-        <w:pStyle w:val="Akapitzlist"/>
-        <w:numPr>
-          <w:ilvl w:val="0"/>
-          <w:numId w:val="10"/>
-        </w:numPr>
-      </w:pPr>
-      <w:r>
-        <w:t>id – long</w:t>
-      </w:r>
-    </w:p>
-    <w:p>
-      <w:pPr>
-        <w:pStyle w:val="Akapitzlist"/>
-        <w:numPr>
-          <w:ilvl w:val="0"/>
-          <w:numId w:val="10"/>
-        </w:numPr>
-      </w:pPr>
-      <w:r>
-        <w:t>name – string</w:t>
-      </w:r>
-    </w:p>
-    <w:p>
-      <w:pPr>
-        <w:pStyle w:val="Akapitzlist"/>
-        <w:numPr>
-          <w:ilvl w:val="0"/>
-          <w:numId w:val="10"/>
-        </w:numPr>
-      </w:pPr>
-      <w:r>
-        <w:t>id_first_warehouse – long</w:t>
-      </w:r>
-    </w:p>
-    <w:p>
-      <w:pPr>
-        <w:pStyle w:val="Akapitzlist"/>
-        <w:numPr>
-          <w:ilvl w:val="0"/>
-          <w:numId w:val="8"/>
-        </w:numPr>
-      </w:pPr>
-      <w:r>
-        <w:t>Destination</w:t>
-      </w:r>
-    </w:p>
-    <w:p>
-      <w:pPr>
-        <w:pStyle w:val="Akapitzlist"/>
-        <w:numPr>
-          <w:ilvl w:val="0"/>
-          <w:numId w:val="11"/>
-        </w:numPr>
-      </w:pPr>
-      <w:r>
-        <w:t>Id - long</w:t>
-      </w:r>
-    </w:p>
-    <w:p>
-      <w:pPr>
-        <w:pStyle w:val="Akapitzlist"/>
-        <w:numPr>
-          <w:ilvl w:val="0"/>
-          <w:numId w:val="11"/>
-        </w:numPr>
-      </w:pPr>
-      <w:r>
-        <w:t>id_route –</w:t>
-      </w:r>
-      <w:r>
-        <w:t xml:space="preserve"> long</w:t>
-      </w:r>
-    </w:p>
-    <w:p>
-      <w:pPr>
-        <w:pStyle w:val="Akapitzlist"/>
-        <w:numPr>
-          <w:ilvl w:val="0"/>
-          <w:numId w:val="11"/>
-        </w:numPr>
-      </w:pPr>
-      <w:r>
-        <w:t>id_warehouse - long</w:t>
-      </w:r>
-    </w:p>
-    <w:p>
-      <w:pPr>
-        <w:pStyle w:val="Akapitzlist"/>
-        <w:numPr>
-          <w:ilvl w:val="0"/>
-          <w:numId w:val="11"/>
-        </w:numPr>
-      </w:pPr>
-      <w:r>
-        <w:t>order - long</w:t>
-      </w:r>
-    </w:p>
-    <w:p>
-      <w:r>
-        <w:t>Opis wykonywanych zadań:</w:t>
-      </w:r>
-    </w:p>
-    <w:p>
-      <w:pPr>
-        <w:pStyle w:val="Akapitzlist"/>
-        <w:numPr>
-          <w:ilvl w:val="0"/>
-          <w:numId w:val="12"/>
-        </w:numPr>
-      </w:pPr>
-      <w:r>
-        <w:t xml:space="preserve">Pierwszym zadaniem jakie sobie narzuciłem było przypomnienie sobie podstaw Angulara, Springa, Hibernate’a, MySQLa oraz tego jak mogę je połączyć. Zajęło to pierwszych kilkanaście godzin wraz z przerobieniem paru tutoriali i próbą rozwiązania paru problemów, </w:t>
-      </w:r>
-      <w:bookmarkStart w:id="0" w:name="_GoBack"/>
-      <w:bookmarkEnd w:id="0"/>
-      <w:r>
-        <w:t>ale całe szczęście etap ten zajął znacznie krócej niż przy tworzeniu aplikacji na Programowanie Zdarzeniowe. Dało mi to podstawowe klasy, które mogłem potem wykorzysta</w:t>
-      </w:r>
-      <w:r>
-        <w:t>ć przy tworzeniu właściwej aplikacji. Właśnie stąd są wszelkie elementy związane z Pracownikiem. Będzie to do usunięcia, póki co zostawiam wszystko jakby co.</w:t>
-      </w:r>
-    </w:p>
-    <w:p>
-      <w:pPr>
-        <w:pStyle w:val="Akapitzlist"/>
-        <w:numPr>
-          <w:ilvl w:val="0"/>
-          <w:numId w:val="12"/>
-        </w:numPr>
-      </w:pPr>
-      <w:r>
-        <w:t>Drugim zadaniem jakie postawiłem przed sobą było wykonanie pierwszej funkcjonalności mojej aplikacji internetowej jaką była możliwość dodawania magazynów na mapie, a także wyświetlania ich listy na mapie</w:t>
-      </w:r>
-    </w:p>
-    <w:p>
-      <w:pPr>
-        <w:pStyle w:val="Akapitzlist"/>
-        <w:numPr>
-          <w:ilvl w:val="0"/>
-          <w:numId w:val="12"/>
-        </w:numPr>
-      </w:pPr>
-      <w:r>
-        <w:t>Kolejnym zadaniem było dodanie możliwości dodawania tras, a także wyświetlania ich na liście oraz wchodzenie w ich szczegóły, gdzie widać listę magazynów będących częścią danej trasy oraz mapę, na której widać te magazyny oraz trasę między nimi. Kolejność magazynów wyznacza algorytm – pierwszy magazyn jest ustawiony przez użytkownika, reszta zostaje wyliczana, choć będzie to trzeba poprawić.</w:t>
-      </w:r>
-    </w:p>
-    <w:p/>
+        <w:t>Clean Code</w:t>
+      </w:r>
+    </w:p>
     <w:p/>
     <w:sectPr>
       <w:pgSz w:w="11906" w:h="16838"/>
@@ -2944,4 +2575,16 @@
     </a:ext>
   </a:extLst>
 </a:theme>
+</file>
+
+<file path=customXml/item1.xml><?xml version="1.0" encoding="utf-8"?>
+<b:Sources xmlns:b="http://schemas.openxmlformats.org/officeDocument/2006/bibliography" xmlns="http://schemas.openxmlformats.org/officeDocument/2006/bibliography" SelectedStyle="\APASixthEditionOfficeOnline.xsl" StyleName="APA" Version="6"/>
+</file>
+
+<file path=customXml/itemProps1.xml><?xml version="1.0" encoding="utf-8"?>
+<ds:datastoreItem xmlns:ds="http://schemas.openxmlformats.org/officeDocument/2006/customXml" ds:itemID="{091016CE-08DE-4007-A7DA-1B1573B10FED}">
+  <ds:schemaRefs>
+    <ds:schemaRef ds:uri="http://schemas.openxmlformats.org/officeDocument/2006/bibliography"/>
+  </ds:schemaRefs>
+</ds:datastoreItem>
 </file>
</xml_diff>

<commit_message>
Changed structure of frontend project
Created three new folders:
- components
- models
- services
</commit_message>
<xml_diff>
--- a/Inżynierka/_Analysis.docx
+++ b/Inżynierka/_Analysis.docx
@@ -168,8 +168,6 @@
       <w:r>
         <w:t>Dodanie wykresu do resource types</w:t>
       </w:r>
-      <w:bookmarkStart w:id="0" w:name="_GoBack"/>
-      <w:bookmarkEnd w:id="0"/>
     </w:p>
     <w:p>
       <w:pPr>
@@ -184,26 +182,27 @@
       </w:r>
     </w:p>
     <w:p>
-      <w:r>
-        <w:t>Funkcje</w:t>
-      </w:r>
-      <w:r>
-        <w:t xml:space="preserve"> na teraz:</w:t>
-      </w:r>
-    </w:p>
-    <w:p>
       <w:pPr>
         <w:pStyle w:val="Akapitzlist"/>
         <w:numPr>
           <w:ilvl w:val="0"/>
-          <w:numId w:val="16"/>
+          <w:numId w:val="14"/>
         </w:numPr>
       </w:pPr>
       <w:r>
-        <w:t>Users Create – dodanie użytkowników i wykonanie rejestracji i logowania na stronie</w:t>
-      </w:r>
-      <w:r>
-        <w:t xml:space="preserve"> – Spring Security</w:t>
+        <w:t>Dodać główną stronę aplikacji</w:t>
+      </w:r>
+    </w:p>
+    <w:p>
+      <w:pPr>
+        <w:pStyle w:val="Akapitzlist"/>
+        <w:numPr>
+          <w:ilvl w:val="0"/>
+          <w:numId w:val="14"/>
+        </w:numPr>
+      </w:pPr>
+      <w:r>
+        <w:t>Dodać możliwość rejestracji i logowania</w:t>
       </w:r>
     </w:p>
     <w:p>
@@ -258,6 +257,8 @@
       <w:r>
         <w:t xml:space="preserve">Docker </w:t>
       </w:r>
+      <w:bookmarkStart w:id="0" w:name="_GoBack"/>
+      <w:bookmarkEnd w:id="0"/>
     </w:p>
     <w:p>
       <w:pPr>
@@ -2585,7 +2586,7 @@
 </file>
 
 <file path=customXml/itemProps1.xml><?xml version="1.0" encoding="utf-8"?>
-<ds:datastoreItem xmlns:ds="http://schemas.openxmlformats.org/officeDocument/2006/customXml" ds:itemID="{0B6359EC-EFCA-41AD-B272-1C89CEEA5FFB}">
+<ds:datastoreItem xmlns:ds="http://schemas.openxmlformats.org/officeDocument/2006/customXml" ds:itemID="{8BC21DD1-D6EA-4AF9-BED9-E986270F8CE2}">
   <ds:schemaRefs>
     <ds:schemaRef ds:uri="http://schemas.openxmlformats.org/officeDocument/2006/bibliography"/>
   </ds:schemaRefs>

</xml_diff>

<commit_message>
Cleaning and added new service
Added new service "Compute Order" with functions for basic compute order of destinations in route
</commit_message>
<xml_diff>
--- a/Inżynierka/_Analysis.docx
+++ b/Inżynierka/_Analysis.docx
@@ -4,7 +4,7 @@
   <w:body>
     <w:p>
       <w:r>
-        <w:t xml:space="preserve">Do poprawienia: </w:t>
+        <w:t>Do poprawienia:</w:t>
       </w:r>
     </w:p>
     <w:p>
@@ -12,14 +12,11 @@
         <w:pStyle w:val="Akapitzlist"/>
         <w:numPr>
           <w:ilvl w:val="0"/>
-          <w:numId w:val="14"/>
+          <w:numId w:val="18"/>
         </w:numPr>
       </w:pPr>
       <w:r>
-        <w:t>Wyskakujące błędy</w:t>
-      </w:r>
-      <w:r>
-        <w:t xml:space="preserve"> i zoptymalizowanie strony</w:t>
+        <w:t>Warehouse – Details – aktualizowanie listy zasobów po dodaniu nowego zasobu</w:t>
       </w:r>
     </w:p>
     <w:p>
@@ -27,11 +24,11 @@
         <w:pStyle w:val="Akapitzlist"/>
         <w:numPr>
           <w:ilvl w:val="0"/>
-          <w:numId w:val="14"/>
+          <w:numId w:val="18"/>
         </w:numPr>
       </w:pPr>
       <w:r>
-        <w:t>Usunąć powtarzający się kod</w:t>
+        <w:t>Warehouse – Details – aktualizowanie listy zasobów po usunięciu zasobu</w:t>
       </w:r>
     </w:p>
     <w:p>
@@ -39,11 +36,11 @@
         <w:pStyle w:val="Akapitzlist"/>
         <w:numPr>
           <w:ilvl w:val="0"/>
-          <w:numId w:val="14"/>
+          <w:numId w:val="18"/>
         </w:numPr>
       </w:pPr>
       <w:r>
-        <w:t>Pozmieniać strukturę plików we frontendzie – wrzucić modele do oddzielnego pliku i tak samo serwisy</w:t>
+        <w:t>Destinations – Create – zablokowanie możliwości dodawania tych samych punktów docelowych</w:t>
       </w:r>
     </w:p>
     <w:p>
@@ -51,17 +48,11 @@
         <w:pStyle w:val="Akapitzlist"/>
         <w:numPr>
           <w:ilvl w:val="0"/>
-          <w:numId w:val="14"/>
+          <w:numId w:val="18"/>
         </w:numPr>
       </w:pPr>
       <w:r>
-        <w:t>Odświeżanie list po aktualizacji</w:t>
-      </w:r>
-      <w:r>
-        <w:t>/dodaniu</w:t>
-      </w:r>
-      <w:r>
-        <w:t xml:space="preserve"> danych – obecnie jest jak jest.</w:t>
+        <w:t>Destinations – Create – usunięcie możliwości zatwierdzenia dodania nowych punktów docelowych gdzie jedna z nich jest pusta</w:t>
       </w:r>
     </w:p>
     <w:p>
@@ -69,11 +60,14 @@
         <w:pStyle w:val="Akapitzlist"/>
         <w:numPr>
           <w:ilvl w:val="0"/>
-          <w:numId w:val="14"/>
+          <w:numId w:val="18"/>
         </w:numPr>
       </w:pPr>
       <w:r>
-        <w:t>Destiations Create – usunąć błąd, który powstaje jak się zostawi któreś z pól jako puste</w:t>
+        <w:t xml:space="preserve">Destinatons – Create – poprawa </w:t>
+      </w:r>
+      <w:r>
+        <w:t>algorytmu odpowiedzialnego za wyznaczanie trasy przy wyborze brakującego zasobu</w:t>
       </w:r>
     </w:p>
     <w:p>
@@ -81,17 +75,11 @@
         <w:pStyle w:val="Akapitzlist"/>
         <w:numPr>
           <w:ilvl w:val="0"/>
-          <w:numId w:val="14"/>
+          <w:numId w:val="18"/>
         </w:numPr>
       </w:pPr>
       <w:r>
-        <w:t>Destinations Create – usuwać duplikaty</w:t>
-      </w:r>
-      <w:r>
-        <w:t xml:space="preserve"> dodawanych magazynów</w:t>
-      </w:r>
-      <w:r>
-        <w:t xml:space="preserve"> albo nie pozwalać na dodawanie duplikatów.</w:t>
+        <w:t>Destinations – Create – przeniesienie części kodu do nowego serwisu</w:t>
       </w:r>
     </w:p>
     <w:p>
@@ -99,115 +87,16 @@
         <w:pStyle w:val="Akapitzlist"/>
         <w:numPr>
           <w:ilvl w:val="0"/>
-          <w:numId w:val="14"/>
+          <w:numId w:val="18"/>
         </w:numPr>
       </w:pPr>
       <w:r>
-        <w:t>Route Update – zaktualizowanie „destinations” danej trasy.</w:t>
-      </w:r>
-    </w:p>
-    <w:p>
-      <w:pPr>
-        <w:pStyle w:val="Akapitzlist"/>
-        <w:numPr>
-          <w:ilvl w:val="0"/>
-          <w:numId w:val="14"/>
-        </w:numPr>
-      </w:pPr>
-      <w:r>
-        <w:t xml:space="preserve">Route Details – poprawa algorytmu tak, by w przypadku statusu „NoRoute” trasa była dzielona na dwie i łączona linią i mimo wszystko pokazywana. </w:t>
-      </w:r>
-    </w:p>
-    <w:p>
-      <w:pPr>
-        <w:pStyle w:val="Akapitzlist"/>
-        <w:numPr>
-          <w:ilvl w:val="0"/>
-          <w:numId w:val="14"/>
-        </w:numPr>
-      </w:pPr>
-      <w:r>
-        <w:t>Destinations Create – drugi algorytm, który sprawdzałby długość każdej możliwej trasy. Złożoność – n!</w:t>
-      </w:r>
-    </w:p>
-    <w:p>
-      <w:pPr>
-        <w:pStyle w:val="Akapitzlist"/>
-        <w:numPr>
-          <w:ilvl w:val="0"/>
-          <w:numId w:val="14"/>
-        </w:numPr>
-      </w:pPr>
-      <w:r>
-        <w:t>Add Distance – ewentualnie stworzenie tabeli w BD i przerzucenie obliczeń odległości między magazynami do backendu</w:t>
-      </w:r>
-    </w:p>
-    <w:p>
-      <w:pPr>
-        <w:pStyle w:val="Akapitzlist"/>
-        <w:numPr>
-          <w:ilvl w:val="0"/>
-          <w:numId w:val="14"/>
-        </w:numPr>
-      </w:pPr>
-      <w:r>
-        <w:t>Poprawić algorytm odpowiedzialny za tworzenie możliwości w jakich mogą się połączyć magazyny z surowcami</w:t>
-      </w:r>
-      <w:r>
-        <w:t>. Nic w nim nie działa tak jak powinno, ale w ogóle istnieje.</w:t>
-      </w:r>
-    </w:p>
-    <w:p>
-      <w:pPr>
-        <w:pStyle w:val="Akapitzlist"/>
-        <w:numPr>
-          <w:ilvl w:val="0"/>
-          <w:numId w:val="14"/>
-        </w:numPr>
-      </w:pPr>
-      <w:r>
-        <w:t>Dodanie wykresu do resource types</w:t>
-      </w:r>
-    </w:p>
-    <w:p>
-      <w:pPr>
-        <w:pStyle w:val="Akapitzlist"/>
-        <w:numPr>
-          <w:ilvl w:val="0"/>
-          <w:numId w:val="14"/>
-        </w:numPr>
-      </w:pPr>
-      <w:r>
-        <w:t>Usunąć seaport i airport</w:t>
-      </w:r>
-    </w:p>
-    <w:p>
-      <w:pPr>
-        <w:pStyle w:val="Akapitzlist"/>
-        <w:numPr>
-          <w:ilvl w:val="0"/>
-          <w:numId w:val="14"/>
-        </w:numPr>
-      </w:pPr>
-      <w:r>
-        <w:t>Dodać główną stronę aplikacji</w:t>
-      </w:r>
-    </w:p>
-    <w:p>
-      <w:pPr>
-        <w:pStyle w:val="Akapitzlist"/>
-        <w:numPr>
-          <w:ilvl w:val="0"/>
-          <w:numId w:val="14"/>
-        </w:numPr>
-      </w:pPr>
-      <w:r>
-        <w:t>Dodać możliwość rejestracji i logowania</w:t>
+        <w:t>Route Details – w przypadku statusu „NoRoute” podzielenie trasy tak, by trasa była ostatecznie wyznaczana</w:t>
       </w:r>
     </w:p>
     <w:p>
       <w:r>
-        <w:t>Technologie:</w:t>
+        <w:t>Do dodania:</w:t>
       </w:r>
     </w:p>
     <w:p>
@@ -215,11 +104,11 @@
         <w:pStyle w:val="Akapitzlist"/>
         <w:numPr>
           <w:ilvl w:val="0"/>
-          <w:numId w:val="15"/>
+          <w:numId w:val="19"/>
         </w:numPr>
       </w:pPr>
       <w:r>
-        <w:t>Przejść z RxJS na NgRX</w:t>
+        <w:t>Resource Type – List – wyświetlanie wykresu pokazującego rozkład zasobów w zależności od magazynu oraz od typu zasobu</w:t>
       </w:r>
     </w:p>
     <w:p>
@@ -227,11 +116,14 @@
         <w:pStyle w:val="Akapitzlist"/>
         <w:numPr>
           <w:ilvl w:val="0"/>
-          <w:numId w:val="15"/>
+          <w:numId w:val="19"/>
         </w:numPr>
       </w:pPr>
       <w:r>
-        <w:t>Angular Material</w:t>
+        <w:t>Login/Register – dodanie możliwości logowania na stronę, a jednocześnie zablokowania części funkcji aplikacji dla zwykłego użytkownika (poza zwykłym użytkownikiem byłby też administrator, który miałby dostęp do wszystkiego) – Spring Security</w:t>
+      </w:r>
+      <w:r>
+        <w:t xml:space="preserve"> oraz JWT</w:t>
       </w:r>
     </w:p>
     <w:p>
@@ -239,11 +131,11 @@
         <w:pStyle w:val="Akapitzlist"/>
         <w:numPr>
           <w:ilvl w:val="0"/>
-          <w:numId w:val="15"/>
+          <w:numId w:val="19"/>
         </w:numPr>
       </w:pPr>
       <w:r>
-        <w:t>Protractor – end to end testing</w:t>
+        <w:t>Distance – dodanie nowej tabeli w bazie danych, do której automatycznie dodawane by było kolejne rekordy wraz z dodawaniem magazynów. Tabela ta przedstawiałaby informacje na temat odległości między magazynami</w:t>
       </w:r>
     </w:p>
     <w:p>
@@ -251,11 +143,23 @@
         <w:pStyle w:val="Akapitzlist"/>
         <w:numPr>
           <w:ilvl w:val="0"/>
-          <w:numId w:val="15"/>
+          <w:numId w:val="19"/>
         </w:numPr>
       </w:pPr>
       <w:r>
-        <w:t xml:space="preserve">Docker </w:t>
+        <w:t>Route – distance – dodanie nowego atrybutu w bazie danych, który by przechowywał informację na temat długości danej trasy w liniach prostych przy wykorzystaniu wartości z tabeli „Distance”</w:t>
+      </w:r>
+    </w:p>
+    <w:p>
+      <w:pPr>
+        <w:pStyle w:val="Akapitzlist"/>
+        <w:numPr>
+          <w:ilvl w:val="0"/>
+          <w:numId w:val="19"/>
+        </w:numPr>
+      </w:pPr>
+      <w:r>
+        <w:t>ZDevOpsowanie aplikacji tak, by można było ją spokojnie uruchomić niezależnie od maszyny – wykorzystanie Dockera oraz AWS</w:t>
       </w:r>
       <w:bookmarkStart w:id="0" w:name="_GoBack"/>
       <w:bookmarkEnd w:id="0"/>
@@ -265,11 +169,11 @@
         <w:pStyle w:val="Akapitzlist"/>
         <w:numPr>
           <w:ilvl w:val="0"/>
-          <w:numId w:val="15"/>
+          <w:numId w:val="19"/>
         </w:numPr>
       </w:pPr>
       <w:r>
-        <w:t>Jenkins</w:t>
+        <w:t>Wykonanie testów end to end – Angular Protractor</w:t>
       </w:r>
     </w:p>
     <w:p>
@@ -277,11 +181,11 @@
         <w:pStyle w:val="Akapitzlist"/>
         <w:numPr>
           <w:ilvl w:val="0"/>
-          <w:numId w:val="15"/>
+          <w:numId w:val="19"/>
         </w:numPr>
       </w:pPr>
       <w:r>
-        <w:t>AWS</w:t>
+        <w:t>Obecnie reactive forms są wykonane przy użyciu RxJS. Przejść na NgRX.</w:t>
       </w:r>
     </w:p>
     <w:p>
@@ -289,26 +193,13 @@
         <w:pStyle w:val="Akapitzlist"/>
         <w:numPr>
           <w:ilvl w:val="0"/>
-          <w:numId w:val="15"/>
+          <w:numId w:val="19"/>
         </w:numPr>
       </w:pPr>
       <w:r>
-        <w:t>SOLID</w:t>
+        <w:t>Przejść na Angular Material z Bootstrap CSS.</w:t>
       </w:r>
     </w:p>
-    <w:p>
-      <w:pPr>
-        <w:pStyle w:val="Akapitzlist"/>
-        <w:numPr>
-          <w:ilvl w:val="0"/>
-          <w:numId w:val="15"/>
-        </w:numPr>
-      </w:pPr>
-      <w:r>
-        <w:t>Clean Code</w:t>
-      </w:r>
-    </w:p>
-    <w:p/>
     <w:sectPr>
       <w:pgSz w:w="11906" w:h="16838"/>
       <w:pgMar w:top="1417" w:right="1417" w:bottom="1417" w:left="1417" w:header="708" w:footer="708" w:gutter="0"/>
@@ -550,6 +441,95 @@
     </w:lvl>
   </w:abstractNum>
   <w:abstractNum w:abstractNumId="2" w15:restartNumberingAfterBreak="0">
+    <w:nsid w:val="0C8B725B"/>
+    <w:multiLevelType w:val="hybridMultilevel"/>
+    <w:tmpl w:val="85AECE46"/>
+    <w:lvl w:ilvl="0" w:tplc="0415000F">
+      <w:start w:val="1"/>
+      <w:numFmt w:val="decimal"/>
+      <w:lvlText w:val="%1."/>
+      <w:lvlJc w:val="left"/>
+      <w:pPr>
+        <w:ind w:left="720" w:hanging="360"/>
+      </w:pPr>
+      <w:rPr>
+        <w:rFonts w:hint="default"/>
+      </w:rPr>
+    </w:lvl>
+    <w:lvl w:ilvl="1" w:tplc="04150019" w:tentative="1">
+      <w:start w:val="1"/>
+      <w:numFmt w:val="lowerLetter"/>
+      <w:lvlText w:val="%2."/>
+      <w:lvlJc w:val="left"/>
+      <w:pPr>
+        <w:ind w:left="1440" w:hanging="360"/>
+      </w:pPr>
+    </w:lvl>
+    <w:lvl w:ilvl="2" w:tplc="0415001B" w:tentative="1">
+      <w:start w:val="1"/>
+      <w:numFmt w:val="lowerRoman"/>
+      <w:lvlText w:val="%3."/>
+      <w:lvlJc w:val="right"/>
+      <w:pPr>
+        <w:ind w:left="2160" w:hanging="180"/>
+      </w:pPr>
+    </w:lvl>
+    <w:lvl w:ilvl="3" w:tplc="0415000F" w:tentative="1">
+      <w:start w:val="1"/>
+      <w:numFmt w:val="decimal"/>
+      <w:lvlText w:val="%4."/>
+      <w:lvlJc w:val="left"/>
+      <w:pPr>
+        <w:ind w:left="2880" w:hanging="360"/>
+      </w:pPr>
+    </w:lvl>
+    <w:lvl w:ilvl="4" w:tplc="04150019" w:tentative="1">
+      <w:start w:val="1"/>
+      <w:numFmt w:val="lowerLetter"/>
+      <w:lvlText w:val="%5."/>
+      <w:lvlJc w:val="left"/>
+      <w:pPr>
+        <w:ind w:left="3600" w:hanging="360"/>
+      </w:pPr>
+    </w:lvl>
+    <w:lvl w:ilvl="5" w:tplc="0415001B" w:tentative="1">
+      <w:start w:val="1"/>
+      <w:numFmt w:val="lowerRoman"/>
+      <w:lvlText w:val="%6."/>
+      <w:lvlJc w:val="right"/>
+      <w:pPr>
+        <w:ind w:left="4320" w:hanging="180"/>
+      </w:pPr>
+    </w:lvl>
+    <w:lvl w:ilvl="6" w:tplc="0415000F" w:tentative="1">
+      <w:start w:val="1"/>
+      <w:numFmt w:val="decimal"/>
+      <w:lvlText w:val="%7."/>
+      <w:lvlJc w:val="left"/>
+      <w:pPr>
+        <w:ind w:left="5040" w:hanging="360"/>
+      </w:pPr>
+    </w:lvl>
+    <w:lvl w:ilvl="7" w:tplc="04150019" w:tentative="1">
+      <w:start w:val="1"/>
+      <w:numFmt w:val="lowerLetter"/>
+      <w:lvlText w:val="%8."/>
+      <w:lvlJc w:val="left"/>
+      <w:pPr>
+        <w:ind w:left="5760" w:hanging="360"/>
+      </w:pPr>
+    </w:lvl>
+    <w:lvl w:ilvl="8" w:tplc="0415001B" w:tentative="1">
+      <w:start w:val="1"/>
+      <w:numFmt w:val="lowerRoman"/>
+      <w:lvlText w:val="%9."/>
+      <w:lvlJc w:val="right"/>
+      <w:pPr>
+        <w:ind w:left="6480" w:hanging="180"/>
+      </w:pPr>
+    </w:lvl>
+  </w:abstractNum>
+  <w:abstractNum w:abstractNumId="3" w15:restartNumberingAfterBreak="0">
     <w:nsid w:val="1FD434E3"/>
     <w:multiLevelType w:val="hybridMultilevel"/>
     <w:tmpl w:val="93C8D148"/>
@@ -638,7 +618,7 @@
       </w:pPr>
     </w:lvl>
   </w:abstractNum>
-  <w:abstractNum w:abstractNumId="3" w15:restartNumberingAfterBreak="0">
+  <w:abstractNum w:abstractNumId="4" w15:restartNumberingAfterBreak="0">
     <w:nsid w:val="204E7F4C"/>
     <w:multiLevelType w:val="hybridMultilevel"/>
     <w:tmpl w:val="F3580C7C"/>
@@ -727,7 +707,7 @@
       </w:pPr>
     </w:lvl>
   </w:abstractNum>
-  <w:abstractNum w:abstractNumId="4" w15:restartNumberingAfterBreak="0">
+  <w:abstractNum w:abstractNumId="5" w15:restartNumberingAfterBreak="0">
     <w:nsid w:val="2DB36724"/>
     <w:multiLevelType w:val="hybridMultilevel"/>
     <w:tmpl w:val="12440452"/>
@@ -816,7 +796,7 @@
       </w:pPr>
     </w:lvl>
   </w:abstractNum>
-  <w:abstractNum w:abstractNumId="5" w15:restartNumberingAfterBreak="0">
+  <w:abstractNum w:abstractNumId="6" w15:restartNumberingAfterBreak="0">
     <w:nsid w:val="2FED5599"/>
     <w:multiLevelType w:val="hybridMultilevel"/>
     <w:tmpl w:val="E94EE66A"/>
@@ -905,7 +885,7 @@
       </w:pPr>
     </w:lvl>
   </w:abstractNum>
-  <w:abstractNum w:abstractNumId="6" w15:restartNumberingAfterBreak="0">
+  <w:abstractNum w:abstractNumId="7" w15:restartNumberingAfterBreak="0">
     <w:nsid w:val="30196EC4"/>
     <w:multiLevelType w:val="hybridMultilevel"/>
     <w:tmpl w:val="033A4A50"/>
@@ -994,7 +974,7 @@
       </w:pPr>
     </w:lvl>
   </w:abstractNum>
-  <w:abstractNum w:abstractNumId="7" w15:restartNumberingAfterBreak="0">
+  <w:abstractNum w:abstractNumId="8" w15:restartNumberingAfterBreak="0">
     <w:nsid w:val="39FD4C8F"/>
     <w:multiLevelType w:val="hybridMultilevel"/>
     <w:tmpl w:val="9710E5FC"/>
@@ -1083,7 +1063,96 @@
       </w:pPr>
     </w:lvl>
   </w:abstractNum>
-  <w:abstractNum w:abstractNumId="8" w15:restartNumberingAfterBreak="0">
+  <w:abstractNum w:abstractNumId="9" w15:restartNumberingAfterBreak="0">
+    <w:nsid w:val="4461732B"/>
+    <w:multiLevelType w:val="hybridMultilevel"/>
+    <w:tmpl w:val="4EAA451A"/>
+    <w:lvl w:ilvl="0" w:tplc="0415000F">
+      <w:start w:val="1"/>
+      <w:numFmt w:val="decimal"/>
+      <w:lvlText w:val="%1."/>
+      <w:lvlJc w:val="left"/>
+      <w:pPr>
+        <w:ind w:left="720" w:hanging="360"/>
+      </w:pPr>
+      <w:rPr>
+        <w:rFonts w:hint="default"/>
+      </w:rPr>
+    </w:lvl>
+    <w:lvl w:ilvl="1" w:tplc="04150019" w:tentative="1">
+      <w:start w:val="1"/>
+      <w:numFmt w:val="lowerLetter"/>
+      <w:lvlText w:val="%2."/>
+      <w:lvlJc w:val="left"/>
+      <w:pPr>
+        <w:ind w:left="1440" w:hanging="360"/>
+      </w:pPr>
+    </w:lvl>
+    <w:lvl w:ilvl="2" w:tplc="0415001B" w:tentative="1">
+      <w:start w:val="1"/>
+      <w:numFmt w:val="lowerRoman"/>
+      <w:lvlText w:val="%3."/>
+      <w:lvlJc w:val="right"/>
+      <w:pPr>
+        <w:ind w:left="2160" w:hanging="180"/>
+      </w:pPr>
+    </w:lvl>
+    <w:lvl w:ilvl="3" w:tplc="0415000F" w:tentative="1">
+      <w:start w:val="1"/>
+      <w:numFmt w:val="decimal"/>
+      <w:lvlText w:val="%4."/>
+      <w:lvlJc w:val="left"/>
+      <w:pPr>
+        <w:ind w:left="2880" w:hanging="360"/>
+      </w:pPr>
+    </w:lvl>
+    <w:lvl w:ilvl="4" w:tplc="04150019" w:tentative="1">
+      <w:start w:val="1"/>
+      <w:numFmt w:val="lowerLetter"/>
+      <w:lvlText w:val="%5."/>
+      <w:lvlJc w:val="left"/>
+      <w:pPr>
+        <w:ind w:left="3600" w:hanging="360"/>
+      </w:pPr>
+    </w:lvl>
+    <w:lvl w:ilvl="5" w:tplc="0415001B" w:tentative="1">
+      <w:start w:val="1"/>
+      <w:numFmt w:val="lowerRoman"/>
+      <w:lvlText w:val="%6."/>
+      <w:lvlJc w:val="right"/>
+      <w:pPr>
+        <w:ind w:left="4320" w:hanging="180"/>
+      </w:pPr>
+    </w:lvl>
+    <w:lvl w:ilvl="6" w:tplc="0415000F" w:tentative="1">
+      <w:start w:val="1"/>
+      <w:numFmt w:val="decimal"/>
+      <w:lvlText w:val="%7."/>
+      <w:lvlJc w:val="left"/>
+      <w:pPr>
+        <w:ind w:left="5040" w:hanging="360"/>
+      </w:pPr>
+    </w:lvl>
+    <w:lvl w:ilvl="7" w:tplc="04150019" w:tentative="1">
+      <w:start w:val="1"/>
+      <w:numFmt w:val="lowerLetter"/>
+      <w:lvlText w:val="%8."/>
+      <w:lvlJc w:val="left"/>
+      <w:pPr>
+        <w:ind w:left="5760" w:hanging="360"/>
+      </w:pPr>
+    </w:lvl>
+    <w:lvl w:ilvl="8" w:tplc="0415001B" w:tentative="1">
+      <w:start w:val="1"/>
+      <w:numFmt w:val="lowerRoman"/>
+      <w:lvlText w:val="%9."/>
+      <w:lvlJc w:val="right"/>
+      <w:pPr>
+        <w:ind w:left="6480" w:hanging="180"/>
+      </w:pPr>
+    </w:lvl>
+  </w:abstractNum>
+  <w:abstractNum w:abstractNumId="10" w15:restartNumberingAfterBreak="0">
     <w:nsid w:val="4632290C"/>
     <w:multiLevelType w:val="hybridMultilevel"/>
     <w:tmpl w:val="382C4A18"/>
@@ -1172,7 +1241,7 @@
       </w:pPr>
     </w:lvl>
   </w:abstractNum>
-  <w:abstractNum w:abstractNumId="9" w15:restartNumberingAfterBreak="0">
+  <w:abstractNum w:abstractNumId="11" w15:restartNumberingAfterBreak="0">
     <w:nsid w:val="474A386D"/>
     <w:multiLevelType w:val="hybridMultilevel"/>
     <w:tmpl w:val="F6E65840"/>
@@ -1261,7 +1330,7 @@
       </w:pPr>
     </w:lvl>
   </w:abstractNum>
-  <w:abstractNum w:abstractNumId="10" w15:restartNumberingAfterBreak="0">
+  <w:abstractNum w:abstractNumId="12" w15:restartNumberingAfterBreak="0">
     <w:nsid w:val="5B3A7A5C"/>
     <w:multiLevelType w:val="hybridMultilevel"/>
     <w:tmpl w:val="AC804AA4"/>
@@ -1350,7 +1419,7 @@
       </w:pPr>
     </w:lvl>
   </w:abstractNum>
-  <w:abstractNum w:abstractNumId="11" w15:restartNumberingAfterBreak="0">
+  <w:abstractNum w:abstractNumId="13" w15:restartNumberingAfterBreak="0">
     <w:nsid w:val="5CE80284"/>
     <w:multiLevelType w:val="hybridMultilevel"/>
     <w:tmpl w:val="43381F6E"/>
@@ -1439,7 +1508,96 @@
       </w:pPr>
     </w:lvl>
   </w:abstractNum>
-  <w:abstractNum w:abstractNumId="12" w15:restartNumberingAfterBreak="0">
+  <w:abstractNum w:abstractNumId="14" w15:restartNumberingAfterBreak="0">
+    <w:nsid w:val="5D1A6B13"/>
+    <w:multiLevelType w:val="hybridMultilevel"/>
+    <w:tmpl w:val="AB520F36"/>
+    <w:lvl w:ilvl="0" w:tplc="0415000F">
+      <w:start w:val="1"/>
+      <w:numFmt w:val="decimal"/>
+      <w:lvlText w:val="%1."/>
+      <w:lvlJc w:val="left"/>
+      <w:pPr>
+        <w:ind w:left="720" w:hanging="360"/>
+      </w:pPr>
+      <w:rPr>
+        <w:rFonts w:hint="default"/>
+      </w:rPr>
+    </w:lvl>
+    <w:lvl w:ilvl="1" w:tplc="04150019" w:tentative="1">
+      <w:start w:val="1"/>
+      <w:numFmt w:val="lowerLetter"/>
+      <w:lvlText w:val="%2."/>
+      <w:lvlJc w:val="left"/>
+      <w:pPr>
+        <w:ind w:left="1440" w:hanging="360"/>
+      </w:pPr>
+    </w:lvl>
+    <w:lvl w:ilvl="2" w:tplc="0415001B" w:tentative="1">
+      <w:start w:val="1"/>
+      <w:numFmt w:val="lowerRoman"/>
+      <w:lvlText w:val="%3."/>
+      <w:lvlJc w:val="right"/>
+      <w:pPr>
+        <w:ind w:left="2160" w:hanging="180"/>
+      </w:pPr>
+    </w:lvl>
+    <w:lvl w:ilvl="3" w:tplc="0415000F" w:tentative="1">
+      <w:start w:val="1"/>
+      <w:numFmt w:val="decimal"/>
+      <w:lvlText w:val="%4."/>
+      <w:lvlJc w:val="left"/>
+      <w:pPr>
+        <w:ind w:left="2880" w:hanging="360"/>
+      </w:pPr>
+    </w:lvl>
+    <w:lvl w:ilvl="4" w:tplc="04150019" w:tentative="1">
+      <w:start w:val="1"/>
+      <w:numFmt w:val="lowerLetter"/>
+      <w:lvlText w:val="%5."/>
+      <w:lvlJc w:val="left"/>
+      <w:pPr>
+        <w:ind w:left="3600" w:hanging="360"/>
+      </w:pPr>
+    </w:lvl>
+    <w:lvl w:ilvl="5" w:tplc="0415001B" w:tentative="1">
+      <w:start w:val="1"/>
+      <w:numFmt w:val="lowerRoman"/>
+      <w:lvlText w:val="%6."/>
+      <w:lvlJc w:val="right"/>
+      <w:pPr>
+        <w:ind w:left="4320" w:hanging="180"/>
+      </w:pPr>
+    </w:lvl>
+    <w:lvl w:ilvl="6" w:tplc="0415000F" w:tentative="1">
+      <w:start w:val="1"/>
+      <w:numFmt w:val="decimal"/>
+      <w:lvlText w:val="%7."/>
+      <w:lvlJc w:val="left"/>
+      <w:pPr>
+        <w:ind w:left="5040" w:hanging="360"/>
+      </w:pPr>
+    </w:lvl>
+    <w:lvl w:ilvl="7" w:tplc="04150019" w:tentative="1">
+      <w:start w:val="1"/>
+      <w:numFmt w:val="lowerLetter"/>
+      <w:lvlText w:val="%8."/>
+      <w:lvlJc w:val="left"/>
+      <w:pPr>
+        <w:ind w:left="5760" w:hanging="360"/>
+      </w:pPr>
+    </w:lvl>
+    <w:lvl w:ilvl="8" w:tplc="0415001B" w:tentative="1">
+      <w:start w:val="1"/>
+      <w:numFmt w:val="lowerRoman"/>
+      <w:lvlText w:val="%9."/>
+      <w:lvlJc w:val="right"/>
+      <w:pPr>
+        <w:ind w:left="6480" w:hanging="180"/>
+      </w:pPr>
+    </w:lvl>
+  </w:abstractNum>
+  <w:abstractNum w:abstractNumId="15" w15:restartNumberingAfterBreak="0">
     <w:nsid w:val="5E081787"/>
     <w:multiLevelType w:val="hybridMultilevel"/>
     <w:tmpl w:val="17FC7E3C"/>
@@ -1528,7 +1686,7 @@
       </w:pPr>
     </w:lvl>
   </w:abstractNum>
-  <w:abstractNum w:abstractNumId="13" w15:restartNumberingAfterBreak="0">
+  <w:abstractNum w:abstractNumId="16" w15:restartNumberingAfterBreak="0">
     <w:nsid w:val="67597DA4"/>
     <w:multiLevelType w:val="hybridMultilevel"/>
     <w:tmpl w:val="F226477A"/>
@@ -1617,7 +1775,7 @@
       </w:pPr>
     </w:lvl>
   </w:abstractNum>
-  <w:abstractNum w:abstractNumId="14" w15:restartNumberingAfterBreak="0">
+  <w:abstractNum w:abstractNumId="17" w15:restartNumberingAfterBreak="0">
     <w:nsid w:val="69F47F7E"/>
     <w:multiLevelType w:val="hybridMultilevel"/>
     <w:tmpl w:val="F3CC8EF0"/>
@@ -1706,7 +1864,7 @@
       </w:pPr>
     </w:lvl>
   </w:abstractNum>
-  <w:abstractNum w:abstractNumId="15" w15:restartNumberingAfterBreak="0">
+  <w:abstractNum w:abstractNumId="18" w15:restartNumberingAfterBreak="0">
     <w:nsid w:val="755803AC"/>
     <w:multiLevelType w:val="hybridMultilevel"/>
     <w:tmpl w:val="A26E0428"/>
@@ -1796,52 +1954,61 @@
     </w:lvl>
   </w:abstractNum>
   <w:num w:numId="1">
-    <w:abstractNumId w:val="8"/>
+    <w:abstractNumId w:val="10"/>
   </w:num>
   <w:num w:numId="2">
     <w:abstractNumId w:val="1"/>
   </w:num>
   <w:num w:numId="3">
+    <w:abstractNumId w:val="4"/>
+  </w:num>
+  <w:num w:numId="4">
+    <w:abstractNumId w:val="7"/>
+  </w:num>
+  <w:num w:numId="5">
+    <w:abstractNumId w:val="15"/>
+  </w:num>
+  <w:num w:numId="6">
+    <w:abstractNumId w:val="6"/>
+  </w:num>
+  <w:num w:numId="7">
     <w:abstractNumId w:val="3"/>
   </w:num>
-  <w:num w:numId="4">
-    <w:abstractNumId w:val="6"/>
-  </w:num>
-  <w:num w:numId="5">
-    <w:abstractNumId w:val="12"/>
-  </w:num>
-  <w:num w:numId="6">
+  <w:num w:numId="8">
     <w:abstractNumId w:val="5"/>
   </w:num>
-  <w:num w:numId="7">
-    <w:abstractNumId w:val="2"/>
+  <w:num w:numId="9">
+    <w:abstractNumId w:val="13"/>
   </w:num>
-  <w:num w:numId="8">
-    <w:abstractNumId w:val="4"/>
+  <w:num w:numId="10">
+    <w:abstractNumId w:val="16"/>
   </w:num>
-  <w:num w:numId="9">
+  <w:num w:numId="11">
+    <w:abstractNumId w:val="17"/>
+  </w:num>
+  <w:num w:numId="12">
     <w:abstractNumId w:val="11"/>
   </w:num>
-  <w:num w:numId="10">
-    <w:abstractNumId w:val="13"/>
-  </w:num>
-  <w:num w:numId="11">
-    <w:abstractNumId w:val="14"/>
-  </w:num>
-  <w:num w:numId="12">
-    <w:abstractNumId w:val="9"/>
-  </w:num>
   <w:num w:numId="13">
-    <w:abstractNumId w:val="15"/>
+    <w:abstractNumId w:val="18"/>
   </w:num>
   <w:num w:numId="14">
     <w:abstractNumId w:val="0"/>
   </w:num>
   <w:num w:numId="15">
-    <w:abstractNumId w:val="7"/>
+    <w:abstractNumId w:val="8"/>
   </w:num>
   <w:num w:numId="16">
-    <w:abstractNumId w:val="10"/>
+    <w:abstractNumId w:val="12"/>
+  </w:num>
+  <w:num w:numId="17">
+    <w:abstractNumId w:val="2"/>
+  </w:num>
+  <w:num w:numId="18">
+    <w:abstractNumId w:val="14"/>
+  </w:num>
+  <w:num w:numId="19">
+    <w:abstractNumId w:val="9"/>
   </w:num>
 </w:numbering>
 </file>
@@ -2586,7 +2753,7 @@
 </file>
 
 <file path=customXml/itemProps1.xml><?xml version="1.0" encoding="utf-8"?>
-<ds:datastoreItem xmlns:ds="http://schemas.openxmlformats.org/officeDocument/2006/customXml" ds:itemID="{8BC21DD1-D6EA-4AF9-BED9-E986270F8CE2}">
+<ds:datastoreItem xmlns:ds="http://schemas.openxmlformats.org/officeDocument/2006/customXml" ds:itemID="{CFF0765A-063D-4083-899E-56C33F50DF97}">
   <ds:schemaRefs>
     <ds:schemaRef ds:uri="http://schemas.openxmlformats.org/officeDocument/2006/bibliography"/>
   </ds:schemaRefs>

</xml_diff>

<commit_message>
Something with create destinations by resource
</commit_message>
<xml_diff>
--- a/Inżynierka/_Analysis.docx
+++ b/Inżynierka/_Analysis.docx
@@ -69,6 +69,9 @@
       <w:r>
         <w:t>algorytmu odpowiedzialnego za wyznaczanie trasy przy wyborze brakującego zasobu</w:t>
       </w:r>
+      <w:r>
+        <w:t xml:space="preserve"> - tablice w results się duplikują</w:t>
+      </w:r>
     </w:p>
     <w:p>
       <w:pPr>
@@ -79,7 +82,7 @@
         </w:numPr>
       </w:pPr>
       <w:r>
-        <w:t>Destinations – Create – przeniesienie części kodu do nowego serwisu</w:t>
+        <w:t>Destinations – Create – obsłużyć wyjątek, gdy nie ma wystarczająco surowców, by móc stworzyć trasę</w:t>
       </w:r>
     </w:p>
     <w:p>
@@ -161,8 +164,6 @@
       <w:r>
         <w:t>ZDevOpsowanie aplikacji tak, by można było ją spokojnie uruchomić niezależnie od maszyny – wykorzystanie Dockera oraz AWS</w:t>
       </w:r>
-      <w:bookmarkStart w:id="0" w:name="_GoBack"/>
-      <w:bookmarkEnd w:id="0"/>
     </w:p>
     <w:p>
       <w:pPr>
@@ -173,19 +174,12 @@
         </w:numPr>
       </w:pPr>
       <w:r>
-        <w:t>Wykonanie testów end to end – Angular Protractor</w:t>
+        <w:t>Obecnie reactive forms są wykonane przy</w:t>
       </w:r>
-    </w:p>
-    <w:p>
-      <w:pPr>
-        <w:pStyle w:val="Akapitzlist"/>
-        <w:numPr>
-          <w:ilvl w:val="0"/>
-          <w:numId w:val="19"/>
-        </w:numPr>
-      </w:pPr>
+      <w:bookmarkStart w:id="0" w:name="_GoBack"/>
+      <w:bookmarkEnd w:id="0"/>
       <w:r>
-        <w:t>Obecnie reactive forms są wykonane przy użyciu RxJS. Przejść na NgRX.</w:t>
+        <w:t xml:space="preserve"> użyciu RxJS. Przejść na NgRX.</w:t>
       </w:r>
     </w:p>
     <w:p>
@@ -2753,7 +2747,7 @@
 </file>
 
 <file path=customXml/itemProps1.xml><?xml version="1.0" encoding="utf-8"?>
-<ds:datastoreItem xmlns:ds="http://schemas.openxmlformats.org/officeDocument/2006/customXml" ds:itemID="{CFF0765A-063D-4083-899E-56C33F50DF97}">
+<ds:datastoreItem xmlns:ds="http://schemas.openxmlformats.org/officeDocument/2006/customXml" ds:itemID="{59D07B38-B365-41F1-BF00-14BC8B66232E}">
   <ds:schemaRefs>
     <ds:schemaRef ds:uri="http://schemas.openxmlformats.org/officeDocument/2006/bibliography"/>
   </ds:schemaRefs>

</xml_diff>

<commit_message>
Added whole project to Docker Compose
It works!
And i fixed a problem with 404-error and shadows-icon.
</commit_message>
<xml_diff>
--- a/Inżynierka/_Analysis.docx
+++ b/Inżynierka/_Analysis.docx
@@ -150,7 +150,12 @@
         </w:numPr>
       </w:pPr>
       <w:r>
-        <w:t>Route – distance – dodanie nowego atrybutu w bazie danych, który by przechowywał informację na temat długości danej trasy w liniach prostych przy wykorzystaniu wartości z tabeli „Distance”</w:t>
+        <w:t>Route – distance – doda</w:t>
+      </w:r>
+      <w:bookmarkStart w:id="0" w:name="_GoBack"/>
+      <w:bookmarkEnd w:id="0"/>
+      <w:r>
+        <w:t>nie nowego atrybutu w bazie danych, który by przechowywał informację na temat długości danej trasy w liniach prostych przy wykorzystaniu wartości z tabeli „Distance”</w:t>
       </w:r>
     </w:p>
     <w:p>
@@ -162,36 +167,13 @@
         </w:numPr>
       </w:pPr>
       <w:r>
-        <w:t>ZDevOpsowanie aplikacji tak, by można było ją spokojnie uruchomić niezależnie od maszyny – wykorzystanie Dockera oraz AWS</w:t>
+        <w:t>ZDevOpsowanie aplikacji tak, by można było ją spokojnie uruchomić niezależnie od maszyny –</w:t>
       </w:r>
-    </w:p>
-    <w:p>
-      <w:pPr>
-        <w:pStyle w:val="Akapitzlist"/>
-        <w:numPr>
-          <w:ilvl w:val="0"/>
-          <w:numId w:val="19"/>
-        </w:numPr>
-      </w:pPr>
       <w:r>
-        <w:t>Obecnie reactive forms są wykonane przy</w:t>
+        <w:t xml:space="preserve"> </w:t>
       </w:r>
-      <w:bookmarkStart w:id="0" w:name="_GoBack"/>
-      <w:bookmarkEnd w:id="0"/>
       <w:r>
-        <w:t xml:space="preserve"> użyciu RxJS. Przejść na NgRX.</w:t>
-      </w:r>
-    </w:p>
-    <w:p>
-      <w:pPr>
-        <w:pStyle w:val="Akapitzlist"/>
-        <w:numPr>
-          <w:ilvl w:val="0"/>
-          <w:numId w:val="19"/>
-        </w:numPr>
-      </w:pPr>
-      <w:r>
-        <w:t>Przejść na Angular Material z Bootstrap CSS.</w:t>
+        <w:t>AWS</w:t>
       </w:r>
     </w:p>
     <w:sectPr>
@@ -2747,7 +2729,7 @@
 </file>
 
 <file path=customXml/itemProps1.xml><?xml version="1.0" encoding="utf-8"?>
-<ds:datastoreItem xmlns:ds="http://schemas.openxmlformats.org/officeDocument/2006/customXml" ds:itemID="{59D07B38-B365-41F1-BF00-14BC8B66232E}">
+<ds:datastoreItem xmlns:ds="http://schemas.openxmlformats.org/officeDocument/2006/customXml" ds:itemID="{4C1FFD1B-8AEB-4ACA-9672-B96851BA92FF}">
   <ds:schemaRefs>
     <ds:schemaRef ds:uri="http://schemas.openxmlformats.org/officeDocument/2006/bibliography"/>
   </ds:schemaRefs>

</xml_diff>

<commit_message>
Fixed problems with Warehouse Details
</commit_message>
<xml_diff>
--- a/Inżynierka/_Analysis.docx
+++ b/Inżynierka/_Analysis.docx
@@ -5,30 +5,6 @@
     <w:p>
       <w:r>
         <w:t>Do poprawienia:</w:t>
-      </w:r>
-    </w:p>
-    <w:p>
-      <w:pPr>
-        <w:pStyle w:val="Akapitzlist"/>
-        <w:numPr>
-          <w:ilvl w:val="0"/>
-          <w:numId w:val="18"/>
-        </w:numPr>
-      </w:pPr>
-      <w:r>
-        <w:t>Warehouse – Details – aktualizowanie listy zasobów po dodaniu nowego zasobu</w:t>
-      </w:r>
-    </w:p>
-    <w:p>
-      <w:pPr>
-        <w:pStyle w:val="Akapitzlist"/>
-        <w:numPr>
-          <w:ilvl w:val="0"/>
-          <w:numId w:val="18"/>
-        </w:numPr>
-      </w:pPr>
-      <w:r>
-        <w:t>Warehouse – Details – aktualizowanie listy zasobów po usunięciu zasobu</w:t>
       </w:r>
     </w:p>
     <w:p>
@@ -96,6 +72,8 @@
       <w:r>
         <w:t>Route Details – w przypadku statusu „NoRoute” podzielenie trasy tak, by trasa była ostatecznie wyznaczana</w:t>
       </w:r>
+      <w:bookmarkStart w:id="0" w:name="_GoBack"/>
+      <w:bookmarkEnd w:id="0"/>
     </w:p>
     <w:p>
       <w:r>
@@ -150,12 +128,7 @@
         </w:numPr>
       </w:pPr>
       <w:r>
-        <w:t>Route – distance – doda</w:t>
-      </w:r>
-      <w:bookmarkStart w:id="0" w:name="_GoBack"/>
-      <w:bookmarkEnd w:id="0"/>
-      <w:r>
-        <w:t>nie nowego atrybutu w bazie danych, który by przechowywał informację na temat długości danej trasy w liniach prostych przy wykorzystaniu wartości z tabeli „Distance”</w:t>
+        <w:t>Route – distance – dodanie nowego atrybutu w bazie danych, który by przechowywał informację na temat długości danej trasy w liniach prostych przy wykorzystaniu wartości z tabeli „Distance”</w:t>
       </w:r>
     </w:p>
     <w:p>
@@ -167,13 +140,7 @@
         </w:numPr>
       </w:pPr>
       <w:r>
-        <w:t>ZDevOpsowanie aplikacji tak, by można było ją spokojnie uruchomić niezależnie od maszyny –</w:t>
-      </w:r>
-      <w:r>
-        <w:t xml:space="preserve"> </w:t>
-      </w:r>
-      <w:r>
-        <w:t>AWS</w:t>
+        <w:t>Zrobienie testów – Jasmine oraz Karma, ale także end-to-end, czyli korzystając z Protractor. Oczywiście nie zaszkodzi też uzupełnić też testy jednostkowe w Java Spring.</w:t>
       </w:r>
     </w:p>
     <w:sectPr>
@@ -2729,7 +2696,7 @@
 </file>
 
 <file path=customXml/itemProps1.xml><?xml version="1.0" encoding="utf-8"?>
-<ds:datastoreItem xmlns:ds="http://schemas.openxmlformats.org/officeDocument/2006/customXml" ds:itemID="{4C1FFD1B-8AEB-4ACA-9672-B96851BA92FF}">
+<ds:datastoreItem xmlns:ds="http://schemas.openxmlformats.org/officeDocument/2006/customXml" ds:itemID="{50AA7959-FB17-4A99-A5C2-13DB29C11EEF}">
   <ds:schemaRefs>
     <ds:schemaRef ds:uri="http://schemas.openxmlformats.org/officeDocument/2006/bibliography"/>
   </ds:schemaRefs>

</xml_diff>

<commit_message>
Added markers with details on route details map
</commit_message>
<xml_diff>
--- a/Inżynierka/_Analysis.docx
+++ b/Inżynierka/_Analysis.docx
@@ -72,18 +72,6 @@
       <w:r>
         <w:t>Route Details – w przypadku statusu „NoRoute” podzielenie trasy tak, by trasa była ostatecznie wyznaczana</w:t>
       </w:r>
-    </w:p>
-    <w:p>
-      <w:pPr>
-        <w:pStyle w:val="Akapitzlist"/>
-        <w:numPr>
-          <w:ilvl w:val="0"/>
-          <w:numId w:val="18"/>
-        </w:numPr>
-      </w:pPr>
-      <w:r>
-        <w:t>Route Details – dodanie opisu do markerów – kolejność i nazwa magazynu</w:t>
-      </w:r>
       <w:bookmarkStart w:id="0" w:name="_GoBack"/>
       <w:bookmarkEnd w:id="0"/>
     </w:p>
@@ -153,6 +141,18 @@
       </w:pPr>
       <w:r>
         <w:t>Zrobienie testów – Jasmine oraz Karma, ale także end-to-end, czyli korzystając z Protractor. Oczywiście nie zaszkodzi też uzupełnić też testy jednostkowe w Java Spring.</w:t>
+      </w:r>
+    </w:p>
+    <w:p>
+      <w:pPr>
+        <w:pStyle w:val="Akapitzlist"/>
+        <w:numPr>
+          <w:ilvl w:val="0"/>
+          <w:numId w:val="19"/>
+        </w:numPr>
+      </w:pPr>
+      <w:r>
+        <w:t>Ewentualnie przerzucenie projektu do AWS.</w:t>
       </w:r>
     </w:p>
     <w:sectPr>
@@ -2708,7 +2708,7 @@
 </file>
 
 <file path=customXml/itemProps1.xml><?xml version="1.0" encoding="utf-8"?>
-<ds:datastoreItem xmlns:ds="http://schemas.openxmlformats.org/officeDocument/2006/customXml" ds:itemID="{6C937825-AEFE-462A-8462-9C8D867AB853}">
+<ds:datastoreItem xmlns:ds="http://schemas.openxmlformats.org/officeDocument/2006/customXml" ds:itemID="{DA17542F-C606-4D04-B53C-C4840166C12F}">
   <ds:schemaRefs>
     <ds:schemaRef ds:uri="http://schemas.openxmlformats.org/officeDocument/2006/bibliography"/>
   </ds:schemaRefs>

</xml_diff>

<commit_message>
Fixed bugs related to creating destinations
Fixed bugs:
- possibilty of adding null destinations
- possibility of adding duplicated destinations
</commit_message>
<xml_diff>
--- a/Inżynierka/_Analysis.docx
+++ b/Inżynierka/_Analysis.docx
@@ -16,7 +16,7 @@
         </w:numPr>
       </w:pPr>
       <w:r>
-        <w:t>Destinations – Create – zablokowanie możliwości dodawania tych samych punktów docelowych</w:t>
+        <w:t>Destinations – Create – obsłużyć wyjątek, gdy nie ma wystarczająco surowców, by móc stworzyć trasę</w:t>
       </w:r>
     </w:p>
     <w:p>
@@ -28,52 +28,8 @@
         </w:numPr>
       </w:pPr>
       <w:r>
-        <w:t>Destinations – Create – usunięcie możliwości zatwierdzenia dodania nowych punktów docelowych gdzie jedna z nich jest pusta</w:t>
-      </w:r>
-    </w:p>
-    <w:p>
-      <w:pPr>
-        <w:pStyle w:val="Akapitzlist"/>
-        <w:numPr>
-          <w:ilvl w:val="0"/>
-          <w:numId w:val="18"/>
-        </w:numPr>
-      </w:pPr>
-      <w:r>
-        <w:t xml:space="preserve">Destinatons – Create – poprawa </w:t>
-      </w:r>
-      <w:r>
-        <w:t>algorytmu odpowiedzialnego za wyznaczanie trasy przy wyborze brakującego zasobu</w:t>
-      </w:r>
-      <w:r>
-        <w:t xml:space="preserve"> - tablice w results się duplikują</w:t>
-      </w:r>
-    </w:p>
-    <w:p>
-      <w:pPr>
-        <w:pStyle w:val="Akapitzlist"/>
-        <w:numPr>
-          <w:ilvl w:val="0"/>
-          <w:numId w:val="18"/>
-        </w:numPr>
-      </w:pPr>
-      <w:r>
-        <w:t>Destinations – Create – obsłużyć wyjątek, gdy nie ma wystarczająco surowców, by móc stworzyć trasę</w:t>
-      </w:r>
-    </w:p>
-    <w:p>
-      <w:pPr>
-        <w:pStyle w:val="Akapitzlist"/>
-        <w:numPr>
-          <w:ilvl w:val="0"/>
-          <w:numId w:val="18"/>
-        </w:numPr>
-      </w:pPr>
-      <w:r>
         <w:t>Route Details – w przypadku statusu „NoRoute” podzielenie trasy tak, by trasa była ostatecznie wyznaczana</w:t>
       </w:r>
-      <w:bookmarkStart w:id="0" w:name="_GoBack"/>
-      <w:bookmarkEnd w:id="0"/>
     </w:p>
     <w:p>
       <w:r>
@@ -91,6 +47,8 @@
       <w:r>
         <w:t>Resource Type – List – wyświetlanie wykresu pokazującego rozkład zasobów w zależności od magazynu oraz od typu zasobu</w:t>
       </w:r>
+      <w:bookmarkStart w:id="0" w:name="_GoBack"/>
+      <w:bookmarkEnd w:id="0"/>
     </w:p>
     <w:p>
       <w:pPr>
@@ -2708,7 +2666,7 @@
 </file>
 
 <file path=customXml/itemProps1.xml><?xml version="1.0" encoding="utf-8"?>
-<ds:datastoreItem xmlns:ds="http://schemas.openxmlformats.org/officeDocument/2006/customXml" ds:itemID="{DA17542F-C606-4D04-B53C-C4840166C12F}">
+<ds:datastoreItem xmlns:ds="http://schemas.openxmlformats.org/officeDocument/2006/customXml" ds:itemID="{0B75D230-7DB2-4CCD-98A8-FF88222FC42B}">
   <ds:schemaRefs>
     <ds:schemaRef ds:uri="http://schemas.openxmlformats.org/officeDocument/2006/bibliography"/>
   </ds:schemaRefs>

</xml_diff>

<commit_message>
Fixed bug - Destinations Create
Removed possibilty of adding destinations, where there is not enough resouces of chosen type.
</commit_message>
<xml_diff>
--- a/Inżynierka/_Analysis.docx
+++ b/Inżynierka/_Analysis.docx
@@ -16,19 +16,12 @@
         </w:numPr>
       </w:pPr>
       <w:r>
-        <w:t>Destinations – Create – obsłużyć wyjątek, gdy nie ma wystarczająco surowców, by móc stworzyć trasę</w:t>
+        <w:t>Route Details – w przypadku statusu „NoRoute” podzielenie trasy tak, by trasa była ostatecznie wyznaczan</w:t>
       </w:r>
-    </w:p>
-    <w:p>
-      <w:pPr>
-        <w:pStyle w:val="Akapitzlist"/>
-        <w:numPr>
-          <w:ilvl w:val="0"/>
-          <w:numId w:val="18"/>
-        </w:numPr>
-      </w:pPr>
+      <w:bookmarkStart w:id="0" w:name="_GoBack"/>
+      <w:bookmarkEnd w:id="0"/>
       <w:r>
-        <w:t>Route Details – w przypadku statusu „NoRoute” podzielenie trasy tak, by trasa była ostatecznie wyznaczana</w:t>
+        <w:t>a</w:t>
       </w:r>
     </w:p>
     <w:p>
@@ -47,8 +40,6 @@
       <w:r>
         <w:t>Resource Type – List – wyświetlanie wykresu pokazującego rozkład zasobów w zależności od magazynu oraz od typu zasobu</w:t>
       </w:r>
-      <w:bookmarkStart w:id="0" w:name="_GoBack"/>
-      <w:bookmarkEnd w:id="0"/>
     </w:p>
     <w:p>
       <w:pPr>
@@ -2666,7 +2657,7 @@
 </file>
 
 <file path=customXml/itemProps1.xml><?xml version="1.0" encoding="utf-8"?>
-<ds:datastoreItem xmlns:ds="http://schemas.openxmlformats.org/officeDocument/2006/customXml" ds:itemID="{0B75D230-7DB2-4CCD-98A8-FF88222FC42B}">
+<ds:datastoreItem xmlns:ds="http://schemas.openxmlformats.org/officeDocument/2006/customXml" ds:itemID="{3F50C002-F0A3-454B-83CE-0B855AB71178}">
   <ds:schemaRefs>
     <ds:schemaRef ds:uri="http://schemas.openxmlformats.org/officeDocument/2006/bibliography"/>
   </ds:schemaRefs>

</xml_diff>

<commit_message>
Computing order of destinations in "resource route" - fixed algorythm
</commit_message>
<xml_diff>
--- a/Inżynierka/_Analysis.docx
+++ b/Inżynierka/_Analysis.docx
@@ -16,12 +16,72 @@
         </w:numPr>
       </w:pPr>
       <w:r>
-        <w:t>Route Details – w przypadku statusu „NoRoute” podzielenie trasy tak, by trasa była ostatecznie wyznaczan</w:t>
+        <w:t>Route Details – w przypadku statusu „NoRoute” podzielenie trasy tak, by trasa była ostatecznie wyznaczana</w:t>
+      </w:r>
+    </w:p>
+    <w:p>
+      <w:pPr>
+        <w:pStyle w:val="Akapitzlist"/>
+        <w:numPr>
+          <w:ilvl w:val="0"/>
+          <w:numId w:val="18"/>
+        </w:numPr>
+      </w:pPr>
+      <w:r>
+        <w:t>Destinations Create – poprawić działanie wyznaczania kolejności magazynów – obecnie działa bardzo losowo, raz jest prawidłowo, a innym razem kompletnie beznadziejnie</w:t>
       </w:r>
       <w:bookmarkStart w:id="0" w:name="_GoBack"/>
       <w:bookmarkEnd w:id="0"/>
+    </w:p>
+    <w:p>
+      <w:pPr>
+        <w:pStyle w:val="Akapitzlist"/>
+        <w:numPr>
+          <w:ilvl w:val="0"/>
+          <w:numId w:val="18"/>
+        </w:numPr>
+      </w:pPr>
       <w:r>
-        <w:t>a</w:t>
+        <w:t>Warehouse – Delete – jednoczesne usuwanie zasobów, które się w nim znajdowały</w:t>
+      </w:r>
+    </w:p>
+    <w:p>
+      <w:pPr>
+        <w:pStyle w:val="Akapitzlist"/>
+        <w:numPr>
+          <w:ilvl w:val="0"/>
+          <w:numId w:val="18"/>
+        </w:numPr>
+      </w:pPr>
+      <w:r>
+        <w:t>Route – Delete – jednoczesne usuwanie transportów, które się w nim znajdowały</w:t>
+      </w:r>
+    </w:p>
+    <w:p>
+      <w:pPr>
+        <w:pStyle w:val="Akapitzlist"/>
+        <w:numPr>
+          <w:ilvl w:val="0"/>
+          <w:numId w:val="18"/>
+        </w:numPr>
+      </w:pPr>
+      <w:r>
+        <w:t>Deletions – dodanie serwisu, który będzie na usuwanie obiektów oraz obiektów powiązanych z usuwanym obiektem (ale grunt, by można było usuwać zasoby podczas usuwania magazynu), ale chyba nie potrzebuję serwisu, może będę mógł się po prostu odwoływać do innych</w:t>
+      </w:r>
+      <w:r>
+        <w:t xml:space="preserve"> komponentów</w:t>
+      </w:r>
+    </w:p>
+    <w:p>
+      <w:pPr>
+        <w:pStyle w:val="Akapitzlist"/>
+        <w:numPr>
+          <w:ilvl w:val="0"/>
+          <w:numId w:val="18"/>
+        </w:numPr>
+      </w:pPr>
+      <w:r>
+        <w:t>Uporządkowanie kodu</w:t>
       </w:r>
     </w:p>
     <w:p>
@@ -101,7 +161,19 @@
         </w:numPr>
       </w:pPr>
       <w:r>
-        <w:t>Ewentualnie przerzucenie projektu do AWS.</w:t>
+        <w:t>Ewentualnie przerzucenie projektu do AWS lub skorzystanie z Jenkinsa.</w:t>
+      </w:r>
+    </w:p>
+    <w:p>
+      <w:pPr>
+        <w:pStyle w:val="Akapitzlist"/>
+        <w:numPr>
+          <w:ilvl w:val="0"/>
+          <w:numId w:val="19"/>
+        </w:numPr>
+      </w:pPr>
+      <w:r>
+        <w:t>SonarQube do analizy kodu</w:t>
       </w:r>
     </w:p>
     <w:sectPr>
@@ -2657,7 +2729,7 @@
 </file>
 
 <file path=customXml/itemProps1.xml><?xml version="1.0" encoding="utf-8"?>
-<ds:datastoreItem xmlns:ds="http://schemas.openxmlformats.org/officeDocument/2006/customXml" ds:itemID="{3F50C002-F0A3-454B-83CE-0B855AB71178}">
+<ds:datastoreItem xmlns:ds="http://schemas.openxmlformats.org/officeDocument/2006/customXml" ds:itemID="{49B3CBD6-1B10-4862-ACEB-D78469D72C20}">
   <ds:schemaRefs>
     <ds:schemaRef ds:uri="http://schemas.openxmlformats.org/officeDocument/2006/bibliography"/>
   </ds:schemaRefs>

</xml_diff>

<commit_message>
Added removal of elements related to deleted things
</commit_message>
<xml_diff>
--- a/Inżynierka/_Analysis.docx
+++ b/Inżynierka/_Analysis.docx
@@ -28,10 +28,11 @@
         </w:numPr>
       </w:pPr>
       <w:r>
-        <w:t>Destinations Create – poprawić działanie wyznaczania kolejności magazynów – obecnie działa bardzo losowo, raz jest prawidłowo, a innym razem kompletnie beznadziejnie</w:t>
+        <w:t>Sprawienie, by ładowanie elementów do tabelek odpowiednio działało</w:t>
       </w:r>
-      <w:bookmarkStart w:id="0" w:name="_GoBack"/>
-      <w:bookmarkEnd w:id="0"/>
+      <w:r>
+        <w:t xml:space="preserve"> – Angular Material?</w:t>
+      </w:r>
     </w:p>
     <w:p>
       <w:pPr>
@@ -42,47 +43,10 @@
         </w:numPr>
       </w:pPr>
       <w:r>
-        <w:t>Warehouse – Delete – jednoczesne usuwanie zasobów, które się w nim znajdowały</w:t>
+        <w:t>Destination – Create – generuje się nieprawidłowa kolejność czasami, a czasami prawidłowa – nie mam pojęcia dlaczego</w:t>
       </w:r>
-    </w:p>
-    <w:p>
-      <w:pPr>
-        <w:pStyle w:val="Akapitzlist"/>
-        <w:numPr>
-          <w:ilvl w:val="0"/>
-          <w:numId w:val="18"/>
-        </w:numPr>
-      </w:pPr>
-      <w:r>
-        <w:t>Route – Delete – jednoczesne usuwanie transportów, które się w nim znajdowały</w:t>
-      </w:r>
-    </w:p>
-    <w:p>
-      <w:pPr>
-        <w:pStyle w:val="Akapitzlist"/>
-        <w:numPr>
-          <w:ilvl w:val="0"/>
-          <w:numId w:val="18"/>
-        </w:numPr>
-      </w:pPr>
-      <w:r>
-        <w:t>Deletions – dodanie serwisu, który będzie na usuwanie obiektów oraz obiektów powiązanych z usuwanym obiektem (ale grunt, by można było usuwać zasoby podczas usuwania magazynu), ale chyba nie potrzebuję serwisu, może będę mógł się po prostu odwoływać do innych</w:t>
-      </w:r>
-      <w:r>
-        <w:t xml:space="preserve"> komponentów</w:t>
-      </w:r>
-    </w:p>
-    <w:p>
-      <w:pPr>
-        <w:pStyle w:val="Akapitzlist"/>
-        <w:numPr>
-          <w:ilvl w:val="0"/>
-          <w:numId w:val="18"/>
-        </w:numPr>
-      </w:pPr>
-      <w:r>
-        <w:t>Uporządkowanie kodu</w:t>
-      </w:r>
+      <w:bookmarkStart w:id="0" w:name="_GoBack"/>
+      <w:bookmarkEnd w:id="0"/>
     </w:p>
     <w:p>
       <w:r>
@@ -2729,7 +2693,7 @@
 </file>
 
 <file path=customXml/itemProps1.xml><?xml version="1.0" encoding="utf-8"?>
-<ds:datastoreItem xmlns:ds="http://schemas.openxmlformats.org/officeDocument/2006/customXml" ds:itemID="{49B3CBD6-1B10-4862-ACEB-D78469D72C20}">
+<ds:datastoreItem xmlns:ds="http://schemas.openxmlformats.org/officeDocument/2006/customXml" ds:itemID="{FF41F732-14BE-4672-944A-D847EB1B87F8}">
   <ds:schemaRefs>
     <ds:schemaRef ds:uri="http://schemas.openxmlformats.org/officeDocument/2006/bibliography"/>
   </ds:schemaRefs>

</xml_diff>

<commit_message>
Minor changes and fixes
Moved related objects to backend.
Fixed loading lists after changes.
</commit_message>
<xml_diff>
--- a/Inżynierka/_Analysis.docx
+++ b/Inżynierka/_Analysis.docx
@@ -20,34 +20,8 @@
       </w:r>
     </w:p>
     <w:p>
-      <w:pPr>
-        <w:pStyle w:val="Akapitzlist"/>
-        <w:numPr>
-          <w:ilvl w:val="0"/>
-          <w:numId w:val="18"/>
-        </w:numPr>
-      </w:pPr>
-      <w:bookmarkStart w:id="0" w:name="_GoBack"/>
-      <w:bookmarkEnd w:id="0"/>
-      <w:r>
-        <w:t>Destination – Create – generuje się nieprawidłowa kolejność czasami, a czasami prawidłowa – nie mam pojęcia dlaczego</w:t>
-      </w:r>
-    </w:p>
-    <w:p>
       <w:r>
         <w:t>Do dodania:</w:t>
-      </w:r>
-    </w:p>
-    <w:p>
-      <w:pPr>
-        <w:pStyle w:val="Akapitzlist"/>
-        <w:numPr>
-          <w:ilvl w:val="0"/>
-          <w:numId w:val="19"/>
-        </w:numPr>
-      </w:pPr>
-      <w:r>
-        <w:t>Resource Type – List – wyświetlanie wykresu pokazującego rozkład zasobów w zależności od magazynu oraz od typu zasobu</w:t>
       </w:r>
     </w:p>
     <w:p>
@@ -74,31 +48,12 @@
         </w:numPr>
       </w:pPr>
       <w:r>
-        <w:t>Distance – dodanie nowej tabeli w bazie danych, do której automatycznie dodawane by było kolejne rekordy wraz z dodawaniem magazynów. Tabela ta przedstawiałaby informacje na temat odległości między magazynami</w:t>
+        <w:t xml:space="preserve">Zrobienie testów – Jasmine oraz </w:t>
       </w:r>
-    </w:p>
-    <w:p>
-      <w:pPr>
-        <w:pStyle w:val="Akapitzlist"/>
-        <w:numPr>
-          <w:ilvl w:val="0"/>
-          <w:numId w:val="19"/>
-        </w:numPr>
-      </w:pPr>
+      <w:bookmarkStart w:id="0" w:name="_GoBack"/>
+      <w:bookmarkEnd w:id="0"/>
       <w:r>
-        <w:t>Route – distance – dodanie nowego atrybutu w bazie danych, który by przechowywał informację na temat długości danej trasy w liniach prostych przy wykorzystaniu wartości z tabeli „Distance”</w:t>
-      </w:r>
-    </w:p>
-    <w:p>
-      <w:pPr>
-        <w:pStyle w:val="Akapitzlist"/>
-        <w:numPr>
-          <w:ilvl w:val="0"/>
-          <w:numId w:val="19"/>
-        </w:numPr>
-      </w:pPr>
-      <w:r>
-        <w:t>Zrobienie testów – Jasmine oraz Karma, ale także end-to-end, czyli korzystając z Protractor. Oczywiście nie zaszkodzi też uzupełnić też testy jednostkowe w Java Spring.</w:t>
+        <w:t>Karma, ale także end-to-end, czyli korzystając z Protractor. Oczywiście nie zaszkodzi też uzupełnić też testy jednostkowe w Java Spring.</w:t>
       </w:r>
     </w:p>
     <w:p>
@@ -2678,7 +2633,7 @@
 </file>
 
 <file path=customXml/itemProps1.xml><?xml version="1.0" encoding="utf-8"?>
-<ds:datastoreItem xmlns:ds="http://schemas.openxmlformats.org/officeDocument/2006/customXml" ds:itemID="{D75F97B1-AD0D-4972-AC2A-6D4D3DD27886}">
+<ds:datastoreItem xmlns:ds="http://schemas.openxmlformats.org/officeDocument/2006/customXml" ds:itemID="{A216C4AA-9107-4B13-A1A8-86114DB0A067}">
   <ds:schemaRefs>
     <ds:schemaRef ds:uri="http://schemas.openxmlformats.org/officeDocument/2006/bibliography"/>
   </ds:schemaRefs>

</xml_diff>